<commit_message>
Rimosso erroneo riferimento a Tesoreria Savona, aggiunta regolarizzazione per mancato rinnovo oltre i 5/10 anni
</commit_message>
<xml_diff>
--- a/modelli/SC_SCIA, rinnovo SCIA/SC10_REG.docx
+++ b/modelli/SC_SCIA, rinnovo SCIA/SC10_REG.docx
@@ -1153,8 +1153,8 @@
         <w:rPr/>
         <w:fldChar w:fldCharType="separate"/>
       </w:r>
-      <w:bookmarkStart w:id="0" w:name="__Fieldmark__1683_186702619"/>
-      <w:bookmarkStart w:id="1" w:name="__Fieldmark__1683_186702619"/>
+      <w:bookmarkStart w:id="0" w:name="__Fieldmark__2000_631712257"/>
+      <w:bookmarkStart w:id="1" w:name="__Fieldmark__2000_631712257"/>
       <w:bookmarkEnd w:id="1"/>
       <w:r>
         <w:rPr/>
@@ -1163,17 +1163,18 @@
         <w:rPr/>
         <w:fldChar w:fldCharType="end"/>
       </w:r>
-      <w:bookmarkStart w:id="2" w:name="__Fieldmark__3082_4204341107"/>
-      <w:bookmarkStart w:id="3" w:name="__Fieldmark__1067_2099660439"/>
-      <w:bookmarkStart w:id="4" w:name="__Fieldmark__92_2156278351"/>
-      <w:bookmarkStart w:id="5" w:name="__Fieldmark__279_4027006556"/>
-      <w:bookmarkStart w:id="6" w:name="__Fieldmark__535_1921254028"/>
-      <w:bookmarkStart w:id="7" w:name="__Fieldmark__279_1585666245"/>
-      <w:bookmarkStart w:id="8" w:name="__Fieldmark__2589_1964799693"/>
-      <w:bookmarkStart w:id="9" w:name="__Fieldmark__92_2416548785"/>
-      <w:bookmarkStart w:id="10" w:name="__Fieldmark__92_3825571921"/>
-      <w:bookmarkStart w:id="11" w:name="__Fieldmark__3028_2828410077"/>
-      <w:bookmarkStart w:id="12" w:name="__Fieldmark__131_1046834985"/>
+      <w:bookmarkStart w:id="2" w:name="__Fieldmark__131_1046834985"/>
+      <w:bookmarkStart w:id="3" w:name="__Fieldmark__1683_186702619"/>
+      <w:bookmarkStart w:id="4" w:name="__Fieldmark__3082_4204341107"/>
+      <w:bookmarkStart w:id="5" w:name="__Fieldmark__1067_2099660439"/>
+      <w:bookmarkStart w:id="6" w:name="__Fieldmark__92_2156278351"/>
+      <w:bookmarkStart w:id="7" w:name="__Fieldmark__279_4027006556"/>
+      <w:bookmarkStart w:id="8" w:name="__Fieldmark__535_1921254028"/>
+      <w:bookmarkStart w:id="9" w:name="__Fieldmark__279_1585666245"/>
+      <w:bookmarkStart w:id="10" w:name="__Fieldmark__2589_1964799693"/>
+      <w:bookmarkStart w:id="11" w:name="__Fieldmark__92_2416548785"/>
+      <w:bookmarkStart w:id="12" w:name="__Fieldmark__92_3825571921"/>
+      <w:bookmarkStart w:id="13" w:name="__Fieldmark__3028_2828410077"/>
       <w:bookmarkEnd w:id="2"/>
       <w:bookmarkEnd w:id="3"/>
       <w:bookmarkEnd w:id="4"/>
@@ -1185,6 +1186,7 @@
       <w:bookmarkEnd w:id="10"/>
       <w:bookmarkEnd w:id="11"/>
       <w:bookmarkEnd w:id="12"/>
+      <w:bookmarkEnd w:id="13"/>
       <w:r>
         <w:rPr>
           <w:rStyle w:val="DamodificareEG"/>
@@ -1321,9 +1323,9 @@
         <w:rPr/>
         <w:fldChar w:fldCharType="separate"/>
       </w:r>
-      <w:bookmarkStart w:id="13" w:name="__Fieldmark__1732_186702619"/>
-      <w:bookmarkStart w:id="14" w:name="__Fieldmark__1732_186702619"/>
-      <w:bookmarkEnd w:id="14"/>
+      <w:bookmarkStart w:id="14" w:name="__Fieldmark__2052_631712257"/>
+      <w:bookmarkStart w:id="15" w:name="__Fieldmark__2052_631712257"/>
+      <w:bookmarkEnd w:id="15"/>
       <w:r>
         <w:rPr/>
       </w:r>
@@ -1331,20 +1333,20 @@
         <w:rPr/>
         <w:fldChar w:fldCharType="end"/>
       </w:r>
-      <w:bookmarkStart w:id="15" w:name="__Fieldmark__1588_4204341107"/>
       <w:bookmarkStart w:id="16" w:name="__Fieldmark__168_3357365726"/>
-      <w:bookmarkStart w:id="17" w:name="__Fieldmark__3962_1964799693"/>
-      <w:bookmarkStart w:id="18" w:name="__Fieldmark__1396_1585666245"/>
-      <w:bookmarkStart w:id="19" w:name="__Fieldmark__268_2964632802"/>
-      <w:bookmarkStart w:id="20" w:name="__Fieldmark__23_3430005620"/>
-      <w:bookmarkStart w:id="21" w:name="__Fieldmark__132_1161369189"/>
-      <w:bookmarkStart w:id="22" w:name="__Fieldmark__132_4112382387"/>
-      <w:bookmarkStart w:id="23" w:name="__Fieldmark__1245_4027006556"/>
-      <w:bookmarkStart w:id="24" w:name="__Fieldmark__151_1118659035"/>
-      <w:bookmarkStart w:id="25" w:name="__Fieldmark__2834_3825571921"/>
-      <w:bookmarkStart w:id="26" w:name="__Fieldmark__1613_2828410077"/>
-      <w:bookmarkStart w:id="27" w:name="__Fieldmark__184_1046834985"/>
-      <w:bookmarkEnd w:id="15"/>
+      <w:bookmarkStart w:id="17" w:name="__Fieldmark__1732_186702619"/>
+      <w:bookmarkStart w:id="18" w:name="__Fieldmark__1588_4204341107"/>
+      <w:bookmarkStart w:id="19" w:name="__Fieldmark__3962_1964799693"/>
+      <w:bookmarkStart w:id="20" w:name="__Fieldmark__1396_1585666245"/>
+      <w:bookmarkStart w:id="21" w:name="__Fieldmark__268_2964632802"/>
+      <w:bookmarkStart w:id="22" w:name="__Fieldmark__23_3430005620"/>
+      <w:bookmarkStart w:id="23" w:name="__Fieldmark__132_4112382387"/>
+      <w:bookmarkStart w:id="24" w:name="__Fieldmark__1245_4027006556"/>
+      <w:bookmarkStart w:id="25" w:name="__Fieldmark__151_1118659035"/>
+      <w:bookmarkStart w:id="26" w:name="__Fieldmark__184_1046834985"/>
+      <w:bookmarkStart w:id="27" w:name="__Fieldmark__2834_3825571921"/>
+      <w:bookmarkStart w:id="28" w:name="__Fieldmark__1613_2828410077"/>
+      <w:bookmarkStart w:id="29" w:name="__Fieldmark__132_1161369189"/>
       <w:bookmarkEnd w:id="16"/>
       <w:bookmarkEnd w:id="17"/>
       <w:bookmarkEnd w:id="18"/>
@@ -1357,6 +1359,8 @@
       <w:bookmarkEnd w:id="25"/>
       <w:bookmarkEnd w:id="26"/>
       <w:bookmarkEnd w:id="27"/>
+      <w:bookmarkEnd w:id="28"/>
+      <w:bookmarkEnd w:id="29"/>
       <w:r>
         <w:rPr>
           <w:rStyle w:val="DamodificareEG"/>
@@ -1389,9 +1393,9 @@
         <w:rPr/>
         <w:fldChar w:fldCharType="separate"/>
       </w:r>
-      <w:bookmarkStart w:id="28" w:name="__Fieldmark__1776_186702619"/>
-      <w:bookmarkStart w:id="29" w:name="__Fieldmark__1776_186702619"/>
-      <w:bookmarkEnd w:id="29"/>
+      <w:bookmarkStart w:id="30" w:name="__Fieldmark__2099_631712257"/>
+      <w:bookmarkStart w:id="31" w:name="__Fieldmark__2099_631712257"/>
+      <w:bookmarkEnd w:id="31"/>
       <w:r>
         <w:rPr/>
       </w:r>
@@ -1399,21 +1403,20 @@
         <w:rPr/>
         <w:fldChar w:fldCharType="end"/>
       </w:r>
-      <w:bookmarkStart w:id="30" w:name="__Fieldmark__1626_4204341107"/>
-      <w:bookmarkStart w:id="31" w:name="__Fieldmark__200_3357365726"/>
-      <w:bookmarkStart w:id="32" w:name="__Fieldmark__3988_1964799693"/>
-      <w:bookmarkStart w:id="33" w:name="__Fieldmark__1262_4027006556"/>
-      <w:bookmarkStart w:id="34" w:name="__Fieldmark__174_1118659035"/>
-      <w:bookmarkStart w:id="35" w:name="__Fieldmark__143_4112382387"/>
-      <w:bookmarkStart w:id="36" w:name="__Fieldmark__276_2964632802"/>
-      <w:bookmarkStart w:id="37" w:name="__Fieldmark__1418_1585666245"/>
-      <w:bookmarkStart w:id="38" w:name="__Fieldmark__146_1161369189"/>
-      <w:bookmarkStart w:id="39" w:name="__Fieldmark__29_3430005620"/>
-      <w:bookmarkStart w:id="40" w:name="__Fieldmark__2863_3825571921"/>
-      <w:bookmarkStart w:id="41" w:name="__Fieldmark__1648_2828410077"/>
-      <w:bookmarkStart w:id="42" w:name="__Fieldmark__225_1046834985"/>
-      <w:bookmarkEnd w:id="30"/>
-      <w:bookmarkEnd w:id="31"/>
+      <w:bookmarkStart w:id="32" w:name="__Fieldmark__143_4112382387"/>
+      <w:bookmarkStart w:id="33" w:name="__Fieldmark__1776_186702619"/>
+      <w:bookmarkStart w:id="34" w:name="__Fieldmark__1626_4204341107"/>
+      <w:bookmarkStart w:id="35" w:name="__Fieldmark__200_3357365726"/>
+      <w:bookmarkStart w:id="36" w:name="__Fieldmark__3988_1964799693"/>
+      <w:bookmarkStart w:id="37" w:name="__Fieldmark__1262_4027006556"/>
+      <w:bookmarkStart w:id="38" w:name="__Fieldmark__174_1118659035"/>
+      <w:bookmarkStart w:id="39" w:name="__Fieldmark__276_2964632802"/>
+      <w:bookmarkStart w:id="40" w:name="__Fieldmark__1418_1585666245"/>
+      <w:bookmarkStart w:id="41" w:name="__Fieldmark__146_1161369189"/>
+      <w:bookmarkStart w:id="42" w:name="__Fieldmark__29_3430005620"/>
+      <w:bookmarkStart w:id="43" w:name="__Fieldmark__2863_3825571921"/>
+      <w:bookmarkStart w:id="44" w:name="__Fieldmark__1648_2828410077"/>
+      <w:bookmarkStart w:id="45" w:name="__Fieldmark__225_1046834985"/>
       <w:bookmarkEnd w:id="32"/>
       <w:bookmarkEnd w:id="33"/>
       <w:bookmarkEnd w:id="34"/>
@@ -1425,6 +1428,9 @@
       <w:bookmarkEnd w:id="40"/>
       <w:bookmarkEnd w:id="41"/>
       <w:bookmarkEnd w:id="42"/>
+      <w:bookmarkEnd w:id="43"/>
+      <w:bookmarkEnd w:id="44"/>
+      <w:bookmarkEnd w:id="45"/>
       <w:r>
         <w:rPr>
           <w:rStyle w:val="DamodificareEG"/>
@@ -1457,9 +1463,9 @@
         <w:rPr/>
         <w:fldChar w:fldCharType="separate"/>
       </w:r>
-      <w:bookmarkStart w:id="43" w:name="__Fieldmark__1820_186702619"/>
-      <w:bookmarkStart w:id="44" w:name="__Fieldmark__1820_186702619"/>
-      <w:bookmarkEnd w:id="44"/>
+      <w:bookmarkStart w:id="46" w:name="__Fieldmark__2146_631712257"/>
+      <w:bookmarkStart w:id="47" w:name="__Fieldmark__2146_631712257"/>
+      <w:bookmarkEnd w:id="47"/>
       <w:r>
         <w:rPr/>
       </w:r>
@@ -1467,22 +1473,20 @@
         <w:rPr/>
         <w:fldChar w:fldCharType="end"/>
       </w:r>
-      <w:bookmarkStart w:id="45" w:name="__Fieldmark__1664_4204341107"/>
-      <w:bookmarkStart w:id="46" w:name="__Fieldmark__232_3357365726"/>
-      <w:bookmarkStart w:id="47" w:name="__Fieldmark__4014_1964799693"/>
-      <w:bookmarkStart w:id="48" w:name="__Fieldmark__35_3430005620"/>
-      <w:bookmarkStart w:id="49" w:name="__Fieldmark__197_1118659035"/>
-      <w:bookmarkStart w:id="50" w:name="__Fieldmark__1279_4027006556"/>
-      <w:bookmarkStart w:id="51" w:name="__Fieldmark__154_4112382387"/>
-      <w:bookmarkStart w:id="52" w:name="__Fieldmark__284_2964632802"/>
-      <w:bookmarkStart w:id="53" w:name="__Fieldmark__160_1161369189"/>
-      <w:bookmarkStart w:id="54" w:name="__Fieldmark__1440_1585666245"/>
-      <w:bookmarkStart w:id="55" w:name="__Fieldmark__2892_3825571921"/>
-      <w:bookmarkStart w:id="56" w:name="__Fieldmark__1683_2828410077"/>
-      <w:bookmarkStart w:id="57" w:name="__Fieldmark__266_1046834985"/>
-      <w:bookmarkEnd w:id="45"/>
-      <w:bookmarkEnd w:id="46"/>
-      <w:bookmarkEnd w:id="47"/>
+      <w:bookmarkStart w:id="48" w:name="__Fieldmark__232_3357365726"/>
+      <w:bookmarkStart w:id="49" w:name="__Fieldmark__1820_186702619"/>
+      <w:bookmarkStart w:id="50" w:name="__Fieldmark__1664_4204341107"/>
+      <w:bookmarkStart w:id="51" w:name="__Fieldmark__4014_1964799693"/>
+      <w:bookmarkStart w:id="52" w:name="__Fieldmark__35_3430005620"/>
+      <w:bookmarkStart w:id="53" w:name="__Fieldmark__197_1118659035"/>
+      <w:bookmarkStart w:id="54" w:name="__Fieldmark__1279_4027006556"/>
+      <w:bookmarkStart w:id="55" w:name="__Fieldmark__284_2964632802"/>
+      <w:bookmarkStart w:id="56" w:name="__Fieldmark__154_4112382387"/>
+      <w:bookmarkStart w:id="57" w:name="__Fieldmark__1683_2828410077"/>
+      <w:bookmarkStart w:id="58" w:name="__Fieldmark__2892_3825571921"/>
+      <w:bookmarkStart w:id="59" w:name="__Fieldmark__1440_1585666245"/>
+      <w:bookmarkStart w:id="60" w:name="__Fieldmark__160_1161369189"/>
+      <w:bookmarkStart w:id="61" w:name="__Fieldmark__266_1046834985"/>
       <w:bookmarkEnd w:id="48"/>
       <w:bookmarkEnd w:id="49"/>
       <w:bookmarkEnd w:id="50"/>
@@ -1493,6 +1497,10 @@
       <w:bookmarkEnd w:id="55"/>
       <w:bookmarkEnd w:id="56"/>
       <w:bookmarkEnd w:id="57"/>
+      <w:bookmarkEnd w:id="58"/>
+      <w:bookmarkEnd w:id="59"/>
+      <w:bookmarkEnd w:id="60"/>
+      <w:bookmarkEnd w:id="61"/>
       <w:r>
         <w:rPr>
           <w:rStyle w:val="DamodificareEG"/>
@@ -1525,9 +1533,9 @@
         <w:rPr/>
         <w:fldChar w:fldCharType="separate"/>
       </w:r>
-      <w:bookmarkStart w:id="58" w:name="__Fieldmark__1864_186702619"/>
-      <w:bookmarkStart w:id="59" w:name="__Fieldmark__1864_186702619"/>
-      <w:bookmarkEnd w:id="59"/>
+      <w:bookmarkStart w:id="62" w:name="__Fieldmark__2193_631712257"/>
+      <w:bookmarkStart w:id="63" w:name="__Fieldmark__2193_631712257"/>
+      <w:bookmarkEnd w:id="63"/>
       <w:r>
         <w:rPr/>
       </w:r>
@@ -1535,23 +1543,20 @@
         <w:rPr/>
         <w:fldChar w:fldCharType="end"/>
       </w:r>
-      <w:bookmarkStart w:id="60" w:name="__Fieldmark__1702_4204341107"/>
-      <w:bookmarkStart w:id="61" w:name="__Fieldmark__264_3357365726"/>
-      <w:bookmarkStart w:id="62" w:name="__Fieldmark__4040_1964799693"/>
-      <w:bookmarkStart w:id="63" w:name="__Fieldmark__220_1118659035"/>
-      <w:bookmarkStart w:id="64" w:name="__Fieldmark__174_1161369189"/>
-      <w:bookmarkStart w:id="65" w:name="__Fieldmark__1296_4027006556"/>
-      <w:bookmarkStart w:id="66" w:name="__Fieldmark__165_4112382387"/>
-      <w:bookmarkStart w:id="67" w:name="__Fieldmark__292_2964632802"/>
-      <w:bookmarkStart w:id="68" w:name="__Fieldmark__1462_1585666245"/>
-      <w:bookmarkStart w:id="69" w:name="__Fieldmark__41_3430005620"/>
-      <w:bookmarkStart w:id="70" w:name="__Fieldmark__2921_3825571921"/>
-      <w:bookmarkStart w:id="71" w:name="__Fieldmark__1718_2828410077"/>
-      <w:bookmarkStart w:id="72" w:name="__Fieldmark__307_1046834985"/>
-      <w:bookmarkEnd w:id="60"/>
-      <w:bookmarkEnd w:id="61"/>
-      <w:bookmarkEnd w:id="62"/>
-      <w:bookmarkEnd w:id="63"/>
+      <w:bookmarkStart w:id="64" w:name="__Fieldmark__220_1118659035"/>
+      <w:bookmarkStart w:id="65" w:name="__Fieldmark__1864_186702619"/>
+      <w:bookmarkStart w:id="66" w:name="__Fieldmark__1702_4204341107"/>
+      <w:bookmarkStart w:id="67" w:name="__Fieldmark__264_3357365726"/>
+      <w:bookmarkStart w:id="68" w:name="__Fieldmark__4040_1964799693"/>
+      <w:bookmarkStart w:id="69" w:name="__Fieldmark__174_1161369189"/>
+      <w:bookmarkStart w:id="70" w:name="__Fieldmark__1296_4027006556"/>
+      <w:bookmarkStart w:id="71" w:name="__Fieldmark__165_4112382387"/>
+      <w:bookmarkStart w:id="72" w:name="__Fieldmark__292_2964632802"/>
+      <w:bookmarkStart w:id="73" w:name="__Fieldmark__1462_1585666245"/>
+      <w:bookmarkStart w:id="74" w:name="__Fieldmark__41_3430005620"/>
+      <w:bookmarkStart w:id="75" w:name="__Fieldmark__2921_3825571921"/>
+      <w:bookmarkStart w:id="76" w:name="__Fieldmark__1718_2828410077"/>
+      <w:bookmarkStart w:id="77" w:name="__Fieldmark__307_1046834985"/>
       <w:bookmarkEnd w:id="64"/>
       <w:bookmarkEnd w:id="65"/>
       <w:bookmarkEnd w:id="66"/>
@@ -1561,6 +1566,11 @@
       <w:bookmarkEnd w:id="70"/>
       <w:bookmarkEnd w:id="71"/>
       <w:bookmarkEnd w:id="72"/>
+      <w:bookmarkEnd w:id="73"/>
+      <w:bookmarkEnd w:id="74"/>
+      <w:bookmarkEnd w:id="75"/>
+      <w:bookmarkEnd w:id="76"/>
+      <w:bookmarkEnd w:id="77"/>
       <w:r>
         <w:rPr>
           <w:rStyle w:val="DamodificareEG"/>
@@ -1593,9 +1603,9 @@
         <w:rPr/>
         <w:fldChar w:fldCharType="separate"/>
       </w:r>
-      <w:bookmarkStart w:id="73" w:name="__Fieldmark__1908_186702619"/>
-      <w:bookmarkStart w:id="74" w:name="__Fieldmark__1908_186702619"/>
-      <w:bookmarkEnd w:id="74"/>
+      <w:bookmarkStart w:id="78" w:name="__Fieldmark__2240_631712257"/>
+      <w:bookmarkStart w:id="79" w:name="__Fieldmark__2240_631712257"/>
+      <w:bookmarkEnd w:id="79"/>
       <w:r>
         <w:rPr/>
       </w:r>
@@ -1603,24 +1613,20 @@
         <w:rPr/>
         <w:fldChar w:fldCharType="end"/>
       </w:r>
-      <w:bookmarkStart w:id="75" w:name="__Fieldmark__1740_4204341107"/>
-      <w:bookmarkStart w:id="76" w:name="__Fieldmark__296_3357365726"/>
-      <w:bookmarkStart w:id="77" w:name="__Fieldmark__4066_1964799693"/>
-      <w:bookmarkStart w:id="78" w:name="__Fieldmark__1484_1585666245"/>
-      <w:bookmarkStart w:id="79" w:name="__Fieldmark__188_1161369189"/>
-      <w:bookmarkStart w:id="80" w:name="__Fieldmark__300_2964632802"/>
-      <w:bookmarkStart w:id="81" w:name="__Fieldmark__47_3430005620"/>
-      <w:bookmarkStart w:id="82" w:name="__Fieldmark__176_4112382387"/>
-      <w:bookmarkStart w:id="83" w:name="__Fieldmark__1313_4027006556"/>
-      <w:bookmarkStart w:id="84" w:name="__Fieldmark__243_1118659035"/>
-      <w:bookmarkStart w:id="85" w:name="__Fieldmark__2950_3825571921"/>
-      <w:bookmarkStart w:id="86" w:name="__Fieldmark__1753_2828410077"/>
-      <w:bookmarkStart w:id="87" w:name="__Fieldmark__348_1046834985"/>
-      <w:bookmarkEnd w:id="75"/>
-      <w:bookmarkEnd w:id="76"/>
-      <w:bookmarkEnd w:id="77"/>
-      <w:bookmarkEnd w:id="78"/>
-      <w:bookmarkEnd w:id="79"/>
+      <w:bookmarkStart w:id="80" w:name="__Fieldmark__1908_186702619"/>
+      <w:bookmarkStart w:id="81" w:name="__Fieldmark__1740_4204341107"/>
+      <w:bookmarkStart w:id="82" w:name="__Fieldmark__296_3357365726"/>
+      <w:bookmarkStart w:id="83" w:name="__Fieldmark__4066_1964799693"/>
+      <w:bookmarkStart w:id="84" w:name="__Fieldmark__1484_1585666245"/>
+      <w:bookmarkStart w:id="85" w:name="__Fieldmark__188_1161369189"/>
+      <w:bookmarkStart w:id="86" w:name="__Fieldmark__300_2964632802"/>
+      <w:bookmarkStart w:id="87" w:name="__Fieldmark__176_4112382387"/>
+      <w:bookmarkStart w:id="88" w:name="__Fieldmark__1313_4027006556"/>
+      <w:bookmarkStart w:id="89" w:name="__Fieldmark__243_1118659035"/>
+      <w:bookmarkStart w:id="90" w:name="__Fieldmark__2950_3825571921"/>
+      <w:bookmarkStart w:id="91" w:name="__Fieldmark__1753_2828410077"/>
+      <w:bookmarkStart w:id="92" w:name="__Fieldmark__348_1046834985"/>
+      <w:bookmarkStart w:id="93" w:name="__Fieldmark__47_3430005620"/>
       <w:bookmarkEnd w:id="80"/>
       <w:bookmarkEnd w:id="81"/>
       <w:bookmarkEnd w:id="82"/>
@@ -1629,6 +1635,12 @@
       <w:bookmarkEnd w:id="85"/>
       <w:bookmarkEnd w:id="86"/>
       <w:bookmarkEnd w:id="87"/>
+      <w:bookmarkEnd w:id="88"/>
+      <w:bookmarkEnd w:id="89"/>
+      <w:bookmarkEnd w:id="90"/>
+      <w:bookmarkEnd w:id="91"/>
+      <w:bookmarkEnd w:id="92"/>
+      <w:bookmarkEnd w:id="93"/>
       <w:r>
         <w:rPr>
           <w:rStyle w:val="DamodificareEG"/>
@@ -1661,9 +1673,9 @@
         <w:rPr/>
         <w:fldChar w:fldCharType="separate"/>
       </w:r>
-      <w:bookmarkStart w:id="88" w:name="__Fieldmark__1952_186702619"/>
-      <w:bookmarkStart w:id="89" w:name="__Fieldmark__1952_186702619"/>
-      <w:bookmarkEnd w:id="89"/>
+      <w:bookmarkStart w:id="94" w:name="__Fieldmark__2287_631712257"/>
+      <w:bookmarkStart w:id="95" w:name="__Fieldmark__2287_631712257"/>
+      <w:bookmarkEnd w:id="95"/>
       <w:r>
         <w:rPr/>
       </w:r>
@@ -1671,25 +1683,20 @@
         <w:rPr/>
         <w:fldChar w:fldCharType="end"/>
       </w:r>
-      <w:bookmarkStart w:id="90" w:name="__Fieldmark__1778_4204341107"/>
-      <w:bookmarkStart w:id="91" w:name="__Fieldmark__328_3357365726"/>
-      <w:bookmarkStart w:id="92" w:name="__Fieldmark__4092_1964799693"/>
-      <w:bookmarkStart w:id="93" w:name="__Fieldmark__1506_1585666245"/>
-      <w:bookmarkStart w:id="94" w:name="__Fieldmark__266_1118659035"/>
-      <w:bookmarkStart w:id="95" w:name="__Fieldmark__1330_4027006556"/>
-      <w:bookmarkStart w:id="96" w:name="__Fieldmark__187_4112382387"/>
-      <w:bookmarkStart w:id="97" w:name="__Fieldmark__53_3430005620"/>
-      <w:bookmarkStart w:id="98" w:name="__Fieldmark__308_2964632802"/>
-      <w:bookmarkStart w:id="99" w:name="__Fieldmark__202_1161369189"/>
-      <w:bookmarkStart w:id="100" w:name="__Fieldmark__2979_3825571921"/>
-      <w:bookmarkStart w:id="101" w:name="__Fieldmark__1788_2828410077"/>
-      <w:bookmarkStart w:id="102" w:name="__Fieldmark__389_1046834985"/>
-      <w:bookmarkEnd w:id="90"/>
-      <w:bookmarkEnd w:id="91"/>
-      <w:bookmarkEnd w:id="92"/>
-      <w:bookmarkEnd w:id="93"/>
-      <w:bookmarkEnd w:id="94"/>
-      <w:bookmarkEnd w:id="95"/>
+      <w:bookmarkStart w:id="96" w:name="__Fieldmark__1330_4027006556"/>
+      <w:bookmarkStart w:id="97" w:name="__Fieldmark__1952_186702619"/>
+      <w:bookmarkStart w:id="98" w:name="__Fieldmark__1778_4204341107"/>
+      <w:bookmarkStart w:id="99" w:name="__Fieldmark__328_3357365726"/>
+      <w:bookmarkStart w:id="100" w:name="__Fieldmark__4092_1964799693"/>
+      <w:bookmarkStart w:id="101" w:name="__Fieldmark__1506_1585666245"/>
+      <w:bookmarkStart w:id="102" w:name="__Fieldmark__266_1118659035"/>
+      <w:bookmarkStart w:id="103" w:name="__Fieldmark__187_4112382387"/>
+      <w:bookmarkStart w:id="104" w:name="__Fieldmark__53_3430005620"/>
+      <w:bookmarkStart w:id="105" w:name="__Fieldmark__308_2964632802"/>
+      <w:bookmarkStart w:id="106" w:name="__Fieldmark__202_1161369189"/>
+      <w:bookmarkStart w:id="107" w:name="__Fieldmark__2979_3825571921"/>
+      <w:bookmarkStart w:id="108" w:name="__Fieldmark__1788_2828410077"/>
+      <w:bookmarkStart w:id="109" w:name="__Fieldmark__389_1046834985"/>
       <w:bookmarkEnd w:id="96"/>
       <w:bookmarkEnd w:id="97"/>
       <w:bookmarkEnd w:id="98"/>
@@ -1697,6 +1704,13 @@
       <w:bookmarkEnd w:id="100"/>
       <w:bookmarkEnd w:id="101"/>
       <w:bookmarkEnd w:id="102"/>
+      <w:bookmarkEnd w:id="103"/>
+      <w:bookmarkEnd w:id="104"/>
+      <w:bookmarkEnd w:id="105"/>
+      <w:bookmarkEnd w:id="106"/>
+      <w:bookmarkEnd w:id="107"/>
+      <w:bookmarkEnd w:id="108"/>
+      <w:bookmarkEnd w:id="109"/>
       <w:r>
         <w:rPr>
           <w:rStyle w:val="DamodificareEG"/>
@@ -1729,9 +1743,9 @@
         <w:rPr/>
         <w:fldChar w:fldCharType="separate"/>
       </w:r>
-      <w:bookmarkStart w:id="103" w:name="__Fieldmark__1996_186702619"/>
-      <w:bookmarkStart w:id="104" w:name="__Fieldmark__1996_186702619"/>
-      <w:bookmarkEnd w:id="104"/>
+      <w:bookmarkStart w:id="110" w:name="__Fieldmark__2334_631712257"/>
+      <w:bookmarkStart w:id="111" w:name="__Fieldmark__2334_631712257"/>
+      <w:bookmarkEnd w:id="111"/>
       <w:r>
         <w:rPr/>
       </w:r>
@@ -1739,32 +1753,34 @@
         <w:rPr/>
         <w:fldChar w:fldCharType="end"/>
       </w:r>
-      <w:bookmarkStart w:id="105" w:name="__Fieldmark__1816_4204341107"/>
-      <w:bookmarkStart w:id="106" w:name="__Fieldmark__360_3357365726"/>
-      <w:bookmarkStart w:id="107" w:name="__Fieldmark__4118_1964799693"/>
-      <w:bookmarkStart w:id="108" w:name="__Fieldmark__289_1118659035"/>
-      <w:bookmarkStart w:id="109" w:name="__Fieldmark__1347_4027006556"/>
-      <w:bookmarkStart w:id="110" w:name="__Fieldmark__198_4112382387"/>
-      <w:bookmarkStart w:id="111" w:name="__Fieldmark__59_3430005620"/>
       <w:bookmarkStart w:id="112" w:name="__Fieldmark__216_1161369189"/>
-      <w:bookmarkStart w:id="113" w:name="__Fieldmark__1528_1585666245"/>
-      <w:bookmarkStart w:id="114" w:name="__Fieldmark__316_2964632802"/>
-      <w:bookmarkStart w:id="115" w:name="__Fieldmark__3008_3825571921"/>
-      <w:bookmarkStart w:id="116" w:name="__Fieldmark__1823_2828410077"/>
-      <w:bookmarkStart w:id="117" w:name="__Fieldmark__430_1046834985"/>
-      <w:bookmarkEnd w:id="105"/>
-      <w:bookmarkEnd w:id="106"/>
-      <w:bookmarkEnd w:id="107"/>
-      <w:bookmarkEnd w:id="108"/>
-      <w:bookmarkEnd w:id="109"/>
-      <w:bookmarkEnd w:id="110"/>
-      <w:bookmarkEnd w:id="111"/>
+      <w:bookmarkStart w:id="113" w:name="__Fieldmark__1996_186702619"/>
+      <w:bookmarkStart w:id="114" w:name="__Fieldmark__1816_4204341107"/>
+      <w:bookmarkStart w:id="115" w:name="__Fieldmark__360_3357365726"/>
+      <w:bookmarkStart w:id="116" w:name="__Fieldmark__4118_1964799693"/>
+      <w:bookmarkStart w:id="117" w:name="__Fieldmark__289_1118659035"/>
+      <w:bookmarkStart w:id="118" w:name="__Fieldmark__1347_4027006556"/>
+      <w:bookmarkStart w:id="119" w:name="__Fieldmark__59_3430005620"/>
+      <w:bookmarkStart w:id="120" w:name="__Fieldmark__430_1046834985"/>
+      <w:bookmarkStart w:id="121" w:name="__Fieldmark__1528_1585666245"/>
+      <w:bookmarkStart w:id="122" w:name="__Fieldmark__316_2964632802"/>
+      <w:bookmarkStart w:id="123" w:name="__Fieldmark__3008_3825571921"/>
+      <w:bookmarkStart w:id="124" w:name="__Fieldmark__1823_2828410077"/>
+      <w:bookmarkStart w:id="125" w:name="__Fieldmark__198_4112382387"/>
       <w:bookmarkEnd w:id="112"/>
       <w:bookmarkEnd w:id="113"/>
       <w:bookmarkEnd w:id="114"/>
       <w:bookmarkEnd w:id="115"/>
       <w:bookmarkEnd w:id="116"/>
       <w:bookmarkEnd w:id="117"/>
+      <w:bookmarkEnd w:id="118"/>
+      <w:bookmarkEnd w:id="119"/>
+      <w:bookmarkEnd w:id="120"/>
+      <w:bookmarkEnd w:id="121"/>
+      <w:bookmarkEnd w:id="122"/>
+      <w:bookmarkEnd w:id="123"/>
+      <w:bookmarkEnd w:id="124"/>
+      <w:bookmarkEnd w:id="125"/>
       <w:r>
         <w:rPr>
           <w:rStyle w:val="DamodificareEG"/>
@@ -1797,9 +1813,9 @@
         <w:rPr/>
         <w:fldChar w:fldCharType="separate"/>
       </w:r>
-      <w:bookmarkStart w:id="118" w:name="__Fieldmark__2040_186702619"/>
-      <w:bookmarkStart w:id="119" w:name="__Fieldmark__2040_186702619"/>
-      <w:bookmarkEnd w:id="119"/>
+      <w:bookmarkStart w:id="126" w:name="__Fieldmark__2381_631712257"/>
+      <w:bookmarkStart w:id="127" w:name="__Fieldmark__2381_631712257"/>
+      <w:bookmarkEnd w:id="127"/>
       <w:r>
         <w:rPr/>
       </w:r>
@@ -1807,32 +1823,34 @@
         <w:rPr/>
         <w:fldChar w:fldCharType="end"/>
       </w:r>
-      <w:bookmarkStart w:id="120" w:name="__Fieldmark__1854_4204341107"/>
-      <w:bookmarkStart w:id="121" w:name="__Fieldmark__392_3357365726"/>
-      <w:bookmarkStart w:id="122" w:name="__Fieldmark__4144_1964799693"/>
-      <w:bookmarkStart w:id="123" w:name="__Fieldmark__1550_1585666245"/>
-      <w:bookmarkStart w:id="124" w:name="__Fieldmark__209_4112382387"/>
-      <w:bookmarkStart w:id="125" w:name="__Fieldmark__230_1161369189"/>
-      <w:bookmarkStart w:id="126" w:name="__Fieldmark__324_2964632802"/>
-      <w:bookmarkStart w:id="127" w:name="__Fieldmark__65_3430005620"/>
-      <w:bookmarkStart w:id="128" w:name="__Fieldmark__1364_4027006556"/>
-      <w:bookmarkStart w:id="129" w:name="__Fieldmark__312_1118659035"/>
-      <w:bookmarkStart w:id="130" w:name="__Fieldmark__3037_3825571921"/>
-      <w:bookmarkStart w:id="131" w:name="__Fieldmark__1858_2828410077"/>
-      <w:bookmarkStart w:id="132" w:name="__Fieldmark__471_1046834985"/>
-      <w:bookmarkEnd w:id="120"/>
-      <w:bookmarkEnd w:id="121"/>
-      <w:bookmarkEnd w:id="122"/>
-      <w:bookmarkEnd w:id="123"/>
-      <w:bookmarkEnd w:id="124"/>
-      <w:bookmarkEnd w:id="125"/>
-      <w:bookmarkEnd w:id="126"/>
-      <w:bookmarkEnd w:id="127"/>
+      <w:bookmarkStart w:id="128" w:name="__Fieldmark__230_1161369189"/>
+      <w:bookmarkStart w:id="129" w:name="__Fieldmark__2040_186702619"/>
+      <w:bookmarkStart w:id="130" w:name="__Fieldmark__1854_4204341107"/>
+      <w:bookmarkStart w:id="131" w:name="__Fieldmark__392_3357365726"/>
+      <w:bookmarkStart w:id="132" w:name="__Fieldmark__4144_1964799693"/>
+      <w:bookmarkStart w:id="133" w:name="__Fieldmark__1550_1585666245"/>
+      <w:bookmarkStart w:id="134" w:name="__Fieldmark__209_4112382387"/>
+      <w:bookmarkStart w:id="135" w:name="__Fieldmark__324_2964632802"/>
+      <w:bookmarkStart w:id="136" w:name="__Fieldmark__65_3430005620"/>
+      <w:bookmarkStart w:id="137" w:name="__Fieldmark__1364_4027006556"/>
+      <w:bookmarkStart w:id="138" w:name="__Fieldmark__312_1118659035"/>
+      <w:bookmarkStart w:id="139" w:name="__Fieldmark__3037_3825571921"/>
+      <w:bookmarkStart w:id="140" w:name="__Fieldmark__1858_2828410077"/>
+      <w:bookmarkStart w:id="141" w:name="__Fieldmark__471_1046834985"/>
       <w:bookmarkEnd w:id="128"/>
       <w:bookmarkEnd w:id="129"/>
       <w:bookmarkEnd w:id="130"/>
       <w:bookmarkEnd w:id="131"/>
       <w:bookmarkEnd w:id="132"/>
+      <w:bookmarkEnd w:id="133"/>
+      <w:bookmarkEnd w:id="134"/>
+      <w:bookmarkEnd w:id="135"/>
+      <w:bookmarkEnd w:id="136"/>
+      <w:bookmarkEnd w:id="137"/>
+      <w:bookmarkEnd w:id="138"/>
+      <w:bookmarkEnd w:id="139"/>
+      <w:bookmarkEnd w:id="140"/>
+      <w:bookmarkEnd w:id="141"/>
       <w:r>
         <w:rPr>
           <w:rStyle w:val="DamodificareEG"/>
@@ -1865,9 +1883,9 @@
         <w:rPr/>
         <w:fldChar w:fldCharType="separate"/>
       </w:r>
-      <w:bookmarkStart w:id="133" w:name="__Fieldmark__2084_186702619"/>
-      <w:bookmarkStart w:id="134" w:name="__Fieldmark__2084_186702619"/>
-      <w:bookmarkEnd w:id="134"/>
+      <w:bookmarkStart w:id="142" w:name="__Fieldmark__2428_631712257"/>
+      <w:bookmarkStart w:id="143" w:name="__Fieldmark__2428_631712257"/>
+      <w:bookmarkEnd w:id="143"/>
       <w:r>
         <w:rPr/>
       </w:r>
@@ -1875,32 +1893,34 @@
         <w:rPr/>
         <w:fldChar w:fldCharType="end"/>
       </w:r>
-      <w:bookmarkStart w:id="135" w:name="__Fieldmark__1892_4204341107"/>
-      <w:bookmarkStart w:id="136" w:name="__Fieldmark__424_3357365726"/>
-      <w:bookmarkStart w:id="137" w:name="__Fieldmark__4170_1964799693"/>
-      <w:bookmarkStart w:id="138" w:name="__Fieldmark__1572_1585666245"/>
-      <w:bookmarkStart w:id="139" w:name="__Fieldmark__220_4112382387"/>
-      <w:bookmarkStart w:id="140" w:name="__Fieldmark__71_3430005620"/>
-      <w:bookmarkStart w:id="141" w:name="__Fieldmark__332_2964632802"/>
-      <w:bookmarkStart w:id="142" w:name="__Fieldmark__244_1161369189"/>
-      <w:bookmarkStart w:id="143" w:name="__Fieldmark__1381_4027006556"/>
-      <w:bookmarkStart w:id="144" w:name="__Fieldmark__335_1118659035"/>
-      <w:bookmarkStart w:id="145" w:name="__Fieldmark__3066_3825571921"/>
-      <w:bookmarkStart w:id="146" w:name="__Fieldmark__1893_2828410077"/>
-      <w:bookmarkStart w:id="147" w:name="__Fieldmark__512_1046834985"/>
-      <w:bookmarkEnd w:id="135"/>
-      <w:bookmarkEnd w:id="136"/>
-      <w:bookmarkEnd w:id="137"/>
-      <w:bookmarkEnd w:id="138"/>
-      <w:bookmarkEnd w:id="139"/>
-      <w:bookmarkEnd w:id="140"/>
-      <w:bookmarkEnd w:id="141"/>
-      <w:bookmarkEnd w:id="142"/>
-      <w:bookmarkEnd w:id="143"/>
+      <w:bookmarkStart w:id="144" w:name="__Fieldmark__71_3430005620"/>
+      <w:bookmarkStart w:id="145" w:name="__Fieldmark__2084_186702619"/>
+      <w:bookmarkStart w:id="146" w:name="__Fieldmark__1892_4204341107"/>
+      <w:bookmarkStart w:id="147" w:name="__Fieldmark__424_3357365726"/>
+      <w:bookmarkStart w:id="148" w:name="__Fieldmark__4170_1964799693"/>
+      <w:bookmarkStart w:id="149" w:name="__Fieldmark__1572_1585666245"/>
+      <w:bookmarkStart w:id="150" w:name="__Fieldmark__220_4112382387"/>
+      <w:bookmarkStart w:id="151" w:name="__Fieldmark__332_2964632802"/>
+      <w:bookmarkStart w:id="152" w:name="__Fieldmark__244_1161369189"/>
+      <w:bookmarkStart w:id="153" w:name="__Fieldmark__1381_4027006556"/>
+      <w:bookmarkStart w:id="154" w:name="__Fieldmark__335_1118659035"/>
+      <w:bookmarkStart w:id="155" w:name="__Fieldmark__3066_3825571921"/>
+      <w:bookmarkStart w:id="156" w:name="__Fieldmark__1893_2828410077"/>
+      <w:bookmarkStart w:id="157" w:name="__Fieldmark__512_1046834985"/>
       <w:bookmarkEnd w:id="144"/>
       <w:bookmarkEnd w:id="145"/>
       <w:bookmarkEnd w:id="146"/>
       <w:bookmarkEnd w:id="147"/>
+      <w:bookmarkEnd w:id="148"/>
+      <w:bookmarkEnd w:id="149"/>
+      <w:bookmarkEnd w:id="150"/>
+      <w:bookmarkEnd w:id="151"/>
+      <w:bookmarkEnd w:id="152"/>
+      <w:bookmarkEnd w:id="153"/>
+      <w:bookmarkEnd w:id="154"/>
+      <w:bookmarkEnd w:id="155"/>
+      <w:bookmarkEnd w:id="156"/>
+      <w:bookmarkEnd w:id="157"/>
       <w:r>
         <w:rPr>
           <w:rStyle w:val="DamodificareEG"/>
@@ -1933,9 +1953,9 @@
         <w:rPr/>
         <w:fldChar w:fldCharType="separate"/>
       </w:r>
-      <w:bookmarkStart w:id="148" w:name="__Fieldmark__2128_186702619"/>
-      <w:bookmarkStart w:id="149" w:name="__Fieldmark__2128_186702619"/>
-      <w:bookmarkEnd w:id="149"/>
+      <w:bookmarkStart w:id="158" w:name="__Fieldmark__2475_631712257"/>
+      <w:bookmarkStart w:id="159" w:name="__Fieldmark__2475_631712257"/>
+      <w:bookmarkEnd w:id="159"/>
       <w:r>
         <w:rPr/>
       </w:r>
@@ -1943,32 +1963,34 @@
         <w:rPr/>
         <w:fldChar w:fldCharType="end"/>
       </w:r>
-      <w:bookmarkStart w:id="150" w:name="__Fieldmark__1930_4204341107"/>
-      <w:bookmarkStart w:id="151" w:name="__Fieldmark__456_3357365726"/>
-      <w:bookmarkStart w:id="152" w:name="__Fieldmark__4196_1964799693"/>
-      <w:bookmarkStart w:id="153" w:name="__Fieldmark__358_1118659035"/>
-      <w:bookmarkStart w:id="154" w:name="__Fieldmark__1398_4027006556"/>
-      <w:bookmarkStart w:id="155" w:name="__Fieldmark__231_4112382387"/>
-      <w:bookmarkStart w:id="156" w:name="__Fieldmark__340_2964632802"/>
-      <w:bookmarkStart w:id="157" w:name="__Fieldmark__258_1161369189"/>
-      <w:bookmarkStart w:id="158" w:name="__Fieldmark__1594_1585666245"/>
-      <w:bookmarkStart w:id="159" w:name="__Fieldmark__77_3430005620"/>
-      <w:bookmarkStart w:id="160" w:name="__Fieldmark__3095_3825571921"/>
-      <w:bookmarkStart w:id="161" w:name="__Fieldmark__1928_2828410077"/>
-      <w:bookmarkStart w:id="162" w:name="__Fieldmark__553_1046834985"/>
-      <w:bookmarkEnd w:id="150"/>
-      <w:bookmarkEnd w:id="151"/>
-      <w:bookmarkEnd w:id="152"/>
-      <w:bookmarkEnd w:id="153"/>
-      <w:bookmarkEnd w:id="154"/>
-      <w:bookmarkEnd w:id="155"/>
-      <w:bookmarkEnd w:id="156"/>
-      <w:bookmarkEnd w:id="157"/>
-      <w:bookmarkEnd w:id="158"/>
-      <w:bookmarkEnd w:id="159"/>
+      <w:bookmarkStart w:id="160" w:name="__Fieldmark__231_4112382387"/>
+      <w:bookmarkStart w:id="161" w:name="__Fieldmark__2128_186702619"/>
+      <w:bookmarkStart w:id="162" w:name="__Fieldmark__1930_4204341107"/>
+      <w:bookmarkStart w:id="163" w:name="__Fieldmark__456_3357365726"/>
+      <w:bookmarkStart w:id="164" w:name="__Fieldmark__4196_1964799693"/>
+      <w:bookmarkStart w:id="165" w:name="__Fieldmark__358_1118659035"/>
+      <w:bookmarkStart w:id="166" w:name="__Fieldmark__1398_4027006556"/>
+      <w:bookmarkStart w:id="167" w:name="__Fieldmark__340_2964632802"/>
+      <w:bookmarkStart w:id="168" w:name="__Fieldmark__258_1161369189"/>
+      <w:bookmarkStart w:id="169" w:name="__Fieldmark__1594_1585666245"/>
+      <w:bookmarkStart w:id="170" w:name="__Fieldmark__77_3430005620"/>
+      <w:bookmarkStart w:id="171" w:name="__Fieldmark__3095_3825571921"/>
+      <w:bookmarkStart w:id="172" w:name="__Fieldmark__1928_2828410077"/>
+      <w:bookmarkStart w:id="173" w:name="__Fieldmark__553_1046834985"/>
       <w:bookmarkEnd w:id="160"/>
       <w:bookmarkEnd w:id="161"/>
       <w:bookmarkEnd w:id="162"/>
+      <w:bookmarkEnd w:id="163"/>
+      <w:bookmarkEnd w:id="164"/>
+      <w:bookmarkEnd w:id="165"/>
+      <w:bookmarkEnd w:id="166"/>
+      <w:bookmarkEnd w:id="167"/>
+      <w:bookmarkEnd w:id="168"/>
+      <w:bookmarkEnd w:id="169"/>
+      <w:bookmarkEnd w:id="170"/>
+      <w:bookmarkEnd w:id="171"/>
+      <w:bookmarkEnd w:id="172"/>
+      <w:bookmarkEnd w:id="173"/>
       <w:r>
         <w:rPr>
           <w:rStyle w:val="DamodificareEG"/>
@@ -2001,9 +2023,9 @@
         <w:rPr/>
         <w:fldChar w:fldCharType="separate"/>
       </w:r>
-      <w:bookmarkStart w:id="163" w:name="__Fieldmark__2172_186702619"/>
-      <w:bookmarkStart w:id="164" w:name="__Fieldmark__2172_186702619"/>
-      <w:bookmarkEnd w:id="164"/>
+      <w:bookmarkStart w:id="174" w:name="__Fieldmark__2522_631712257"/>
+      <w:bookmarkStart w:id="175" w:name="__Fieldmark__2522_631712257"/>
+      <w:bookmarkEnd w:id="175"/>
       <w:r>
         <w:rPr/>
       </w:r>
@@ -2011,32 +2033,34 @@
         <w:rPr/>
         <w:fldChar w:fldCharType="end"/>
       </w:r>
-      <w:bookmarkStart w:id="165" w:name="__Fieldmark__1968_4204341107"/>
-      <w:bookmarkStart w:id="166" w:name="__Fieldmark__488_3357365726"/>
-      <w:bookmarkStart w:id="167" w:name="__Fieldmark__4222_1964799693"/>
-      <w:bookmarkStart w:id="168" w:name="__Fieldmark__272_1161369189"/>
-      <w:bookmarkStart w:id="169" w:name="__Fieldmark__381_1118659035"/>
-      <w:bookmarkStart w:id="170" w:name="__Fieldmark__1415_4027006556"/>
-      <w:bookmarkStart w:id="171" w:name="__Fieldmark__242_4112382387"/>
-      <w:bookmarkStart w:id="172" w:name="__Fieldmark__348_2964632802"/>
-      <w:bookmarkStart w:id="173" w:name="__Fieldmark__83_3430005620"/>
-      <w:bookmarkStart w:id="174" w:name="__Fieldmark__1617_1585666245"/>
-      <w:bookmarkStart w:id="175" w:name="__Fieldmark__3124_3825571921"/>
-      <w:bookmarkStart w:id="176" w:name="__Fieldmark__1963_2828410077"/>
-      <w:bookmarkStart w:id="177" w:name="__Fieldmark__594_1046834985"/>
-      <w:bookmarkEnd w:id="165"/>
-      <w:bookmarkEnd w:id="166"/>
-      <w:bookmarkEnd w:id="167"/>
-      <w:bookmarkEnd w:id="168"/>
-      <w:bookmarkEnd w:id="169"/>
-      <w:bookmarkEnd w:id="170"/>
-      <w:bookmarkEnd w:id="171"/>
-      <w:bookmarkEnd w:id="172"/>
-      <w:bookmarkEnd w:id="173"/>
-      <w:bookmarkEnd w:id="174"/>
-      <w:bookmarkEnd w:id="175"/>
+      <w:bookmarkStart w:id="176" w:name="__Fieldmark__594_1046834985"/>
+      <w:bookmarkStart w:id="177" w:name="__Fieldmark__2172_186702619"/>
+      <w:bookmarkStart w:id="178" w:name="__Fieldmark__1968_4204341107"/>
+      <w:bookmarkStart w:id="179" w:name="__Fieldmark__488_3357365726"/>
+      <w:bookmarkStart w:id="180" w:name="__Fieldmark__4222_1964799693"/>
+      <w:bookmarkStart w:id="181" w:name="__Fieldmark__272_1161369189"/>
+      <w:bookmarkStart w:id="182" w:name="__Fieldmark__381_1118659035"/>
+      <w:bookmarkStart w:id="183" w:name="__Fieldmark__242_4112382387"/>
+      <w:bookmarkStart w:id="184" w:name="__Fieldmark__348_2964632802"/>
+      <w:bookmarkStart w:id="185" w:name="__Fieldmark__83_3430005620"/>
+      <w:bookmarkStart w:id="186" w:name="__Fieldmark__1617_1585666245"/>
+      <w:bookmarkStart w:id="187" w:name="__Fieldmark__3124_3825571921"/>
+      <w:bookmarkStart w:id="188" w:name="__Fieldmark__1963_2828410077"/>
+      <w:bookmarkStart w:id="189" w:name="__Fieldmark__1415_4027006556"/>
       <w:bookmarkEnd w:id="176"/>
       <w:bookmarkEnd w:id="177"/>
+      <w:bookmarkEnd w:id="178"/>
+      <w:bookmarkEnd w:id="179"/>
+      <w:bookmarkEnd w:id="180"/>
+      <w:bookmarkEnd w:id="181"/>
+      <w:bookmarkEnd w:id="182"/>
+      <w:bookmarkEnd w:id="183"/>
+      <w:bookmarkEnd w:id="184"/>
+      <w:bookmarkEnd w:id="185"/>
+      <w:bookmarkEnd w:id="186"/>
+      <w:bookmarkEnd w:id="187"/>
+      <w:bookmarkEnd w:id="188"/>
+      <w:bookmarkEnd w:id="189"/>
       <w:r>
         <w:rPr>
           <w:rStyle w:val="DamodificareEG"/>
@@ -2069,9 +2093,9 @@
         <w:rPr/>
         <w:fldChar w:fldCharType="separate"/>
       </w:r>
-      <w:bookmarkStart w:id="178" w:name="__Fieldmark__2216_186702619"/>
-      <w:bookmarkStart w:id="179" w:name="__Fieldmark__2216_186702619"/>
-      <w:bookmarkEnd w:id="179"/>
+      <w:bookmarkStart w:id="190" w:name="__Fieldmark__2569_631712257"/>
+      <w:bookmarkStart w:id="191" w:name="__Fieldmark__2569_631712257"/>
+      <w:bookmarkEnd w:id="191"/>
       <w:r>
         <w:rPr/>
       </w:r>
@@ -2079,95 +2103,23 @@
         <w:rPr/>
         <w:fldChar w:fldCharType="end"/>
       </w:r>
-      <w:bookmarkStart w:id="180" w:name="__Fieldmark__2006_4204341107"/>
-      <w:bookmarkStart w:id="181" w:name="__Fieldmark__520_3357365726"/>
-      <w:bookmarkStart w:id="182" w:name="__Fieldmark__4248_1964799693"/>
-      <w:bookmarkStart w:id="183" w:name="__Fieldmark__360_2964632802"/>
-      <w:bookmarkStart w:id="184" w:name="__Fieldmark__404_1118659035"/>
-      <w:bookmarkStart w:id="185" w:name="__Fieldmark__1432_4027006556"/>
-      <w:bookmarkStart w:id="186" w:name="__Fieldmark__253_4112382387"/>
-      <w:bookmarkStart w:id="187" w:name="__Fieldmark__97_3430005620"/>
-      <w:bookmarkStart w:id="188" w:name="__Fieldmark__286_1161369189"/>
-      <w:bookmarkStart w:id="189" w:name="__Fieldmark__1639_1585666245"/>
-      <w:bookmarkStart w:id="190" w:name="__Fieldmark__3153_3825571921"/>
-      <w:bookmarkStart w:id="191" w:name="__Fieldmark__1998_2828410077"/>
-      <w:bookmarkStart w:id="192" w:name="__Fieldmark__635_1046834985"/>
-      <w:bookmarkEnd w:id="180"/>
-      <w:bookmarkEnd w:id="181"/>
-      <w:bookmarkEnd w:id="182"/>
-      <w:bookmarkEnd w:id="183"/>
-      <w:bookmarkEnd w:id="184"/>
-      <w:bookmarkEnd w:id="185"/>
-      <w:bookmarkEnd w:id="186"/>
-      <w:bookmarkEnd w:id="187"/>
-      <w:bookmarkEnd w:id="188"/>
-      <w:bookmarkEnd w:id="189"/>
-      <w:bookmarkEnd w:id="190"/>
-      <w:bookmarkEnd w:id="191"/>
+      <w:bookmarkStart w:id="192" w:name="__Fieldmark__1432_4027006556"/>
+      <w:bookmarkStart w:id="193" w:name="__Fieldmark__2216_186702619"/>
+      <w:bookmarkStart w:id="194" w:name="__Fieldmark__2006_4204341107"/>
+      <w:bookmarkStart w:id="195" w:name="__Fieldmark__520_3357365726"/>
+      <w:bookmarkStart w:id="196" w:name="__Fieldmark__4248_1964799693"/>
+      <w:bookmarkStart w:id="197" w:name="__Fieldmark__360_2964632802"/>
+      <w:bookmarkStart w:id="198" w:name="__Fieldmark__404_1118659035"/>
+      <w:bookmarkStart w:id="199" w:name="__Fieldmark__253_4112382387"/>
+      <w:bookmarkStart w:id="200" w:name="__Fieldmark__97_3430005620"/>
+      <w:bookmarkStart w:id="201" w:name="__Fieldmark__286_1161369189"/>
+      <w:bookmarkStart w:id="202" w:name="__Fieldmark__1639_1585666245"/>
+      <w:bookmarkStart w:id="203" w:name="__Fieldmark__3153_3825571921"/>
+      <w:bookmarkStart w:id="204" w:name="__Fieldmark__1998_2828410077"/>
+      <w:bookmarkStart w:id="205" w:name="__Fieldmark__635_1046834985"/>
       <w:bookmarkEnd w:id="192"/>
-      <w:r>
-        <w:rPr>
-          <w:rStyle w:val="DamodificareEG"/>
-          <w:lang w:val="it-IT" w:eastAsia="zh-CN" w:bidi="ar-SA"/>
-        </w:rPr>
-        <w:t xml:space="preserve"> mancanza o irregolarità della </w:t>
-      </w:r>
-      <w:r>
-        <w:rPr>
-          <w:rStyle w:val="DamodificareEG"/>
-        </w:rPr>
-        <w:t>copia del documento dell’installatore;</w:t>
-      </w:r>
-    </w:p>
-    <w:p>
-      <w:pPr>
-        <w:pStyle w:val="Corpodeltesto"/>
-        <w:rPr/>
-      </w:pPr>
-      <w:r>
-        <w:fldChar w:fldCharType="begin">
-          <w:ffData>
-            <w:name w:val=""/>
-            <w:enabled/>
-            <w:calcOnExit w:val="0"/>
-            <w:checkBox>
-              <w:sizeAuto/>
-            </w:checkBox>
-          </w:ffData>
-        </w:fldChar>
-      </w:r>
-      <w:r>
-        <w:rPr/>
-        <w:instrText xml:space="preserve"> FORMCHECKBOX </w:instrText>
-      </w:r>
-      <w:r>
-        <w:rPr/>
-        <w:fldChar w:fldCharType="separate"/>
-      </w:r>
-      <w:bookmarkStart w:id="193" w:name="__Fieldmark__2261_186702619"/>
-      <w:bookmarkStart w:id="194" w:name="__Fieldmark__2261_186702619"/>
+      <w:bookmarkEnd w:id="193"/>
       <w:bookmarkEnd w:id="194"/>
-      <w:r>
-        <w:rPr/>
-      </w:r>
-      <w:r>
-        <w:rPr/>
-        <w:fldChar w:fldCharType="end"/>
-      </w:r>
-      <w:bookmarkStart w:id="195" w:name="__Fieldmark__2045_4204341107"/>
-      <w:bookmarkStart w:id="196" w:name="__Fieldmark__553_3357365726"/>
-      <w:bookmarkStart w:id="197" w:name="__Fieldmark__4275_1964799693"/>
-      <w:bookmarkStart w:id="198" w:name="__Fieldmark__1662_1585666245"/>
-      <w:bookmarkStart w:id="199" w:name="__Fieldmark__301_1161369189"/>
-      <w:bookmarkStart w:id="200" w:name="__Fieldmark__369_2964632802"/>
-      <w:bookmarkStart w:id="201" w:name="__Fieldmark__106_3430005620"/>
-      <w:bookmarkStart w:id="202" w:name="__Fieldmark__238_39269199991"/>
-      <w:bookmarkStart w:id="203" w:name="__Fieldmark__265_4112382387"/>
-      <w:bookmarkStart w:id="204" w:name="__Fieldmark__1450_4027006556"/>
-      <w:bookmarkStart w:id="205" w:name="__Fieldmark__428_1118659035"/>
-      <w:bookmarkStart w:id="206" w:name="__Fieldmark__3183_3825571921"/>
-      <w:bookmarkStart w:id="207" w:name="__Fieldmark__2034_2828410077"/>
-      <w:bookmarkStart w:id="208" w:name="__Fieldmark__677_1046834985"/>
       <w:bookmarkEnd w:id="195"/>
       <w:bookmarkEnd w:id="196"/>
       <w:bookmarkEnd w:id="197"/>
@@ -2179,14 +2131,18 @@
       <w:bookmarkEnd w:id="203"/>
       <w:bookmarkEnd w:id="204"/>
       <w:bookmarkEnd w:id="205"/>
-      <w:bookmarkEnd w:id="206"/>
-      <w:bookmarkEnd w:id="207"/>
-      <w:bookmarkEnd w:id="208"/>
-      <w:r>
-        <w:rPr>
-          <w:rStyle w:val="DamodificareEG"/>
-        </w:rPr>
-        <w:t xml:space="preserve"> mancanza o irregolarità del modello dichiarazione conformità DM 37/08 impianti in copia;</w:t>
+      <w:r>
+        <w:rPr>
+          <w:rStyle w:val="DamodificareEG"/>
+          <w:lang w:val="it-IT" w:eastAsia="zh-CN" w:bidi="ar-SA"/>
+        </w:rPr>
+        <w:t xml:space="preserve"> mancanza o irregolarità della </w:t>
+      </w:r>
+      <w:r>
+        <w:rPr>
+          <w:rStyle w:val="DamodificareEG"/>
+        </w:rPr>
+        <w:t>copia del documento dell’installatore;</w:t>
       </w:r>
     </w:p>
     <w:p>
@@ -2214,30 +2170,34 @@
         <w:rPr/>
         <w:fldChar w:fldCharType="separate"/>
       </w:r>
-      <w:bookmarkStart w:id="209" w:name="__Fieldmark__2308_186702619"/>
-      <w:bookmarkStart w:id="210" w:name="__Fieldmark__2308_186702619"/>
+      <w:bookmarkStart w:id="206" w:name="__Fieldmark__2617_631712257"/>
+      <w:bookmarkStart w:id="207" w:name="__Fieldmark__2617_631712257"/>
+      <w:bookmarkEnd w:id="207"/>
+      <w:r>
+        <w:rPr/>
+      </w:r>
+      <w:r>
+        <w:rPr/>
+        <w:fldChar w:fldCharType="end"/>
+      </w:r>
+      <w:bookmarkStart w:id="208" w:name="__Fieldmark__677_1046834985"/>
+      <w:bookmarkStart w:id="209" w:name="__Fieldmark__2261_186702619"/>
+      <w:bookmarkStart w:id="210" w:name="__Fieldmark__2045_4204341107"/>
+      <w:bookmarkStart w:id="211" w:name="__Fieldmark__553_3357365726"/>
+      <w:bookmarkStart w:id="212" w:name="__Fieldmark__4275_1964799693"/>
+      <w:bookmarkStart w:id="213" w:name="__Fieldmark__1662_1585666245"/>
+      <w:bookmarkStart w:id="214" w:name="__Fieldmark__301_1161369189"/>
+      <w:bookmarkStart w:id="215" w:name="__Fieldmark__369_2964632802"/>
+      <w:bookmarkStart w:id="216" w:name="__Fieldmark__106_3430005620"/>
+      <w:bookmarkStart w:id="217" w:name="__Fieldmark__238_39269199991"/>
+      <w:bookmarkStart w:id="218" w:name="__Fieldmark__265_4112382387"/>
+      <w:bookmarkStart w:id="219" w:name="__Fieldmark__1450_4027006556"/>
+      <w:bookmarkStart w:id="220" w:name="__Fieldmark__428_1118659035"/>
+      <w:bookmarkStart w:id="221" w:name="__Fieldmark__3183_3825571921"/>
+      <w:bookmarkStart w:id="222" w:name="__Fieldmark__2034_2828410077"/>
+      <w:bookmarkEnd w:id="208"/>
+      <w:bookmarkEnd w:id="209"/>
       <w:bookmarkEnd w:id="210"/>
-      <w:r>
-        <w:rPr/>
-      </w:r>
-      <w:r>
-        <w:rPr/>
-        <w:fldChar w:fldCharType="end"/>
-      </w:r>
-      <w:bookmarkStart w:id="211" w:name="__Fieldmark__2086_4204341107"/>
-      <w:bookmarkStart w:id="212" w:name="__Fieldmark__588_3357365726"/>
-      <w:bookmarkStart w:id="213" w:name="__Fieldmark__4304_1964799693"/>
-      <w:bookmarkStart w:id="214" w:name="__Fieldmark__380_2964632802"/>
-      <w:bookmarkStart w:id="215" w:name="__Fieldmark__114_3430005620"/>
-      <w:bookmarkStart w:id="216" w:name="__Fieldmark__318_1161369189"/>
-      <w:bookmarkStart w:id="217" w:name="__Fieldmark__279_4112382387"/>
-      <w:bookmarkStart w:id="218" w:name="__Fieldmark__238_392691999911"/>
-      <w:bookmarkStart w:id="219" w:name="__Fieldmark__1470_4027006556"/>
-      <w:bookmarkStart w:id="220" w:name="__Fieldmark__454_1118659035"/>
-      <w:bookmarkStart w:id="221" w:name="__Fieldmark__1687_1585666245"/>
-      <w:bookmarkStart w:id="222" w:name="__Fieldmark__3215_3825571921"/>
-      <w:bookmarkStart w:id="223" w:name="__Fieldmark__2072_2828410077"/>
-      <w:bookmarkStart w:id="224" w:name="__Fieldmark__721_1046834985"/>
       <w:bookmarkEnd w:id="211"/>
       <w:bookmarkEnd w:id="212"/>
       <w:bookmarkEnd w:id="213"/>
@@ -2250,13 +2210,11 @@
       <w:bookmarkEnd w:id="220"/>
       <w:bookmarkEnd w:id="221"/>
       <w:bookmarkEnd w:id="222"/>
-      <w:bookmarkEnd w:id="223"/>
-      <w:bookmarkEnd w:id="224"/>
-      <w:r>
-        <w:rPr>
-          <w:rStyle w:val="DamodificareEG"/>
-        </w:rPr>
-        <w:t xml:space="preserve"> mancanza o irregolarità del progetto antincendio per l’attività presentato secondo allegato I del DM 07.08.2012;</w:t>
+      <w:r>
+        <w:rPr>
+          <w:rStyle w:val="DamodificareEG"/>
+        </w:rPr>
+        <w:t xml:space="preserve"> mancanza o irregolarità del modello dichiarazione conformità DM 37/08 impianti in copia;</w:t>
       </w:r>
     </w:p>
     <w:p>
@@ -2277,44 +2235,40 @@
         </w:fldChar>
       </w:r>
       <w:r>
-        <w:rPr>
-          <w:rStyle w:val="DamodificareEG"/>
-        </w:rPr>
+        <w:rPr/>
         <w:instrText xml:space="preserve"> FORMCHECKBOX </w:instrText>
       </w:r>
       <w:r>
-        <w:rPr>
-          <w:rStyle w:val="DamodificareEG"/>
-        </w:rPr>
+        <w:rPr/>
         <w:fldChar w:fldCharType="separate"/>
       </w:r>
-      <w:bookmarkStart w:id="225" w:name="__Fieldmark__438_186702619"/>
-      <w:bookmarkStart w:id="226" w:name="__Fieldmark__438_186702619"/>
+      <w:bookmarkStart w:id="223" w:name="__Fieldmark__2667_631712257"/>
+      <w:bookmarkStart w:id="224" w:name="__Fieldmark__2667_631712257"/>
+      <w:bookmarkEnd w:id="224"/>
+      <w:r>
+        <w:rPr/>
+      </w:r>
+      <w:r>
+        <w:rPr/>
+        <w:fldChar w:fldCharType="end"/>
+      </w:r>
+      <w:bookmarkStart w:id="225" w:name="__Fieldmark__2308_186702619"/>
+      <w:bookmarkStart w:id="226" w:name="__Fieldmark__2086_4204341107"/>
+      <w:bookmarkStart w:id="227" w:name="__Fieldmark__588_3357365726"/>
+      <w:bookmarkStart w:id="228" w:name="__Fieldmark__4304_1964799693"/>
+      <w:bookmarkStart w:id="229" w:name="__Fieldmark__380_2964632802"/>
+      <w:bookmarkStart w:id="230" w:name="__Fieldmark__114_3430005620"/>
+      <w:bookmarkStart w:id="231" w:name="__Fieldmark__238_392691999911"/>
+      <w:bookmarkStart w:id="232" w:name="__Fieldmark__318_1161369189"/>
+      <w:bookmarkStart w:id="233" w:name="__Fieldmark__1470_4027006556"/>
+      <w:bookmarkStart w:id="234" w:name="__Fieldmark__279_4112382387"/>
+      <w:bookmarkStart w:id="235" w:name="__Fieldmark__721_1046834985"/>
+      <w:bookmarkStart w:id="236" w:name="__Fieldmark__2072_2828410077"/>
+      <w:bookmarkStart w:id="237" w:name="__Fieldmark__1687_1585666245"/>
+      <w:bookmarkStart w:id="238" w:name="__Fieldmark__454_1118659035"/>
+      <w:bookmarkStart w:id="239" w:name="__Fieldmark__3215_3825571921"/>
+      <w:bookmarkEnd w:id="225"/>
       <w:bookmarkEnd w:id="226"/>
-      <w:r>
-        <w:rPr>
-          <w:rStyle w:val="DamodificareEG"/>
-        </w:rPr>
-      </w:r>
-      <w:r>
-        <w:rPr>
-          <w:rStyle w:val="DamodificareEG"/>
-        </w:rPr>
-        <w:fldChar w:fldCharType="end"/>
-      </w:r>
-      <w:bookmarkStart w:id="227" w:name="__Fieldmark__4723_287423882"/>
-      <w:bookmarkStart w:id="228" w:name="__Fieldmark__538_3708920283"/>
-      <w:bookmarkStart w:id="229" w:name="__Fieldmark__3237_1921254028"/>
-      <w:bookmarkStart w:id="230" w:name="__Fieldmark__3265_2828410077"/>
-      <w:bookmarkStart w:id="231" w:name="__Fieldmark__4282_3825571921"/>
-      <w:bookmarkStart w:id="232" w:name="__Fieldmark__2597_1921254028"/>
-      <w:bookmarkStart w:id="233" w:name="__Fieldmark__2151_4027006556"/>
-      <w:bookmarkStart w:id="234" w:name="__Fieldmark__231_1270668148"/>
-      <w:bookmarkStart w:id="235" w:name="__Fieldmark__2549_1585666245"/>
-      <w:bookmarkStart w:id="236" w:name="__Fieldmark__1925_1964799693"/>
-      <w:bookmarkStart w:id="237" w:name="__Fieldmark__1249_2099660439"/>
-      <w:bookmarkStart w:id="238" w:name="__Fieldmark__3340_4204341107"/>
-      <w:bookmarkStart w:id="239" w:name="__Fieldmark__169_1655503305"/>
       <w:bookmarkEnd w:id="227"/>
       <w:bookmarkEnd w:id="228"/>
       <w:bookmarkEnd w:id="229"/>
@@ -2332,142 +2286,7 @@
         <w:rPr>
           <w:rStyle w:val="DamodificareEG"/>
         </w:rPr>
-        <w:t xml:space="preserve"> mancanza o irregolarità dell’attestazione di versamento di € </w:t>
-      </w:r>
-      <w:r>
-        <w:rPr>
-          <w:rStyle w:val="DamodificareEG"/>
-        </w:rPr>
-        <w:fldChar w:fldCharType="begin"/>
-      </w:r>
-      <w:r>
-        <w:rPr>
-          <w:rStyle w:val="DamodificareEG"/>
-        </w:rPr>
-        <w:instrText xml:space="preserve"> MERGEFIELD $IMPORTO_RICHIESTA </w:instrText>
-      </w:r>
-      <w:r>
-        <w:rPr>
-          <w:rStyle w:val="DamodificareEG"/>
-        </w:rPr>
-        <w:fldChar w:fldCharType="separate"/>
-      </w:r>
-      <w:r>
-        <w:rPr>
-          <w:rStyle w:val="DamodificareEG"/>
-        </w:rPr>
-        <w:t>&lt;$IMPORTO_RICHIESTA&gt;</w:t>
-      </w:r>
-      <w:r>
-        <w:rPr>
-          <w:rStyle w:val="DamodificareEG"/>
-        </w:rPr>
-        <w:fldChar w:fldCharType="end"/>
-      </w:r>
-      <w:r>
-        <w:rPr>
-          <w:rStyle w:val="DamodificareEG"/>
-        </w:rPr>
-        <w:t xml:space="preserve"> effettuato sul conto corrente postale o </w:t>
-      </w:r>
-      <w:r>
-        <w:rPr>
-          <w:rStyle w:val="DamodificareEG"/>
-          <w:lang w:val="it-IT" w:eastAsia="zh-CN" w:bidi="ar-SA"/>
-        </w:rPr>
-        <w:t>b</w:t>
-      </w:r>
-      <w:r>
-        <w:rPr>
-          <w:rStyle w:val="DamodificareEG"/>
-        </w:rPr>
-        <w:t xml:space="preserve">ancario </w:t>
-      </w:r>
-      <w:r>
-        <w:rPr>
-          <w:rStyle w:val="DamodificareEG"/>
-        </w:rPr>
-        <w:t>de</w:t>
-      </w:r>
-      <w:r>
-        <w:rPr>
-          <w:rStyle w:val="DamodificareEG"/>
-        </w:rPr>
-        <w:t xml:space="preserve">lla Tesoreria </w:t>
-      </w:r>
-      <w:r>
-        <w:rPr>
-          <w:rStyle w:val="DamodificareEG"/>
-          <w:lang w:val="it-IT" w:eastAsia="zh-CN" w:bidi="ar-SA"/>
-        </w:rPr>
-        <w:t>p</w:t>
-      </w:r>
-      <w:r>
-        <w:rPr>
-          <w:rStyle w:val="DamodificareEG"/>
-        </w:rPr>
-        <w:t xml:space="preserve">rovinciale dello Stato, Sezione di </w:t>
-      </w:r>
-      <w:r>
-        <w:rPr>
-          <w:rStyle w:val="DamodificareEG"/>
-        </w:rPr>
-        <w:fldChar w:fldCharType="begin"/>
-      </w:r>
-      <w:r>
-        <w:rPr>
-          <w:rStyle w:val="DamodificareEG"/>
-        </w:rPr>
-        <w:instrText xml:space="preserve"> MERGEFIELD $COMUNE_COMANDO </w:instrText>
-      </w:r>
-      <w:r>
-        <w:rPr>
-          <w:rStyle w:val="DamodificareEG"/>
-        </w:rPr>
-        <w:fldChar w:fldCharType="separate"/>
-      </w:r>
-      <w:r>
-        <w:rPr>
-          <w:rStyle w:val="DamodificareEG"/>
-        </w:rPr>
-        <w:t>&lt;$COMUNE_COMANDO&gt;</w:t>
-      </w:r>
-      <w:r>
-        <w:rPr>
-          <w:rStyle w:val="DamodificareEG"/>
-        </w:rPr>
-        <w:fldChar w:fldCharType="end"/>
-      </w:r>
-      <w:r>
-        <w:rPr>
-          <w:rStyle w:val="DamodificareEG"/>
-        </w:rPr>
-        <w:t xml:space="preserve"> </w:t>
-      </w:r>
-      <w:r>
-        <w:rPr>
-          <w:rStyle w:val="DamodificareEG"/>
-        </w:rPr>
-        <w:t>per</w:t>
-      </w:r>
-      <w:r>
-        <w:rPr>
-          <w:rStyle w:val="DamodificareEG"/>
-        </w:rPr>
-        <w:t xml:space="preserve"> servizi a pagamento resi dai VV</w:t>
-      </w:r>
-      <w:r>
-        <w:rPr>
-          <w:rStyle w:val="DamodificareEG"/>
-          <w:lang w:val="it-IT" w:eastAsia="zh-CN" w:bidi="ar-SA"/>
-        </w:rPr>
-        <w:t>F</w:t>
-      </w:r>
-      <w:r>
-        <w:rPr>
-          <w:rStyle w:val="DamodificareEG"/>
-        </w:rPr>
-        <w:t>;</w:t>
+        <w:t xml:space="preserve"> mancanza o irregolarità del progetto antincendio per l’attività presentato secondo allegato I del DM 07.08.2012;</w:t>
       </w:r>
     </w:p>
     <w:p>
@@ -2495,8 +2314,8 @@
         <w:rPr/>
         <w:fldChar w:fldCharType="separate"/>
       </w:r>
-      <w:bookmarkStart w:id="240" w:name="__Fieldmark__2412_186702619"/>
-      <w:bookmarkStart w:id="241" w:name="__Fieldmark__2412_186702619"/>
+      <w:bookmarkStart w:id="240" w:name="__Fieldmark__2717_631712257"/>
+      <w:bookmarkStart w:id="241" w:name="__Fieldmark__2717_631712257"/>
       <w:bookmarkEnd w:id="241"/>
       <w:r>
         <w:rPr/>
@@ -2505,19 +2324,20 @@
         <w:rPr/>
         <w:fldChar w:fldCharType="end"/>
       </w:r>
-      <w:bookmarkStart w:id="242" w:name="__Fieldmark__2178_4204341107"/>
-      <w:bookmarkStart w:id="243" w:name="__Fieldmark__668_3357365726"/>
-      <w:bookmarkStart w:id="244" w:name="__Fieldmark__4372_1964799693"/>
-      <w:bookmarkStart w:id="245" w:name="__Fieldmark__1748_1585666245"/>
-      <w:bookmarkStart w:id="246" w:name="__Fieldmark__363_1161369189"/>
-      <w:bookmarkStart w:id="247" w:name="__Fieldmark__419_2964632802"/>
-      <w:bookmarkStart w:id="248" w:name="__Fieldmark__155_3430005620"/>
-      <w:bookmarkStart w:id="249" w:name="__Fieldmark__318_4112382387"/>
-      <w:bookmarkStart w:id="250" w:name="__Fieldmark__1521_4027006556"/>
-      <w:bookmarkStart w:id="251" w:name="__Fieldmark__516_1118659035"/>
-      <w:bookmarkStart w:id="252" w:name="__Fieldmark__3289_3825571921"/>
-      <w:bookmarkStart w:id="253" w:name="__Fieldmark__2158_2828410077"/>
-      <w:bookmarkStart w:id="254" w:name="__Fieldmark__819_1046834985"/>
+      <w:bookmarkStart w:id="242" w:name="__Fieldmark__231_1270668148"/>
+      <w:bookmarkStart w:id="243" w:name="__Fieldmark__438_186702619"/>
+      <w:bookmarkStart w:id="244" w:name="__Fieldmark__4723_287423882"/>
+      <w:bookmarkStart w:id="245" w:name="__Fieldmark__538_3708920283"/>
+      <w:bookmarkStart w:id="246" w:name="__Fieldmark__3237_1921254028"/>
+      <w:bookmarkStart w:id="247" w:name="__Fieldmark__3265_2828410077"/>
+      <w:bookmarkStart w:id="248" w:name="__Fieldmark__4282_3825571921"/>
+      <w:bookmarkStart w:id="249" w:name="__Fieldmark__2597_1921254028"/>
+      <w:bookmarkStart w:id="250" w:name="__Fieldmark__2151_4027006556"/>
+      <w:bookmarkStart w:id="251" w:name="__Fieldmark__2549_1585666245"/>
+      <w:bookmarkStart w:id="252" w:name="__Fieldmark__1925_1964799693"/>
+      <w:bookmarkStart w:id="253" w:name="__Fieldmark__1249_2099660439"/>
+      <w:bookmarkStart w:id="254" w:name="__Fieldmark__3340_4204341107"/>
+      <w:bookmarkStart w:id="255" w:name="__Fieldmark__169_1655503305"/>
       <w:bookmarkEnd w:id="242"/>
       <w:bookmarkEnd w:id="243"/>
       <w:bookmarkEnd w:id="244"/>
@@ -2531,11 +2351,123 @@
       <w:bookmarkEnd w:id="252"/>
       <w:bookmarkEnd w:id="253"/>
       <w:bookmarkEnd w:id="254"/>
-      <w:r>
-        <w:rPr>
-          <w:rStyle w:val="DamodificareEG"/>
-        </w:rPr>
-        <w:t xml:space="preserve"> mancanza o irregolarità della copia del documento d’identità del titolare;</w:t>
+      <w:bookmarkEnd w:id="255"/>
+      <w:r>
+        <w:rPr>
+          <w:rStyle w:val="DamodificareEG"/>
+        </w:rPr>
+        <w:t xml:space="preserve"> mancanza o irregolarità dell’attestazione di versamento di € </w:t>
+      </w:r>
+      <w:r>
+        <w:rPr>
+          <w:rStyle w:val="DamodificareEG"/>
+        </w:rPr>
+        <w:fldChar w:fldCharType="begin"/>
+      </w:r>
+      <w:r>
+        <w:rPr>
+          <w:rStyle w:val="DamodificareEG"/>
+        </w:rPr>
+        <w:instrText xml:space="preserve"> MERGEFIELD $IMPORTO_RICHIESTA </w:instrText>
+      </w:r>
+      <w:r>
+        <w:rPr>
+          <w:rStyle w:val="DamodificareEG"/>
+        </w:rPr>
+        <w:fldChar w:fldCharType="separate"/>
+      </w:r>
+      <w:r>
+        <w:rPr>
+          <w:rStyle w:val="DamodificareEG"/>
+        </w:rPr>
+        <w:t>&lt;$IMPORTO_RICHIESTA&gt;</w:t>
+      </w:r>
+      <w:r>
+        <w:rPr>
+          <w:rStyle w:val="DamodificareEG"/>
+        </w:rPr>
+        <w:fldChar w:fldCharType="end"/>
+      </w:r>
+      <w:r>
+        <w:rPr>
+          <w:rStyle w:val="DamodificareEG"/>
+        </w:rPr>
+        <w:t xml:space="preserve"> effettuato sul conto corrente postale o </w:t>
+      </w:r>
+      <w:r>
+        <w:rPr>
+          <w:rStyle w:val="DamodificareEG"/>
+          <w:lang w:val="it-IT" w:eastAsia="zh-CN" w:bidi="ar-SA"/>
+        </w:rPr>
+        <w:t>b</w:t>
+      </w:r>
+      <w:r>
+        <w:rPr>
+          <w:rStyle w:val="DamodificareEG"/>
+        </w:rPr>
+        <w:t xml:space="preserve">ancario della Tesoreria </w:t>
+      </w:r>
+      <w:r>
+        <w:rPr>
+          <w:rStyle w:val="DamodificareEG"/>
+          <w:lang w:val="it-IT" w:eastAsia="zh-CN" w:bidi="ar-SA"/>
+        </w:rPr>
+        <w:t>p</w:t>
+      </w:r>
+      <w:r>
+        <w:rPr>
+          <w:rStyle w:val="DamodificareEG"/>
+        </w:rPr>
+        <w:t xml:space="preserve">rovinciale dello Stato, Sezione di </w:t>
+      </w:r>
+      <w:r>
+        <w:rPr>
+          <w:rStyle w:val="DamodificareEG"/>
+        </w:rPr>
+        <w:fldChar w:fldCharType="begin"/>
+      </w:r>
+      <w:r>
+        <w:rPr>
+          <w:rStyle w:val="DamodificareEG"/>
+        </w:rPr>
+        <w:instrText xml:space="preserve"> MERGEFIELD $COMUNE_COMANDO </w:instrText>
+      </w:r>
+      <w:r>
+        <w:rPr>
+          <w:rStyle w:val="DamodificareEG"/>
+        </w:rPr>
+        <w:fldChar w:fldCharType="separate"/>
+      </w:r>
+      <w:r>
+        <w:rPr>
+          <w:rStyle w:val="DamodificareEG"/>
+        </w:rPr>
+        <w:t>&lt;$COMUNE_COMANDO&gt;</w:t>
+      </w:r>
+      <w:r>
+        <w:rPr>
+          <w:rStyle w:val="DamodificareEG"/>
+        </w:rPr>
+        <w:fldChar w:fldCharType="end"/>
+      </w:r>
+      <w:r>
+        <w:rPr>
+          <w:rStyle w:val="DamodificareEG"/>
+        </w:rPr>
+        <w:t xml:space="preserve"> per servizi a pagamento resi dai VV</w:t>
+      </w:r>
+      <w:r>
+        <w:rPr>
+          <w:rStyle w:val="DamodificareEG"/>
+          <w:lang w:val="it-IT" w:eastAsia="zh-CN" w:bidi="ar-SA"/>
+        </w:rPr>
+        <w:t>F</w:t>
+      </w:r>
+      <w:r>
+        <w:rPr>
+          <w:rStyle w:val="DamodificareEG"/>
+        </w:rPr>
+        <w:t>;</w:t>
       </w:r>
     </w:p>
     <w:p>
@@ -2563,9 +2495,9 @@
         <w:rPr/>
         <w:fldChar w:fldCharType="separate"/>
       </w:r>
-      <w:bookmarkStart w:id="255" w:name="__Fieldmark__2456_186702619"/>
-      <w:bookmarkStart w:id="256" w:name="__Fieldmark__2456_186702619"/>
-      <w:bookmarkEnd w:id="256"/>
+      <w:bookmarkStart w:id="256" w:name="__Fieldmark__2784_631712257"/>
+      <w:bookmarkStart w:id="257" w:name="__Fieldmark__2784_631712257"/>
+      <w:bookmarkEnd w:id="257"/>
       <w:r>
         <w:rPr/>
       </w:r>
@@ -2573,20 +2505,20 @@
         <w:rPr/>
         <w:fldChar w:fldCharType="end"/>
       </w:r>
-      <w:bookmarkStart w:id="257" w:name="__Fieldmark__2216_4204341107"/>
-      <w:bookmarkStart w:id="258" w:name="__Fieldmark__700_3357365726"/>
-      <w:bookmarkStart w:id="259" w:name="__Fieldmark__4398_1964799693"/>
-      <w:bookmarkStart w:id="260" w:name="__Fieldmark__427_2964632802"/>
-      <w:bookmarkStart w:id="261" w:name="__Fieldmark__539_1118659035"/>
-      <w:bookmarkStart w:id="262" w:name="__Fieldmark__1538_4027006556"/>
-      <w:bookmarkStart w:id="263" w:name="__Fieldmark__377_1161369189"/>
-      <w:bookmarkStart w:id="264" w:name="__Fieldmark__161_3430005620"/>
-      <w:bookmarkStart w:id="265" w:name="__Fieldmark__329_4112382387"/>
-      <w:bookmarkStart w:id="266" w:name="__Fieldmark__1771_1585666245"/>
-      <w:bookmarkStart w:id="267" w:name="__Fieldmark__3318_3825571921"/>
-      <w:bookmarkStart w:id="268" w:name="__Fieldmark__2193_2828410077"/>
-      <w:bookmarkStart w:id="269" w:name="__Fieldmark__860_1046834985"/>
-      <w:bookmarkEnd w:id="257"/>
+      <w:bookmarkStart w:id="258" w:name="__Fieldmark__2158_2828410077"/>
+      <w:bookmarkStart w:id="259" w:name="__Fieldmark__2412_186702619"/>
+      <w:bookmarkStart w:id="260" w:name="__Fieldmark__2178_4204341107"/>
+      <w:bookmarkStart w:id="261" w:name="__Fieldmark__668_3357365726"/>
+      <w:bookmarkStart w:id="262" w:name="__Fieldmark__4372_1964799693"/>
+      <w:bookmarkStart w:id="263" w:name="__Fieldmark__1748_1585666245"/>
+      <w:bookmarkStart w:id="264" w:name="__Fieldmark__363_1161369189"/>
+      <w:bookmarkStart w:id="265" w:name="__Fieldmark__419_2964632802"/>
+      <w:bookmarkStart w:id="266" w:name="__Fieldmark__155_3430005620"/>
+      <w:bookmarkStart w:id="267" w:name="__Fieldmark__318_4112382387"/>
+      <w:bookmarkStart w:id="268" w:name="__Fieldmark__1521_4027006556"/>
+      <w:bookmarkStart w:id="269" w:name="__Fieldmark__516_1118659035"/>
+      <w:bookmarkStart w:id="270" w:name="__Fieldmark__3289_3825571921"/>
+      <w:bookmarkStart w:id="271" w:name="__Fieldmark__819_1046834985"/>
       <w:bookmarkEnd w:id="258"/>
       <w:bookmarkEnd w:id="259"/>
       <w:bookmarkEnd w:id="260"/>
@@ -2599,11 +2531,13 @@
       <w:bookmarkEnd w:id="267"/>
       <w:bookmarkEnd w:id="268"/>
       <w:bookmarkEnd w:id="269"/>
-      <w:r>
-        <w:rPr>
-          <w:rStyle w:val="DamodificareEG"/>
-        </w:rPr>
-        <w:t xml:space="preserve"> mancanza o irregolarità della copia del documento d’identità del tecnico incaricato della progettazione;</w:t>
+      <w:bookmarkEnd w:id="270"/>
+      <w:bookmarkEnd w:id="271"/>
+      <w:r>
+        <w:rPr>
+          <w:rStyle w:val="DamodificareEG"/>
+        </w:rPr>
+        <w:t xml:space="preserve"> mancanza o irregolarità della copia del documento d’identità del titolare;</w:t>
       </w:r>
     </w:p>
     <w:p>
@@ -2631,9 +2565,9 @@
         <w:rPr/>
         <w:fldChar w:fldCharType="separate"/>
       </w:r>
-      <w:bookmarkStart w:id="270" w:name="__Fieldmark__2500_186702619"/>
-      <w:bookmarkStart w:id="271" w:name="__Fieldmark__2500_186702619"/>
-      <w:bookmarkEnd w:id="271"/>
+      <w:bookmarkStart w:id="272" w:name="__Fieldmark__2831_631712257"/>
+      <w:bookmarkStart w:id="273" w:name="__Fieldmark__2831_631712257"/>
+      <w:bookmarkEnd w:id="273"/>
       <w:r>
         <w:rPr/>
       </w:r>
@@ -2641,21 +2575,20 @@
         <w:rPr/>
         <w:fldChar w:fldCharType="end"/>
       </w:r>
-      <w:bookmarkStart w:id="272" w:name="__Fieldmark__2254_4204341107"/>
-      <w:bookmarkStart w:id="273" w:name="__Fieldmark__732_3357365726"/>
-      <w:bookmarkStart w:id="274" w:name="__Fieldmark__4424_1964799693"/>
-      <w:bookmarkStart w:id="275" w:name="__Fieldmark__1794_1585666245"/>
-      <w:bookmarkStart w:id="276" w:name="__Fieldmark__391_1161369189"/>
-      <w:bookmarkStart w:id="277" w:name="__Fieldmark__437_2964632802"/>
-      <w:bookmarkStart w:id="278" w:name="__Fieldmark__171_3430005620"/>
-      <w:bookmarkStart w:id="279" w:name="__Fieldmark__340_4112382387"/>
-      <w:bookmarkStart w:id="280" w:name="__Fieldmark__1555_4027006556"/>
-      <w:bookmarkStart w:id="281" w:name="__Fieldmark__562_1118659035"/>
-      <w:bookmarkStart w:id="282" w:name="__Fieldmark__3347_3825571921"/>
-      <w:bookmarkStart w:id="283" w:name="__Fieldmark__2228_2828410077"/>
-      <w:bookmarkStart w:id="284" w:name="__Fieldmark__901_1046834985"/>
-      <w:bookmarkEnd w:id="272"/>
-      <w:bookmarkEnd w:id="273"/>
+      <w:bookmarkStart w:id="274" w:name="__Fieldmark__2456_186702619"/>
+      <w:bookmarkStart w:id="275" w:name="__Fieldmark__2216_4204341107"/>
+      <w:bookmarkStart w:id="276" w:name="__Fieldmark__700_3357365726"/>
+      <w:bookmarkStart w:id="277" w:name="__Fieldmark__4398_1964799693"/>
+      <w:bookmarkStart w:id="278" w:name="__Fieldmark__427_2964632802"/>
+      <w:bookmarkStart w:id="279" w:name="__Fieldmark__539_1118659035"/>
+      <w:bookmarkStart w:id="280" w:name="__Fieldmark__1538_4027006556"/>
+      <w:bookmarkStart w:id="281" w:name="__Fieldmark__161_3430005620"/>
+      <w:bookmarkStart w:id="282" w:name="__Fieldmark__377_1161369189"/>
+      <w:bookmarkStart w:id="283" w:name="__Fieldmark__860_1046834985"/>
+      <w:bookmarkStart w:id="284" w:name="__Fieldmark__2193_2828410077"/>
+      <w:bookmarkStart w:id="285" w:name="__Fieldmark__1771_1585666245"/>
+      <w:bookmarkStart w:id="286" w:name="__Fieldmark__329_4112382387"/>
+      <w:bookmarkStart w:id="287" w:name="__Fieldmark__3318_3825571921"/>
       <w:bookmarkEnd w:id="274"/>
       <w:bookmarkEnd w:id="275"/>
       <w:bookmarkEnd w:id="276"/>
@@ -2667,77 +2600,14 @@
       <w:bookmarkEnd w:id="282"/>
       <w:bookmarkEnd w:id="283"/>
       <w:bookmarkEnd w:id="284"/>
-      <w:r>
-        <w:rPr>
-          <w:rStyle w:val="DamodificareEG"/>
-        </w:rPr>
-        <w:t xml:space="preserve"> mancanza o irregolarità della copia </w:t>
-      </w:r>
-      <w:r>
-        <w:rPr>
-          <w:rStyle w:val="DamodificareEG"/>
-          <w:lang w:val="it-IT" w:eastAsia="zh-CN" w:bidi="ar-SA"/>
-        </w:rPr>
-        <w:t>procura speciale</w:t>
-      </w:r>
-      <w:r>
-        <w:rPr>
-          <w:rStyle w:val="DamodificareEG"/>
-        </w:rPr>
-        <w:t xml:space="preserve"> compilata in ogni sua parte, con firma autografa del </w:t>
-      </w:r>
-      <w:r>
-        <w:rPr>
-          <w:rStyle w:val="DamodificareEG"/>
-          <w:lang w:val="it-IT" w:eastAsia="zh-CN" w:bidi="ar-SA"/>
-        </w:rPr>
-        <w:t>s</w:t>
-      </w:r>
-      <w:r>
-        <w:rPr>
-          <w:rStyle w:val="DamodificareEG"/>
-        </w:rPr>
-        <w:t>oggetto interessato e firmata digitalmente dal delegato che effettua l’invio, comprensiva di copia del documento del delegato.</w:t>
-      </w:r>
-    </w:p>
-    <w:p>
-      <w:pPr>
-        <w:pStyle w:val="Corpodeltesto"/>
-        <w:rPr>
-          <w:rFonts w:ascii="Times New Roman" w:hAnsi="Times New Roman" w:eastAsia="Times New Roman" w:cs="Times New Roman"/>
-          <w:color w:val="auto"/>
-          <w:sz w:val="24"/>
-          <w:szCs w:val="20"/>
-          <w:lang w:val="it-IT" w:eastAsia="zh-CN" w:bidi="ar-SA"/>
-        </w:rPr>
-      </w:pPr>
-      <w:r>
-        <w:rPr>
-          <w:rFonts w:eastAsia="Times New Roman" w:cs="Times New Roman" w:ascii="Times New Roman" w:hAnsi="Times New Roman"/>
-          <w:color w:val="auto"/>
-          <w:sz w:val="24"/>
-          <w:szCs w:val="20"/>
-          <w:lang w:val="it-IT" w:eastAsia="zh-CN" w:bidi="ar-SA"/>
-        </w:rPr>
-      </w:r>
-    </w:p>
-    <w:p>
-      <w:pPr>
-        <w:pStyle w:val="Corpodeltesto"/>
-        <w:rPr>
-          <w:rFonts w:ascii="Times New Roman" w:hAnsi="Times New Roman" w:eastAsia="Times New Roman" w:cs="Times New Roman"/>
-          <w:color w:val="auto"/>
-          <w:sz w:val="24"/>
-          <w:szCs w:val="20"/>
-          <w:lang w:val="it-IT" w:eastAsia="zh-CN" w:bidi="ar-SA"/>
-        </w:rPr>
-      </w:pPr>
-      <w:r>
-        <w:rPr>
-          <w:rStyle w:val="DamodificareEG"/>
-          <w:lang w:val="it-IT" w:eastAsia="zh-CN" w:bidi="ar-SA"/>
-        </w:rPr>
-        <w:t>[se rinnovo della conformità antincendio]</w:t>
+      <w:bookmarkEnd w:id="285"/>
+      <w:bookmarkEnd w:id="286"/>
+      <w:bookmarkEnd w:id="287"/>
+      <w:r>
+        <w:rPr>
+          <w:rStyle w:val="DamodificareEG"/>
+        </w:rPr>
+        <w:t xml:space="preserve"> mancanza o irregolarità della copia del documento d’identità del tecnico incaricato della progettazione;</w:t>
       </w:r>
     </w:p>
     <w:p>
@@ -2765,9 +2635,9 @@
         <w:rPr/>
         <w:fldChar w:fldCharType="separate"/>
       </w:r>
-      <w:bookmarkStart w:id="285" w:name="__Fieldmark__2549_186702619"/>
-      <w:bookmarkStart w:id="286" w:name="__Fieldmark__2549_186702619"/>
-      <w:bookmarkEnd w:id="286"/>
+      <w:bookmarkStart w:id="288" w:name="__Fieldmark__2878_631712257"/>
+      <w:bookmarkStart w:id="289" w:name="__Fieldmark__2878_631712257"/>
+      <w:bookmarkEnd w:id="289"/>
       <w:r>
         <w:rPr/>
       </w:r>
@@ -2775,20 +2645,20 @@
         <w:rPr/>
         <w:fldChar w:fldCharType="end"/>
       </w:r>
-      <w:bookmarkStart w:id="287" w:name="__Fieldmark__3610_4204341107"/>
-      <w:bookmarkStart w:id="288" w:name="__Fieldmark__1067_20996604391"/>
-      <w:bookmarkStart w:id="289" w:name="__Fieldmark__92_21562783511"/>
-      <w:bookmarkStart w:id="290" w:name="__Fieldmark__279_40270065561"/>
-      <w:bookmarkStart w:id="291" w:name="__Fieldmark__535_19212540281"/>
-      <w:bookmarkStart w:id="292" w:name="__Fieldmark__279_15856662451"/>
-      <w:bookmarkStart w:id="293" w:name="__Fieldmark__2589_19647996931"/>
-      <w:bookmarkStart w:id="294" w:name="__Fieldmark__92_24165487851"/>
-      <w:bookmarkStart w:id="295" w:name="__Fieldmark__92_38255719211"/>
-      <w:bookmarkStart w:id="296" w:name="__Fieldmark__3028_28284100771"/>
-      <w:bookmarkStart w:id="297" w:name="__Fieldmark__947_1046834985"/>
-      <w:bookmarkEnd w:id="287"/>
-      <w:bookmarkEnd w:id="288"/>
-      <w:bookmarkEnd w:id="289"/>
+      <w:bookmarkStart w:id="290" w:name="__Fieldmark__391_1161369189"/>
+      <w:bookmarkStart w:id="291" w:name="__Fieldmark__2500_186702619"/>
+      <w:bookmarkStart w:id="292" w:name="__Fieldmark__2254_4204341107"/>
+      <w:bookmarkStart w:id="293" w:name="__Fieldmark__732_3357365726"/>
+      <w:bookmarkStart w:id="294" w:name="__Fieldmark__4424_1964799693"/>
+      <w:bookmarkStart w:id="295" w:name="__Fieldmark__1794_1585666245"/>
+      <w:bookmarkStart w:id="296" w:name="__Fieldmark__437_2964632802"/>
+      <w:bookmarkStart w:id="297" w:name="__Fieldmark__171_3430005620"/>
+      <w:bookmarkStart w:id="298" w:name="__Fieldmark__340_4112382387"/>
+      <w:bookmarkStart w:id="299" w:name="__Fieldmark__1555_4027006556"/>
+      <w:bookmarkStart w:id="300" w:name="__Fieldmark__562_1118659035"/>
+      <w:bookmarkStart w:id="301" w:name="__Fieldmark__3347_3825571921"/>
+      <w:bookmarkStart w:id="302" w:name="__Fieldmark__2228_2828410077"/>
+      <w:bookmarkStart w:id="303" w:name="__Fieldmark__901_1046834985"/>
       <w:bookmarkEnd w:id="290"/>
       <w:bookmarkEnd w:id="291"/>
       <w:bookmarkEnd w:id="292"/>
@@ -2797,127 +2667,83 @@
       <w:bookmarkEnd w:id="295"/>
       <w:bookmarkEnd w:id="296"/>
       <w:bookmarkEnd w:id="297"/>
-      <w:r>
-        <w:rPr>
-          <w:rStyle w:val="DamodificareEG"/>
-        </w:rPr>
-        <w:t xml:space="preserve"> la presente istanza non può essere acquisita direttamente da questo Comando, ma deve pervenire tramite il competente:</w:t>
-      </w:r>
-    </w:p>
-    <w:p>
-      <w:pPr>
-        <w:pStyle w:val="Corpodeltesto"/>
-        <w:numPr>
-          <w:ilvl w:val="0"/>
-          <w:numId w:val="1"/>
-        </w:numPr>
-        <w:rPr/>
-      </w:pPr>
-      <w:r>
-        <w:rPr>
-          <w:rStyle w:val="DamodificareEG"/>
-        </w:rPr>
-        <w:t xml:space="preserve">Sportello unico per le </w:t>
-      </w:r>
-      <w:r>
-        <w:rPr>
-          <w:rStyle w:val="DamodificareEG"/>
-          <w:i/>
-          <w:iCs/>
-        </w:rPr>
-        <w:t>attività produttive</w:t>
-      </w:r>
-      <w:r>
-        <w:rPr>
-          <w:rStyle w:val="DamodificareEG"/>
-        </w:rPr>
-        <w:t xml:space="preserve"> e </w:t>
-      </w:r>
-      <w:r>
-        <w:rPr>
-          <w:rStyle w:val="DamodificareEG"/>
-          <w:i/>
-          <w:iCs/>
-        </w:rPr>
-        <w:t>di prestazione di servizi</w:t>
-      </w:r>
-      <w:r>
-        <w:rPr>
-          <w:rStyle w:val="DamodificareEG"/>
-        </w:rPr>
-        <w:t xml:space="preserve"> (SUAP), ai sensi del DPR 160/2010;</w:t>
-      </w:r>
-    </w:p>
-    <w:p>
-      <w:pPr>
-        <w:pStyle w:val="Corpodeltesto"/>
-        <w:numPr>
-          <w:ilvl w:val="0"/>
-          <w:numId w:val="1"/>
-        </w:numPr>
-        <w:rPr/>
-      </w:pPr>
-      <w:r>
-        <w:rPr>
-          <w:rStyle w:val="DamodificareEG"/>
-        </w:rPr>
-        <w:t>Sportello unico per l’</w:t>
-      </w:r>
-      <w:r>
-        <w:rPr>
-          <w:rStyle w:val="DamodificareEG"/>
-          <w:i/>
-          <w:iCs/>
-        </w:rPr>
-        <w:t>edilizia</w:t>
-      </w:r>
-      <w:r>
-        <w:rPr>
-          <w:rStyle w:val="DamodificareEG"/>
-        </w:rPr>
-        <w:t xml:space="preserve"> (SUE), ai sensi del DPR 380/2001;</w:t>
-      </w:r>
-    </w:p>
-    <w:p>
-      <w:pPr>
-        <w:pStyle w:val="Corpodeltesto"/>
-        <w:numPr>
-          <w:ilvl w:val="0"/>
-          <w:numId w:val="1"/>
-        </w:numPr>
-        <w:rPr/>
-      </w:pPr>
-      <w:r>
-        <w:rPr>
-          <w:rStyle w:val="DamodificareEG"/>
-          <w:rFonts w:eastAsia="Times New Roman" w:cs="Times New Roman" w:ascii="Times New Roman" w:hAnsi="Times New Roman"/>
+      <w:bookmarkEnd w:id="298"/>
+      <w:bookmarkEnd w:id="299"/>
+      <w:bookmarkEnd w:id="300"/>
+      <w:bookmarkEnd w:id="301"/>
+      <w:bookmarkEnd w:id="302"/>
+      <w:bookmarkEnd w:id="303"/>
+      <w:r>
+        <w:rPr>
+          <w:rStyle w:val="DamodificareEG"/>
+        </w:rPr>
+        <w:t xml:space="preserve"> mancanza o irregolarità della copia </w:t>
+      </w:r>
+      <w:r>
+        <w:rPr>
+          <w:rStyle w:val="DamodificareEG"/>
+          <w:lang w:val="it-IT" w:eastAsia="zh-CN" w:bidi="ar-SA"/>
+        </w:rPr>
+        <w:t>procura speciale</w:t>
+      </w:r>
+      <w:r>
+        <w:rPr>
+          <w:rStyle w:val="DamodificareEG"/>
+        </w:rPr>
+        <w:t xml:space="preserve"> compilata in ogni sua parte, con firma autografa del </w:t>
+      </w:r>
+      <w:r>
+        <w:rPr>
+          <w:rStyle w:val="DamodificareEG"/>
+          <w:lang w:val="it-IT" w:eastAsia="zh-CN" w:bidi="ar-SA"/>
+        </w:rPr>
+        <w:t>s</w:t>
+      </w:r>
+      <w:r>
+        <w:rPr>
+          <w:rStyle w:val="DamodificareEG"/>
+        </w:rPr>
+        <w:t>oggetto interessato e firmata digitalmente dal delegato che effettua l’invio, comprensiva di copia del documento del delegato.</w:t>
+      </w:r>
+    </w:p>
+    <w:p>
+      <w:pPr>
+        <w:pStyle w:val="Corpodeltesto"/>
+        <w:rPr>
+          <w:rFonts w:ascii="Times New Roman" w:hAnsi="Times New Roman" w:eastAsia="Times New Roman" w:cs="Times New Roman"/>
+          <w:color w:val="auto"/>
           <w:sz w:val="24"/>
           <w:szCs w:val="20"/>
           <w:lang w:val="it-IT" w:eastAsia="zh-CN" w:bidi="ar-SA"/>
         </w:rPr>
-        <w:t>Sportello unico amministrativo (SUA), per attività svolte nel comprensorio dell’</w:t>
-      </w:r>
-      <w:r>
-        <w:rPr>
-          <w:rStyle w:val="DamodificareEG"/>
+      </w:pPr>
+      <w:r>
+        <w:rPr>
           <w:rFonts w:eastAsia="Times New Roman" w:cs="Times New Roman" w:ascii="Times New Roman" w:hAnsi="Times New Roman"/>
-          <w:i/>
-          <w:iCs/>
+          <w:color w:val="auto"/>
           <w:sz w:val="24"/>
           <w:szCs w:val="20"/>
           <w:lang w:val="it-IT" w:eastAsia="zh-CN" w:bidi="ar-SA"/>
         </w:rPr>
-        <w:t>Autorità di Sistema portuale</w:t>
-      </w:r>
-      <w:r>
-        <w:rPr>
-          <w:rStyle w:val="DamodificareEG"/>
-          <w:rFonts w:eastAsia="Times New Roman" w:cs="Times New Roman" w:ascii="Times New Roman" w:hAnsi="Times New Roman"/>
+      </w:r>
+    </w:p>
+    <w:p>
+      <w:pPr>
+        <w:pStyle w:val="Corpodeltesto"/>
+        <w:rPr>
+          <w:rFonts w:ascii="Times New Roman" w:hAnsi="Times New Roman" w:eastAsia="Times New Roman" w:cs="Times New Roman"/>
+          <w:color w:val="auto"/>
           <w:sz w:val="24"/>
           <w:szCs w:val="20"/>
           <w:lang w:val="it-IT" w:eastAsia="zh-CN" w:bidi="ar-SA"/>
         </w:rPr>
-        <w:t>, ai sensi della legge 84/1994.</w:t>
+      </w:pPr>
+      <w:r>
+        <w:rPr>
+          <w:rStyle w:val="DamodificareEG"/>
+          <w:lang w:val="it-IT" w:eastAsia="zh-CN" w:bidi="ar-SA"/>
+        </w:rPr>
+        <w:t>[se rinnovo della conformità antincendio]</w:t>
       </w:r>
     </w:p>
     <w:p>
@@ -2945,9 +2771,9 @@
         <w:rPr/>
         <w:fldChar w:fldCharType="separate"/>
       </w:r>
-      <w:bookmarkStart w:id="298" w:name="__Fieldmark__2598_186702619"/>
-      <w:bookmarkStart w:id="299" w:name="__Fieldmark__2598_186702619"/>
-      <w:bookmarkEnd w:id="299"/>
+      <w:bookmarkStart w:id="304" w:name="__Fieldmark__2930_631712257"/>
+      <w:bookmarkStart w:id="305" w:name="__Fieldmark__2930_631712257"/>
+      <w:bookmarkEnd w:id="305"/>
       <w:r>
         <w:rPr/>
       </w:r>
@@ -2955,25 +2781,18 @@
         <w:rPr/>
         <w:fldChar w:fldCharType="end"/>
       </w:r>
-      <w:bookmarkStart w:id="300" w:name="__Fieldmark__2331_4204341107"/>
-      <w:bookmarkStart w:id="301" w:name="__Fieldmark__806_3357365726"/>
-      <w:bookmarkStart w:id="302" w:name="__Fieldmark__4477_1964799693"/>
-      <w:bookmarkStart w:id="303" w:name="__Fieldmark__1848_1585666245"/>
-      <w:bookmarkStart w:id="304" w:name="__Fieldmark__410_1161369189"/>
-      <w:bookmarkStart w:id="305" w:name="__Fieldmark__453_2964632802"/>
-      <w:bookmarkStart w:id="306" w:name="__Fieldmark__193_3430005620"/>
-      <w:bookmarkStart w:id="307" w:name="__Fieldmark__356_4112382387"/>
-      <w:bookmarkStart w:id="308" w:name="__Fieldmark__1577_4027006556"/>
-      <w:bookmarkStart w:id="309" w:name="__Fieldmark__609_1118659035"/>
-      <w:bookmarkStart w:id="310" w:name="__Fieldmark__3406_3825571921"/>
-      <w:bookmarkStart w:id="311" w:name="__Fieldmark__2299_2828410077"/>
-      <w:bookmarkStart w:id="312" w:name="__Fieldmark__1000_1046834985"/>
-      <w:bookmarkEnd w:id="300"/>
-      <w:bookmarkEnd w:id="301"/>
-      <w:bookmarkEnd w:id="302"/>
-      <w:bookmarkEnd w:id="303"/>
-      <w:bookmarkEnd w:id="304"/>
-      <w:bookmarkEnd w:id="305"/>
+      <w:bookmarkStart w:id="306" w:name="__Fieldmark__2549_186702619"/>
+      <w:bookmarkStart w:id="307" w:name="__Fieldmark__3610_4204341107"/>
+      <w:bookmarkStart w:id="308" w:name="__Fieldmark__1067_20996604391"/>
+      <w:bookmarkStart w:id="309" w:name="__Fieldmark__92_21562783511"/>
+      <w:bookmarkStart w:id="310" w:name="__Fieldmark__279_40270065561"/>
+      <w:bookmarkStart w:id="311" w:name="__Fieldmark__535_19212540281"/>
+      <w:bookmarkStart w:id="312" w:name="__Fieldmark__2589_19647996931"/>
+      <w:bookmarkStart w:id="313" w:name="__Fieldmark__92_24165487851"/>
+      <w:bookmarkStart w:id="314" w:name="__Fieldmark__92_38255719211"/>
+      <w:bookmarkStart w:id="315" w:name="__Fieldmark__3028_28284100771"/>
+      <w:bookmarkStart w:id="316" w:name="__Fieldmark__947_1046834985"/>
+      <w:bookmarkStart w:id="317" w:name="__Fieldmark__279_15856662451"/>
       <w:bookmarkEnd w:id="306"/>
       <w:bookmarkEnd w:id="307"/>
       <w:bookmarkEnd w:id="308"/>
@@ -2981,18 +2800,132 @@
       <w:bookmarkEnd w:id="310"/>
       <w:bookmarkEnd w:id="311"/>
       <w:bookmarkEnd w:id="312"/>
-      <w:r>
-        <w:rPr>
-          <w:rStyle w:val="DamodificareEG"/>
+      <w:bookmarkEnd w:id="313"/>
+      <w:bookmarkEnd w:id="314"/>
+      <w:bookmarkEnd w:id="315"/>
+      <w:bookmarkEnd w:id="316"/>
+      <w:bookmarkEnd w:id="317"/>
+      <w:r>
+        <w:rPr>
+          <w:rStyle w:val="DamodificareEG"/>
+        </w:rPr>
+        <w:t xml:space="preserve"> la presente istanza non può essere acquisita direttamente da questo Comando, ma deve pervenire tramite il competente:</w:t>
+      </w:r>
+    </w:p>
+    <w:p>
+      <w:pPr>
+        <w:pStyle w:val="Corpodeltesto"/>
+        <w:numPr>
+          <w:ilvl w:val="0"/>
+          <w:numId w:val="1"/>
+        </w:numPr>
+        <w:rPr/>
+      </w:pPr>
+      <w:r>
+        <w:rPr>
+          <w:rStyle w:val="DamodificareEG"/>
+        </w:rPr>
+        <w:t xml:space="preserve">Sportello unico per le </w:t>
+      </w:r>
+      <w:r>
+        <w:rPr>
+          <w:rStyle w:val="DamodificareEG"/>
+          <w:i/>
+          <w:iCs/>
+        </w:rPr>
+        <w:t>attività produttive</w:t>
+      </w:r>
+      <w:r>
+        <w:rPr>
+          <w:rStyle w:val="DamodificareEG"/>
+        </w:rPr>
+        <w:t xml:space="preserve"> e </w:t>
+      </w:r>
+      <w:r>
+        <w:rPr>
+          <w:rStyle w:val="DamodificareEG"/>
+          <w:i/>
+          <w:iCs/>
+        </w:rPr>
+        <w:t>di prestazione di servizi</w:t>
+      </w:r>
+      <w:r>
+        <w:rPr>
+          <w:rStyle w:val="DamodificareEG"/>
+        </w:rPr>
+        <w:t xml:space="preserve"> (SUAP), ai sensi del DPR 160/2010;</w:t>
+      </w:r>
+    </w:p>
+    <w:p>
+      <w:pPr>
+        <w:pStyle w:val="Corpodeltesto"/>
+        <w:numPr>
+          <w:ilvl w:val="0"/>
+          <w:numId w:val="1"/>
+        </w:numPr>
+        <w:rPr/>
+      </w:pPr>
+      <w:r>
+        <w:rPr>
+          <w:rStyle w:val="DamodificareEG"/>
+        </w:rPr>
+        <w:t>Sportello unico per l’</w:t>
+      </w:r>
+      <w:r>
+        <w:rPr>
+          <w:rStyle w:val="DamodificareEG"/>
+          <w:i/>
+          <w:iCs/>
+        </w:rPr>
+        <w:t>edilizia</w:t>
+      </w:r>
+      <w:r>
+        <w:rPr>
+          <w:rStyle w:val="DamodificareEG"/>
+        </w:rPr>
+        <w:t xml:space="preserve"> (SUE), ai sensi del DPR 380/2001;</w:t>
+      </w:r>
+    </w:p>
+    <w:p>
+      <w:pPr>
+        <w:pStyle w:val="Corpodeltesto"/>
+        <w:numPr>
+          <w:ilvl w:val="0"/>
+          <w:numId w:val="1"/>
+        </w:numPr>
+        <w:rPr/>
+      </w:pPr>
+      <w:r>
+        <w:rPr>
+          <w:rStyle w:val="DamodificareEG"/>
+          <w:rFonts w:eastAsia="Times New Roman" w:cs="Times New Roman" w:ascii="Times New Roman" w:hAnsi="Times New Roman"/>
+          <w:sz w:val="24"/>
+          <w:szCs w:val="20"/>
           <w:lang w:val="it-IT" w:eastAsia="zh-CN" w:bidi="ar-SA"/>
         </w:rPr>
-        <w:t xml:space="preserve"> mancanza o irregolarità del </w:t>
-      </w:r>
-      <w:r>
-        <w:rPr>
-          <w:rStyle w:val="DamodificareEG"/>
-        </w:rPr>
-        <w:t>modello PIN 3 (Rinnovo), compilato integralmente e firmato digitalmente;</w:t>
+        <w:t>Sportello unico amministrativo (SUA), per attività svolte nel comprensorio dell’</w:t>
+      </w:r>
+      <w:r>
+        <w:rPr>
+          <w:rStyle w:val="DamodificareEG"/>
+          <w:rFonts w:eastAsia="Times New Roman" w:cs="Times New Roman" w:ascii="Times New Roman" w:hAnsi="Times New Roman"/>
+          <w:i/>
+          <w:iCs/>
+          <w:sz w:val="24"/>
+          <w:szCs w:val="20"/>
+          <w:lang w:val="it-IT" w:eastAsia="zh-CN" w:bidi="ar-SA"/>
+        </w:rPr>
+        <w:t>Autorità di Sistema portuale</w:t>
+      </w:r>
+      <w:r>
+        <w:rPr>
+          <w:rStyle w:val="DamodificareEG"/>
+          <w:rFonts w:eastAsia="Times New Roman" w:cs="Times New Roman" w:ascii="Times New Roman" w:hAnsi="Times New Roman"/>
+          <w:sz w:val="24"/>
+          <w:szCs w:val="20"/>
+          <w:lang w:val="it-IT" w:eastAsia="zh-CN" w:bidi="ar-SA"/>
+        </w:rPr>
+        <w:t>, ai sensi della legge 84/1994.</w:t>
       </w:r>
     </w:p>
     <w:p>
@@ -3020,9 +2953,9 @@
         <w:rPr/>
         <w:fldChar w:fldCharType="separate"/>
       </w:r>
-      <w:bookmarkStart w:id="313" w:name="__Fieldmark__2643_186702619"/>
-      <w:bookmarkStart w:id="314" w:name="__Fieldmark__2643_186702619"/>
-      <w:bookmarkEnd w:id="314"/>
+      <w:bookmarkStart w:id="318" w:name="__Fieldmark__2982_631712257"/>
+      <w:bookmarkStart w:id="319" w:name="__Fieldmark__2982_631712257"/>
+      <w:bookmarkEnd w:id="319"/>
       <w:r>
         <w:rPr/>
       </w:r>
@@ -3030,24 +2963,20 @@
         <w:rPr/>
         <w:fldChar w:fldCharType="end"/>
       </w:r>
-      <w:bookmarkStart w:id="315" w:name="__Fieldmark__2370_4204341107"/>
-      <w:bookmarkStart w:id="316" w:name="__Fieldmark__839_3357365726"/>
-      <w:bookmarkStart w:id="317" w:name="__Fieldmark__4504_1964799693"/>
-      <w:bookmarkStart w:id="318" w:name="__Fieldmark__425_1161369189"/>
-      <w:bookmarkStart w:id="319" w:name="__Fieldmark__1595_4027006556"/>
-      <w:bookmarkStart w:id="320" w:name="__Fieldmark__633_1118659035"/>
-      <w:bookmarkStart w:id="321" w:name="__Fieldmark__1870_1585666245"/>
-      <w:bookmarkStart w:id="322" w:name="__Fieldmark__368_4112382387"/>
-      <w:bookmarkStart w:id="323" w:name="__Fieldmark__462_2964632802"/>
-      <w:bookmarkStart w:id="324" w:name="__Fieldmark__201_3430005620"/>
-      <w:bookmarkStart w:id="325" w:name="__Fieldmark__3436_3825571921"/>
-      <w:bookmarkStart w:id="326" w:name="__Fieldmark__2335_2828410077"/>
-      <w:bookmarkStart w:id="327" w:name="__Fieldmark__1042_1046834985"/>
-      <w:bookmarkEnd w:id="315"/>
-      <w:bookmarkEnd w:id="316"/>
-      <w:bookmarkEnd w:id="317"/>
-      <w:bookmarkEnd w:id="318"/>
-      <w:bookmarkEnd w:id="319"/>
+      <w:bookmarkStart w:id="320" w:name="__Fieldmark__453_2964632802"/>
+      <w:bookmarkStart w:id="321" w:name="__Fieldmark__2598_186702619"/>
+      <w:bookmarkStart w:id="322" w:name="__Fieldmark__2331_4204341107"/>
+      <w:bookmarkStart w:id="323" w:name="__Fieldmark__806_3357365726"/>
+      <w:bookmarkStart w:id="324" w:name="__Fieldmark__4477_1964799693"/>
+      <w:bookmarkStart w:id="325" w:name="__Fieldmark__1848_1585666245"/>
+      <w:bookmarkStart w:id="326" w:name="__Fieldmark__410_1161369189"/>
+      <w:bookmarkStart w:id="327" w:name="__Fieldmark__193_3430005620"/>
+      <w:bookmarkStart w:id="328" w:name="__Fieldmark__356_4112382387"/>
+      <w:bookmarkStart w:id="329" w:name="__Fieldmark__1577_4027006556"/>
+      <w:bookmarkStart w:id="330" w:name="__Fieldmark__609_1118659035"/>
+      <w:bookmarkStart w:id="331" w:name="__Fieldmark__3406_3825571921"/>
+      <w:bookmarkStart w:id="332" w:name="__Fieldmark__2299_2828410077"/>
+      <w:bookmarkStart w:id="333" w:name="__Fieldmark__1000_1046834985"/>
       <w:bookmarkEnd w:id="320"/>
       <w:bookmarkEnd w:id="321"/>
       <w:bookmarkEnd w:id="322"/>
@@ -3056,6 +2985,12 @@
       <w:bookmarkEnd w:id="325"/>
       <w:bookmarkEnd w:id="326"/>
       <w:bookmarkEnd w:id="327"/>
+      <w:bookmarkEnd w:id="328"/>
+      <w:bookmarkEnd w:id="329"/>
+      <w:bookmarkEnd w:id="330"/>
+      <w:bookmarkEnd w:id="331"/>
+      <w:bookmarkEnd w:id="332"/>
+      <w:bookmarkEnd w:id="333"/>
       <w:r>
         <w:rPr>
           <w:rStyle w:val="DamodificareEG"/>
@@ -3067,7 +3002,7 @@
         <w:rPr>
           <w:rStyle w:val="DamodificareEG"/>
         </w:rPr>
-        <w:t>modello PIN 3.1 (Asseverazione per rinnovo), compilato integralmente e firmato digitalmente;</w:t>
+        <w:t>modello PIN 3 (Rinnovo), compilato integralmente e firmato digitalmente;</w:t>
       </w:r>
     </w:p>
     <w:p>
@@ -3095,9 +3030,9 @@
         <w:rPr/>
         <w:fldChar w:fldCharType="separate"/>
       </w:r>
-      <w:bookmarkStart w:id="328" w:name="__Fieldmark__2688_186702619"/>
-      <w:bookmarkStart w:id="329" w:name="__Fieldmark__2688_186702619"/>
-      <w:bookmarkEnd w:id="329"/>
+      <w:bookmarkStart w:id="334" w:name="__Fieldmark__3030_631712257"/>
+      <w:bookmarkStart w:id="335" w:name="__Fieldmark__3030_631712257"/>
+      <w:bookmarkEnd w:id="335"/>
       <w:r>
         <w:rPr/>
       </w:r>
@@ -3105,25 +3040,20 @@
         <w:rPr/>
         <w:fldChar w:fldCharType="end"/>
       </w:r>
-      <w:bookmarkStart w:id="330" w:name="__Fieldmark__2409_4204341107"/>
-      <w:bookmarkStart w:id="331" w:name="__Fieldmark__872_3357365726"/>
-      <w:bookmarkStart w:id="332" w:name="__Fieldmark__4531_1964799693"/>
-      <w:bookmarkStart w:id="333" w:name="__Fieldmark__1892_1585666245"/>
-      <w:bookmarkStart w:id="334" w:name="__Fieldmark__440_1161369189"/>
-      <w:bookmarkStart w:id="335" w:name="__Fieldmark__473_2964632802"/>
-      <w:bookmarkStart w:id="336" w:name="__Fieldmark__213_3430005620"/>
-      <w:bookmarkStart w:id="337" w:name="__Fieldmark__380_4112382387"/>
-      <w:bookmarkStart w:id="338" w:name="__Fieldmark__1613_4027006556"/>
-      <w:bookmarkStart w:id="339" w:name="__Fieldmark__657_1118659035"/>
-      <w:bookmarkStart w:id="340" w:name="__Fieldmark__3466_3825571921"/>
-      <w:bookmarkStart w:id="341" w:name="__Fieldmark__2371_2828410077"/>
-      <w:bookmarkStart w:id="342" w:name="__Fieldmark__1084_1046834985"/>
-      <w:bookmarkEnd w:id="330"/>
-      <w:bookmarkEnd w:id="331"/>
-      <w:bookmarkEnd w:id="332"/>
-      <w:bookmarkEnd w:id="333"/>
-      <w:bookmarkEnd w:id="334"/>
-      <w:bookmarkEnd w:id="335"/>
+      <w:bookmarkStart w:id="336" w:name="__Fieldmark__2643_186702619"/>
+      <w:bookmarkStart w:id="337" w:name="__Fieldmark__2370_4204341107"/>
+      <w:bookmarkStart w:id="338" w:name="__Fieldmark__839_3357365726"/>
+      <w:bookmarkStart w:id="339" w:name="__Fieldmark__4504_1964799693"/>
+      <w:bookmarkStart w:id="340" w:name="__Fieldmark__425_1161369189"/>
+      <w:bookmarkStart w:id="341" w:name="__Fieldmark__1595_4027006556"/>
+      <w:bookmarkStart w:id="342" w:name="__Fieldmark__633_1118659035"/>
+      <w:bookmarkStart w:id="343" w:name="__Fieldmark__368_4112382387"/>
+      <w:bookmarkStart w:id="344" w:name="__Fieldmark__462_2964632802"/>
+      <w:bookmarkStart w:id="345" w:name="__Fieldmark__201_3430005620"/>
+      <w:bookmarkStart w:id="346" w:name="__Fieldmark__3436_3825571921"/>
+      <w:bookmarkStart w:id="347" w:name="__Fieldmark__2335_2828410077"/>
+      <w:bookmarkStart w:id="348" w:name="__Fieldmark__1042_1046834985"/>
+      <w:bookmarkStart w:id="349" w:name="__Fieldmark__1870_1585666245"/>
       <w:bookmarkEnd w:id="336"/>
       <w:bookmarkEnd w:id="337"/>
       <w:bookmarkEnd w:id="338"/>
@@ -3131,11 +3061,25 @@
       <w:bookmarkEnd w:id="340"/>
       <w:bookmarkEnd w:id="341"/>
       <w:bookmarkEnd w:id="342"/>
-      <w:r>
-        <w:rPr>
-          <w:rStyle w:val="DamodificareEG"/>
-        </w:rPr>
-        <w:t xml:space="preserve"> mancanza o irregolarità del modello PIN 3 – GPL (Rinnovo), compilato integralmente e firmato digitalmente;</w:t>
+      <w:bookmarkEnd w:id="343"/>
+      <w:bookmarkEnd w:id="344"/>
+      <w:bookmarkEnd w:id="345"/>
+      <w:bookmarkEnd w:id="346"/>
+      <w:bookmarkEnd w:id="347"/>
+      <w:bookmarkEnd w:id="348"/>
+      <w:bookmarkEnd w:id="349"/>
+      <w:r>
+        <w:rPr>
+          <w:rStyle w:val="DamodificareEG"/>
+          <w:lang w:val="it-IT" w:eastAsia="zh-CN" w:bidi="ar-SA"/>
+        </w:rPr>
+        <w:t xml:space="preserve"> mancanza o irregolarità del </w:t>
+      </w:r>
+      <w:r>
+        <w:rPr>
+          <w:rStyle w:val="DamodificareEG"/>
+        </w:rPr>
+        <w:t>modello PIN 3.1 (Asseverazione per rinnovo), compilato integralmente e firmato digitalmente;</w:t>
       </w:r>
     </w:p>
     <w:p>
@@ -3163,9 +3107,9 @@
         <w:rPr/>
         <w:fldChar w:fldCharType="separate"/>
       </w:r>
-      <w:bookmarkStart w:id="343" w:name="__Fieldmark__2732_186702619"/>
-      <w:bookmarkStart w:id="344" w:name="__Fieldmark__2732_186702619"/>
-      <w:bookmarkEnd w:id="344"/>
+      <w:bookmarkStart w:id="350" w:name="__Fieldmark__3078_631712257"/>
+      <w:bookmarkStart w:id="351" w:name="__Fieldmark__3078_631712257"/>
+      <w:bookmarkEnd w:id="351"/>
       <w:r>
         <w:rPr/>
       </w:r>
@@ -3173,37 +3117,39 @@
         <w:rPr/>
         <w:fldChar w:fldCharType="end"/>
       </w:r>
-      <w:bookmarkStart w:id="345" w:name="__Fieldmark__2447_4204341107"/>
-      <w:bookmarkStart w:id="346" w:name="__Fieldmark__904_3357365726"/>
-      <w:bookmarkStart w:id="347" w:name="__Fieldmark__4557_1964799693"/>
-      <w:bookmarkStart w:id="348" w:name="__Fieldmark__1914_1585666245"/>
-      <w:bookmarkStart w:id="349" w:name="__Fieldmark__454_1161369189"/>
-      <w:bookmarkStart w:id="350" w:name="__Fieldmark__481_2964632802"/>
-      <w:bookmarkStart w:id="351" w:name="__Fieldmark__219_3430005620"/>
-      <w:bookmarkStart w:id="352" w:name="__Fieldmark__391_4112382387"/>
-      <w:bookmarkStart w:id="353" w:name="__Fieldmark__1630_4027006556"/>
-      <w:bookmarkStart w:id="354" w:name="__Fieldmark__680_1118659035"/>
-      <w:bookmarkStart w:id="355" w:name="__Fieldmark__3495_3825571921"/>
-      <w:bookmarkStart w:id="356" w:name="__Fieldmark__2406_2828410077"/>
-      <w:bookmarkStart w:id="357" w:name="__Fieldmark__1125_1046834985"/>
-      <w:bookmarkEnd w:id="345"/>
-      <w:bookmarkEnd w:id="346"/>
-      <w:bookmarkEnd w:id="347"/>
-      <w:bookmarkEnd w:id="348"/>
-      <w:bookmarkEnd w:id="349"/>
-      <w:bookmarkEnd w:id="350"/>
-      <w:bookmarkEnd w:id="351"/>
+      <w:bookmarkStart w:id="352" w:name="__Fieldmark__473_2964632802"/>
+      <w:bookmarkStart w:id="353" w:name="__Fieldmark__2688_186702619"/>
+      <w:bookmarkStart w:id="354" w:name="__Fieldmark__2409_4204341107"/>
+      <w:bookmarkStart w:id="355" w:name="__Fieldmark__872_3357365726"/>
+      <w:bookmarkStart w:id="356" w:name="__Fieldmark__4531_1964799693"/>
+      <w:bookmarkStart w:id="357" w:name="__Fieldmark__1892_1585666245"/>
+      <w:bookmarkStart w:id="358" w:name="__Fieldmark__440_1161369189"/>
+      <w:bookmarkStart w:id="359" w:name="__Fieldmark__213_3430005620"/>
+      <w:bookmarkStart w:id="360" w:name="__Fieldmark__380_4112382387"/>
+      <w:bookmarkStart w:id="361" w:name="__Fieldmark__1613_4027006556"/>
+      <w:bookmarkStart w:id="362" w:name="__Fieldmark__657_1118659035"/>
+      <w:bookmarkStart w:id="363" w:name="__Fieldmark__3466_3825571921"/>
+      <w:bookmarkStart w:id="364" w:name="__Fieldmark__2371_2828410077"/>
+      <w:bookmarkStart w:id="365" w:name="__Fieldmark__1084_1046834985"/>
       <w:bookmarkEnd w:id="352"/>
       <w:bookmarkEnd w:id="353"/>
       <w:bookmarkEnd w:id="354"/>
       <w:bookmarkEnd w:id="355"/>
       <w:bookmarkEnd w:id="356"/>
       <w:bookmarkEnd w:id="357"/>
-      <w:r>
-        <w:rPr>
-          <w:rStyle w:val="DamodificareEG"/>
-        </w:rPr>
-        <w:t xml:space="preserve"> mancanza o irregolarità del modello PIN 3.1 – GPL (Dich. per rinnovo), compilato integralmente e firmato digitalmente;</w:t>
+      <w:bookmarkEnd w:id="358"/>
+      <w:bookmarkEnd w:id="359"/>
+      <w:bookmarkEnd w:id="360"/>
+      <w:bookmarkEnd w:id="361"/>
+      <w:bookmarkEnd w:id="362"/>
+      <w:bookmarkEnd w:id="363"/>
+      <w:bookmarkEnd w:id="364"/>
+      <w:bookmarkEnd w:id="365"/>
+      <w:r>
+        <w:rPr>
+          <w:rStyle w:val="DamodificareEG"/>
+        </w:rPr>
+        <w:t xml:space="preserve"> mancanza o irregolarità del modello PIN 3 – GPL (Rinnovo), compilato integralmente e firmato digitalmente;</w:t>
       </w:r>
     </w:p>
     <w:p>
@@ -3231,9 +3177,9 @@
         <w:rPr/>
         <w:fldChar w:fldCharType="separate"/>
       </w:r>
-      <w:bookmarkStart w:id="358" w:name="__Fieldmark__2776_186702619"/>
-      <w:bookmarkStart w:id="359" w:name="__Fieldmark__2776_186702619"/>
-      <w:bookmarkEnd w:id="359"/>
+      <w:bookmarkStart w:id="366" w:name="__Fieldmark__3125_631712257"/>
+      <w:bookmarkStart w:id="367" w:name="__Fieldmark__3125_631712257"/>
+      <w:bookmarkEnd w:id="367"/>
       <w:r>
         <w:rPr/>
       </w:r>
@@ -3241,37 +3187,39 @@
         <w:rPr/>
         <w:fldChar w:fldCharType="end"/>
       </w:r>
-      <w:bookmarkStart w:id="360" w:name="__Fieldmark__2485_4204341107"/>
-      <w:bookmarkStart w:id="361" w:name="__Fieldmark__936_3357365726"/>
-      <w:bookmarkStart w:id="362" w:name="__Fieldmark__4583_1964799693"/>
-      <w:bookmarkStart w:id="363" w:name="__Fieldmark__703_1118659035"/>
-      <w:bookmarkStart w:id="364" w:name="__Fieldmark__1647_4027006556"/>
-      <w:bookmarkStart w:id="365" w:name="__Fieldmark__468_1161369189"/>
-      <w:bookmarkStart w:id="366" w:name="__Fieldmark__402_4112382387"/>
-      <w:bookmarkStart w:id="367" w:name="__Fieldmark__225_3430005620"/>
-      <w:bookmarkStart w:id="368" w:name="__Fieldmark__1936_1585666245"/>
-      <w:bookmarkStart w:id="369" w:name="__Fieldmark__489_2964632802"/>
-      <w:bookmarkStart w:id="370" w:name="__Fieldmark__3524_3825571921"/>
-      <w:bookmarkStart w:id="371" w:name="__Fieldmark__2441_2828410077"/>
-      <w:bookmarkStart w:id="372" w:name="__Fieldmark__1166_1046834985"/>
-      <w:bookmarkEnd w:id="360"/>
-      <w:bookmarkEnd w:id="361"/>
-      <w:bookmarkEnd w:id="362"/>
-      <w:bookmarkEnd w:id="363"/>
-      <w:bookmarkEnd w:id="364"/>
-      <w:bookmarkEnd w:id="365"/>
-      <w:bookmarkEnd w:id="366"/>
-      <w:bookmarkEnd w:id="367"/>
+      <w:bookmarkStart w:id="368" w:name="__Fieldmark__481_2964632802"/>
+      <w:bookmarkStart w:id="369" w:name="__Fieldmark__2732_186702619"/>
+      <w:bookmarkStart w:id="370" w:name="__Fieldmark__2447_4204341107"/>
+      <w:bookmarkStart w:id="371" w:name="__Fieldmark__904_3357365726"/>
+      <w:bookmarkStart w:id="372" w:name="__Fieldmark__4557_1964799693"/>
+      <w:bookmarkStart w:id="373" w:name="__Fieldmark__1914_1585666245"/>
+      <w:bookmarkStart w:id="374" w:name="__Fieldmark__454_1161369189"/>
+      <w:bookmarkStart w:id="375" w:name="__Fieldmark__219_3430005620"/>
+      <w:bookmarkStart w:id="376" w:name="__Fieldmark__391_4112382387"/>
+      <w:bookmarkStart w:id="377" w:name="__Fieldmark__1630_4027006556"/>
+      <w:bookmarkStart w:id="378" w:name="__Fieldmark__680_1118659035"/>
+      <w:bookmarkStart w:id="379" w:name="__Fieldmark__3495_3825571921"/>
+      <w:bookmarkStart w:id="380" w:name="__Fieldmark__2406_2828410077"/>
+      <w:bookmarkStart w:id="381" w:name="__Fieldmark__1125_1046834985"/>
       <w:bookmarkEnd w:id="368"/>
       <w:bookmarkEnd w:id="369"/>
       <w:bookmarkEnd w:id="370"/>
       <w:bookmarkEnd w:id="371"/>
       <w:bookmarkEnd w:id="372"/>
-      <w:r>
-        <w:rPr>
-          <w:rStyle w:val="DamodificareEG"/>
-        </w:rPr>
-        <w:t xml:space="preserve"> mancanza o irregolarità della copia del documento d’identità del titolare;</w:t>
+      <w:bookmarkEnd w:id="373"/>
+      <w:bookmarkEnd w:id="374"/>
+      <w:bookmarkEnd w:id="375"/>
+      <w:bookmarkEnd w:id="376"/>
+      <w:bookmarkEnd w:id="377"/>
+      <w:bookmarkEnd w:id="378"/>
+      <w:bookmarkEnd w:id="379"/>
+      <w:bookmarkEnd w:id="380"/>
+      <w:bookmarkEnd w:id="381"/>
+      <w:r>
+        <w:rPr>
+          <w:rStyle w:val="DamodificareEG"/>
+        </w:rPr>
+        <w:t xml:space="preserve"> mancanza o irregolarità del modello PIN 3.1 – GPL (Dich. per rinnovo), compilato integralmente e firmato digitalmente;</w:t>
       </w:r>
     </w:p>
     <w:p>
@@ -3299,9 +3247,9 @@
         <w:rPr/>
         <w:fldChar w:fldCharType="separate"/>
       </w:r>
-      <w:bookmarkStart w:id="373" w:name="__Fieldmark__2820_186702619"/>
-      <w:bookmarkStart w:id="374" w:name="__Fieldmark__2820_186702619"/>
-      <w:bookmarkEnd w:id="374"/>
+      <w:bookmarkStart w:id="382" w:name="__Fieldmark__3172_631712257"/>
+      <w:bookmarkStart w:id="383" w:name="__Fieldmark__3172_631712257"/>
+      <w:bookmarkEnd w:id="383"/>
       <w:r>
         <w:rPr/>
       </w:r>
@@ -3309,37 +3257,39 @@
         <w:rPr/>
         <w:fldChar w:fldCharType="end"/>
       </w:r>
-      <w:bookmarkStart w:id="375" w:name="__Fieldmark__2523_4204341107"/>
-      <w:bookmarkStart w:id="376" w:name="__Fieldmark__968_3357365726"/>
-      <w:bookmarkStart w:id="377" w:name="__Fieldmark__4609_1964799693"/>
-      <w:bookmarkStart w:id="378" w:name="__Fieldmark__231_3430005620"/>
-      <w:bookmarkStart w:id="379" w:name="__Fieldmark__726_1118659035"/>
-      <w:bookmarkStart w:id="380" w:name="__Fieldmark__1664_4027006556"/>
-      <w:bookmarkStart w:id="381" w:name="__Fieldmark__413_4112382387"/>
-      <w:bookmarkStart w:id="382" w:name="__Fieldmark__497_2964632802"/>
-      <w:bookmarkStart w:id="383" w:name="__Fieldmark__482_1161369189"/>
-      <w:bookmarkStart w:id="384" w:name="__Fieldmark__1959_1585666245"/>
-      <w:bookmarkStart w:id="385" w:name="__Fieldmark__3553_3825571921"/>
-      <w:bookmarkStart w:id="386" w:name="__Fieldmark__2476_2828410077"/>
-      <w:bookmarkStart w:id="387" w:name="__Fieldmark__1207_1046834985"/>
-      <w:bookmarkEnd w:id="375"/>
-      <w:bookmarkEnd w:id="376"/>
-      <w:bookmarkEnd w:id="377"/>
-      <w:bookmarkEnd w:id="378"/>
-      <w:bookmarkEnd w:id="379"/>
-      <w:bookmarkEnd w:id="380"/>
-      <w:bookmarkEnd w:id="381"/>
-      <w:bookmarkEnd w:id="382"/>
-      <w:bookmarkEnd w:id="383"/>
+      <w:bookmarkStart w:id="384" w:name="__Fieldmark__468_1161369189"/>
+      <w:bookmarkStart w:id="385" w:name="__Fieldmark__2776_186702619"/>
+      <w:bookmarkStart w:id="386" w:name="__Fieldmark__2485_4204341107"/>
+      <w:bookmarkStart w:id="387" w:name="__Fieldmark__936_3357365726"/>
+      <w:bookmarkStart w:id="388" w:name="__Fieldmark__4583_1964799693"/>
+      <w:bookmarkStart w:id="389" w:name="__Fieldmark__703_1118659035"/>
+      <w:bookmarkStart w:id="390" w:name="__Fieldmark__1647_4027006556"/>
+      <w:bookmarkStart w:id="391" w:name="__Fieldmark__402_4112382387"/>
+      <w:bookmarkStart w:id="392" w:name="__Fieldmark__225_3430005620"/>
+      <w:bookmarkStart w:id="393" w:name="__Fieldmark__1936_1585666245"/>
+      <w:bookmarkStart w:id="394" w:name="__Fieldmark__489_2964632802"/>
+      <w:bookmarkStart w:id="395" w:name="__Fieldmark__3524_3825571921"/>
+      <w:bookmarkStart w:id="396" w:name="__Fieldmark__2441_2828410077"/>
+      <w:bookmarkStart w:id="397" w:name="__Fieldmark__1166_1046834985"/>
       <w:bookmarkEnd w:id="384"/>
       <w:bookmarkEnd w:id="385"/>
       <w:bookmarkEnd w:id="386"/>
       <w:bookmarkEnd w:id="387"/>
-      <w:r>
-        <w:rPr>
-          <w:rStyle w:val="DamodificareEG"/>
-        </w:rPr>
-        <w:t xml:space="preserve"> mancanza o irregolarità della copia del documento d’identità del tecnico incaricato dell’asseverazione;</w:t>
+      <w:bookmarkEnd w:id="388"/>
+      <w:bookmarkEnd w:id="389"/>
+      <w:bookmarkEnd w:id="390"/>
+      <w:bookmarkEnd w:id="391"/>
+      <w:bookmarkEnd w:id="392"/>
+      <w:bookmarkEnd w:id="393"/>
+      <w:bookmarkEnd w:id="394"/>
+      <w:bookmarkEnd w:id="395"/>
+      <w:bookmarkEnd w:id="396"/>
+      <w:bookmarkEnd w:id="397"/>
+      <w:r>
+        <w:rPr>
+          <w:rStyle w:val="DamodificareEG"/>
+        </w:rPr>
+        <w:t xml:space="preserve"> mancanza o irregolarità della copia del documento d’identità del titolare;</w:t>
       </w:r>
     </w:p>
     <w:p>
@@ -3367,9 +3317,9 @@
         <w:rPr/>
         <w:fldChar w:fldCharType="separate"/>
       </w:r>
-      <w:bookmarkStart w:id="388" w:name="__Fieldmark__2864_186702619"/>
-      <w:bookmarkStart w:id="389" w:name="__Fieldmark__2864_186702619"/>
-      <w:bookmarkEnd w:id="389"/>
+      <w:bookmarkStart w:id="398" w:name="__Fieldmark__3219_631712257"/>
+      <w:bookmarkStart w:id="399" w:name="__Fieldmark__3219_631712257"/>
+      <w:bookmarkEnd w:id="399"/>
       <w:r>
         <w:rPr/>
       </w:r>
@@ -3377,125 +3327,39 @@
         <w:rPr/>
         <w:fldChar w:fldCharType="end"/>
       </w:r>
-      <w:bookmarkStart w:id="390" w:name="__Fieldmark__2561_4204341107"/>
-      <w:bookmarkStart w:id="391" w:name="__Fieldmark__1000_3357365726"/>
-      <w:bookmarkStart w:id="392" w:name="__Fieldmark__4635_1964799693"/>
-      <w:bookmarkStart w:id="393" w:name="__Fieldmark__241_3430005620"/>
-      <w:bookmarkStart w:id="394" w:name="__Fieldmark__751_1118659035"/>
-      <w:bookmarkStart w:id="395" w:name="__Fieldmark__1681_4027006556"/>
-      <w:bookmarkStart w:id="396" w:name="__Fieldmark__424_4112382387"/>
-      <w:bookmarkStart w:id="397" w:name="__Fieldmark__496_1161369189"/>
-      <w:bookmarkStart w:id="398" w:name="__Fieldmark__507_2964632802"/>
-      <w:bookmarkStart w:id="399" w:name="__Fieldmark__1981_1585666245"/>
-      <w:bookmarkStart w:id="400" w:name="__Fieldmark__3582_3825571921"/>
-      <w:bookmarkStart w:id="401" w:name="__Fieldmark__2511_2828410077"/>
-      <w:bookmarkStart w:id="402" w:name="__Fieldmark__1248_1046834985"/>
-      <w:bookmarkEnd w:id="390"/>
-      <w:bookmarkEnd w:id="391"/>
-      <w:bookmarkEnd w:id="392"/>
-      <w:bookmarkEnd w:id="393"/>
-      <w:bookmarkEnd w:id="394"/>
-      <w:bookmarkEnd w:id="395"/>
-      <w:bookmarkEnd w:id="396"/>
-      <w:bookmarkEnd w:id="397"/>
-      <w:bookmarkEnd w:id="398"/>
-      <w:bookmarkEnd w:id="399"/>
+      <w:bookmarkStart w:id="400" w:name="__Fieldmark__1959_1585666245"/>
+      <w:bookmarkStart w:id="401" w:name="__Fieldmark__2820_186702619"/>
+      <w:bookmarkStart w:id="402" w:name="__Fieldmark__2523_4204341107"/>
+      <w:bookmarkStart w:id="403" w:name="__Fieldmark__968_3357365726"/>
+      <w:bookmarkStart w:id="404" w:name="__Fieldmark__4609_1964799693"/>
+      <w:bookmarkStart w:id="405" w:name="__Fieldmark__231_3430005620"/>
+      <w:bookmarkStart w:id="406" w:name="__Fieldmark__726_1118659035"/>
+      <w:bookmarkStart w:id="407" w:name="__Fieldmark__413_4112382387"/>
+      <w:bookmarkStart w:id="408" w:name="__Fieldmark__497_2964632802"/>
+      <w:bookmarkStart w:id="409" w:name="__Fieldmark__482_1161369189"/>
+      <w:bookmarkStart w:id="410" w:name="__Fieldmark__3553_3825571921"/>
+      <w:bookmarkStart w:id="411" w:name="__Fieldmark__2476_2828410077"/>
+      <w:bookmarkStart w:id="412" w:name="__Fieldmark__1207_1046834985"/>
+      <w:bookmarkStart w:id="413" w:name="__Fieldmark__1664_4027006556"/>
       <w:bookmarkEnd w:id="400"/>
       <w:bookmarkEnd w:id="401"/>
       <w:bookmarkEnd w:id="402"/>
-      <w:r>
-        <w:rPr>
-          <w:rStyle w:val="DamodificareEG"/>
-        </w:rPr>
-        <w:t xml:space="preserve"> mancanza o irregolarità della attestazione di versamento di € </w:t>
-      </w:r>
-      <w:r>
-        <w:rPr>
-          <w:rStyle w:val="DamodificareEG"/>
-        </w:rPr>
-        <w:fldChar w:fldCharType="begin"/>
-      </w:r>
-      <w:r>
-        <w:rPr>
-          <w:rStyle w:val="DamodificareEG"/>
-        </w:rPr>
-        <w:instrText xml:space="preserve"> MERGEFIELD $IMPORTO_RICHIESTA </w:instrText>
-      </w:r>
-      <w:r>
-        <w:rPr>
-          <w:rStyle w:val="DamodificareEG"/>
-        </w:rPr>
-        <w:fldChar w:fldCharType="separate"/>
-      </w:r>
-      <w:r>
-        <w:rPr>
-          <w:rStyle w:val="DamodificareEG"/>
-        </w:rPr>
-        <w:t>&lt;$IMPORTO_RICHIESTA&gt;</w:t>
-      </w:r>
-      <w:r>
-        <w:rPr>
-          <w:rStyle w:val="DamodificareEG"/>
-        </w:rPr>
-        <w:fldChar w:fldCharType="end"/>
-      </w:r>
-      <w:r>
-        <w:rPr>
-          <w:rStyle w:val="DamodificareEG"/>
-        </w:rPr>
-        <w:t xml:space="preserve"> effettuato sul conto corrente postale n. 8177 o </w:t>
-      </w:r>
-      <w:r>
-        <w:rPr>
-          <w:rStyle w:val="DamodificareEG"/>
-          <w:lang w:val="it-IT" w:eastAsia="zh-CN" w:bidi="ar-SA"/>
-        </w:rPr>
-        <w:t>b</w:t>
-      </w:r>
-      <w:r>
-        <w:rPr>
-          <w:rStyle w:val="DamodificareEG"/>
-        </w:rPr>
-        <w:t xml:space="preserve">onifico </w:t>
-      </w:r>
-      <w:r>
-        <w:rPr>
-          <w:rStyle w:val="DamodificareEG"/>
-          <w:lang w:val="it-IT" w:eastAsia="zh-CN" w:bidi="ar-SA"/>
-        </w:rPr>
-        <w:t>b</w:t>
-      </w:r>
-      <w:r>
-        <w:rPr>
-          <w:rStyle w:val="DamodificareEG"/>
-        </w:rPr>
-        <w:t xml:space="preserve">ancario con IBAN IT86C07601106000000000081777 intestato alla Tesoreria </w:t>
-      </w:r>
-      <w:r>
-        <w:rPr>
-          <w:rStyle w:val="DamodificareEG"/>
-          <w:lang w:val="it-IT" w:eastAsia="zh-CN" w:bidi="ar-SA"/>
-        </w:rPr>
-        <w:t>p</w:t>
-      </w:r>
-      <w:r>
-        <w:rPr>
-          <w:rStyle w:val="DamodificareEG"/>
-        </w:rPr>
-        <w:t>rovinciale dello Stato – Sezione di Savona - Servizi a pagamento resi dai VV</w:t>
-      </w:r>
-      <w:r>
-        <w:rPr>
-          <w:rStyle w:val="DamodificareEG"/>
-          <w:lang w:val="it-IT" w:eastAsia="zh-CN" w:bidi="ar-SA"/>
-        </w:rPr>
-        <w:t>F</w:t>
-      </w:r>
-      <w:r>
-        <w:rPr>
-          <w:rStyle w:val="DamodificareEG"/>
-        </w:rPr>
-        <w:t>;</w:t>
+      <w:bookmarkEnd w:id="403"/>
+      <w:bookmarkEnd w:id="404"/>
+      <w:bookmarkEnd w:id="405"/>
+      <w:bookmarkEnd w:id="406"/>
+      <w:bookmarkEnd w:id="407"/>
+      <w:bookmarkEnd w:id="408"/>
+      <w:bookmarkEnd w:id="409"/>
+      <w:bookmarkEnd w:id="410"/>
+      <w:bookmarkEnd w:id="411"/>
+      <w:bookmarkEnd w:id="412"/>
+      <w:bookmarkEnd w:id="413"/>
+      <w:r>
+        <w:rPr>
+          <w:rStyle w:val="DamodificareEG"/>
+        </w:rPr>
+        <w:t xml:space="preserve"> mancanza o irregolarità della copia del documento d’identità del tecnico incaricato dell’asseverazione;</w:t>
       </w:r>
     </w:p>
     <w:p>
@@ -3516,49 +3380,240 @@
         </w:fldChar>
       </w:r>
       <w:r>
-        <w:rPr/>
+        <w:rPr>
+          <w:rStyle w:val="DamodificareEG"/>
+        </w:rPr>
         <w:instrText xml:space="preserve"> FORMCHECKBOX </w:instrText>
       </w:r>
       <w:r>
-        <w:rPr/>
+        <w:rPr>
+          <w:rStyle w:val="DamodificareEG"/>
+        </w:rPr>
         <w:fldChar w:fldCharType="separate"/>
       </w:r>
-      <w:bookmarkStart w:id="403" w:name="__Fieldmark__2921_186702619"/>
-      <w:bookmarkStart w:id="404" w:name="__Fieldmark__2921_186702619"/>
-      <w:bookmarkEnd w:id="404"/>
-      <w:r>
-        <w:rPr/>
-      </w:r>
-      <w:r>
-        <w:rPr/>
+      <w:bookmarkStart w:id="414" w:name="__Fieldmark__6166_631712257"/>
+      <w:bookmarkStart w:id="415" w:name="__Fieldmark__6166_631712257"/>
+      <w:bookmarkEnd w:id="415"/>
+      <w:r>
+        <w:rPr>
+          <w:rStyle w:val="DamodificareEG"/>
+        </w:rPr>
+      </w:r>
+      <w:r>
+        <w:rPr>
+          <w:rStyle w:val="DamodificareEG"/>
+        </w:rPr>
         <w:fldChar w:fldCharType="end"/>
       </w:r>
-      <w:bookmarkStart w:id="405" w:name="__Fieldmark__2612_4204341107"/>
-      <w:bookmarkStart w:id="406" w:name="__Fieldmark__1045_3357365726"/>
-      <w:bookmarkStart w:id="407" w:name="__Fieldmark__4674_1964799693"/>
-      <w:bookmarkStart w:id="408" w:name="__Fieldmark__2017_1585666245"/>
-      <w:bookmarkStart w:id="409" w:name="__Fieldmark__523_1161369189"/>
-      <w:bookmarkStart w:id="410" w:name="__Fieldmark__530_2964632802"/>
-      <w:bookmarkStart w:id="411" w:name="__Fieldmark__272_3430005620"/>
-      <w:bookmarkStart w:id="412" w:name="__Fieldmark__448_4112382387"/>
-      <w:bookmarkStart w:id="413" w:name="__Fieldmark__1711_4027006556"/>
-      <w:bookmarkStart w:id="414" w:name="__Fieldmark__787_1118659035"/>
-      <w:bookmarkStart w:id="415" w:name="__Fieldmark__3624_3825571921"/>
-      <w:bookmarkStart w:id="416" w:name="__Fieldmark__2559_2828410077"/>
-      <w:bookmarkStart w:id="417" w:name="__Fieldmark__1302_1046834985"/>
-      <w:bookmarkEnd w:id="405"/>
-      <w:bookmarkEnd w:id="406"/>
-      <w:bookmarkEnd w:id="407"/>
-      <w:bookmarkEnd w:id="408"/>
-      <w:bookmarkEnd w:id="409"/>
-      <w:bookmarkEnd w:id="410"/>
-      <w:bookmarkEnd w:id="411"/>
-      <w:bookmarkEnd w:id="412"/>
-      <w:bookmarkEnd w:id="413"/>
-      <w:bookmarkEnd w:id="414"/>
-      <w:bookmarkEnd w:id="415"/>
+      <w:bookmarkStart w:id="416" w:name="Copia_di___Fieldmark__169_1655503305_1"/>
+      <w:bookmarkStart w:id="417" w:name="Copia_di___Fieldmark__3340_4204341107_1"/>
+      <w:bookmarkStart w:id="418" w:name="Copia_di___Fieldmark__1249_2099660439_1"/>
+      <w:bookmarkStart w:id="419" w:name="Copia_di___Fieldmark__1925_1964799693_1"/>
+      <w:bookmarkStart w:id="420" w:name="Copia_di___Fieldmark__2549_1585666245_1"/>
+      <w:bookmarkStart w:id="421" w:name="Copia_di___Fieldmark__231_1270668148_1"/>
+      <w:bookmarkStart w:id="422" w:name="Copia_di___Fieldmark__2151_4027006556_1"/>
+      <w:bookmarkStart w:id="423" w:name="Copia_di___Fieldmark__2597_1921254028_1"/>
+      <w:bookmarkStart w:id="424" w:name="Copia_di___Fieldmark__4282_3825571921_1"/>
+      <w:bookmarkStart w:id="425" w:name="Copia_di___Fieldmark__3265_2828410077_1"/>
+      <w:bookmarkStart w:id="426" w:name="Copia_di___Fieldmark__3237_1921254028_1"/>
+      <w:bookmarkStart w:id="427" w:name="Copia_di___Fieldmark__538_3708920283_1"/>
+      <w:bookmarkStart w:id="428" w:name="Copia_di___Fieldmark__4723_287423882_1"/>
+      <w:bookmarkStart w:id="429" w:name="Copia_di___Fieldmark__438_186702619_1"/>
       <w:bookmarkEnd w:id="416"/>
       <w:bookmarkEnd w:id="417"/>
+      <w:bookmarkEnd w:id="418"/>
+      <w:bookmarkEnd w:id="419"/>
+      <w:bookmarkEnd w:id="420"/>
+      <w:bookmarkEnd w:id="421"/>
+      <w:bookmarkEnd w:id="422"/>
+      <w:bookmarkEnd w:id="423"/>
+      <w:bookmarkEnd w:id="424"/>
+      <w:bookmarkEnd w:id="425"/>
+      <w:bookmarkEnd w:id="426"/>
+      <w:bookmarkEnd w:id="427"/>
+      <w:bookmarkEnd w:id="428"/>
+      <w:bookmarkEnd w:id="429"/>
+      <w:r>
+        <w:rPr>
+          <w:rStyle w:val="DamodificareEG"/>
+        </w:rPr>
+        <w:t xml:space="preserve"> mancanza o irregolarità dell’attestazione di versamento di € </w:t>
+      </w:r>
+      <w:r>
+        <w:rPr>
+          <w:rStyle w:val="DamodificareEG"/>
+        </w:rPr>
+        <w:fldChar w:fldCharType="begin"/>
+      </w:r>
+      <w:r>
+        <w:rPr>
+          <w:rStyle w:val="DamodificareEG"/>
+        </w:rPr>
+        <w:instrText xml:space="preserve"> MERGEFIELD $IMPORTO_RICHIESTA </w:instrText>
+      </w:r>
+      <w:r>
+        <w:rPr>
+          <w:rStyle w:val="DamodificareEG"/>
+        </w:rPr>
+        <w:fldChar w:fldCharType="separate"/>
+      </w:r>
+      <w:r>
+        <w:rPr>
+          <w:rStyle w:val="DamodificareEG"/>
+        </w:rPr>
+        <w:t>&lt;$IMPORTO_RICHIESTA&gt;</w:t>
+      </w:r>
+      <w:r>
+        <w:rPr>
+          <w:rStyle w:val="DamodificareEG"/>
+        </w:rPr>
+        <w:fldChar w:fldCharType="end"/>
+      </w:r>
+      <w:r>
+        <w:rPr>
+          <w:rStyle w:val="DamodificareEG"/>
+        </w:rPr>
+        <w:t xml:space="preserve"> effettuato sul conto corrente postale o </w:t>
+      </w:r>
+      <w:r>
+        <w:rPr>
+          <w:rStyle w:val="DamodificareEG"/>
+          <w:lang w:val="it-IT" w:eastAsia="zh-CN" w:bidi="ar-SA"/>
+        </w:rPr>
+        <w:t>b</w:t>
+      </w:r>
+      <w:r>
+        <w:rPr>
+          <w:rStyle w:val="DamodificareEG"/>
+        </w:rPr>
+        <w:t xml:space="preserve">ancario della Tesoreria </w:t>
+      </w:r>
+      <w:r>
+        <w:rPr>
+          <w:rStyle w:val="DamodificareEG"/>
+          <w:lang w:val="it-IT" w:eastAsia="zh-CN" w:bidi="ar-SA"/>
+        </w:rPr>
+        <w:t>p</w:t>
+      </w:r>
+      <w:r>
+        <w:rPr>
+          <w:rStyle w:val="DamodificareEG"/>
+        </w:rPr>
+        <w:t xml:space="preserve">rovinciale dello Stato, Sezione di </w:t>
+      </w:r>
+      <w:r>
+        <w:rPr>
+          <w:rStyle w:val="DamodificareEG"/>
+        </w:rPr>
+        <w:fldChar w:fldCharType="begin"/>
+      </w:r>
+      <w:r>
+        <w:rPr>
+          <w:rStyle w:val="DamodificareEG"/>
+        </w:rPr>
+        <w:instrText xml:space="preserve"> MERGEFIELD $COMUNE_COMANDO </w:instrText>
+      </w:r>
+      <w:r>
+        <w:rPr>
+          <w:rStyle w:val="DamodificareEG"/>
+        </w:rPr>
+        <w:fldChar w:fldCharType="separate"/>
+      </w:r>
+      <w:r>
+        <w:rPr>
+          <w:rStyle w:val="DamodificareEG"/>
+        </w:rPr>
+        <w:t>&lt;$COMUNE_COMANDO&gt;</w:t>
+      </w:r>
+      <w:r>
+        <w:rPr>
+          <w:rStyle w:val="DamodificareEG"/>
+        </w:rPr>
+        <w:fldChar w:fldCharType="end"/>
+      </w:r>
+      <w:r>
+        <w:rPr>
+          <w:rStyle w:val="DamodificareEG"/>
+        </w:rPr>
+        <w:t xml:space="preserve"> per servizi a pagamento resi dai VV</w:t>
+      </w:r>
+      <w:r>
+        <w:rPr>
+          <w:rStyle w:val="DamodificareEG"/>
+          <w:lang w:val="it-IT" w:eastAsia="zh-CN" w:bidi="ar-SA"/>
+        </w:rPr>
+        <w:t>F</w:t>
+      </w:r>
+      <w:r>
+        <w:rPr>
+          <w:rStyle w:val="DamodificareEG"/>
+        </w:rPr>
+        <w:t>;</w:t>
+      </w:r>
+    </w:p>
+    <w:p>
+      <w:pPr>
+        <w:pStyle w:val="Corpodeltesto"/>
+        <w:rPr/>
+      </w:pPr>
+      <w:r>
+        <w:fldChar w:fldCharType="begin">
+          <w:ffData>
+            <w:name w:val=""/>
+            <w:enabled/>
+            <w:calcOnExit w:val="0"/>
+            <w:checkBox>
+              <w:sizeAuto/>
+            </w:checkBox>
+          </w:ffData>
+        </w:fldChar>
+      </w:r>
+      <w:r>
+        <w:rPr/>
+        <w:instrText xml:space="preserve"> FORMCHECKBOX </w:instrText>
+      </w:r>
+      <w:r>
+        <w:rPr/>
+        <w:fldChar w:fldCharType="separate"/>
+      </w:r>
+      <w:bookmarkStart w:id="430" w:name="__Fieldmark__3326_631712257"/>
+      <w:bookmarkStart w:id="431" w:name="__Fieldmark__3326_631712257"/>
+      <w:bookmarkEnd w:id="431"/>
+      <w:r>
+        <w:rPr/>
+      </w:r>
+      <w:r>
+        <w:rPr/>
+        <w:fldChar w:fldCharType="end"/>
+      </w:r>
+      <w:bookmarkStart w:id="432" w:name="__Fieldmark__787_1118659035"/>
+      <w:bookmarkStart w:id="433" w:name="__Fieldmark__2921_186702619"/>
+      <w:bookmarkStart w:id="434" w:name="__Fieldmark__2612_4204341107"/>
+      <w:bookmarkStart w:id="435" w:name="__Fieldmark__1045_3357365726"/>
+      <w:bookmarkStart w:id="436" w:name="__Fieldmark__4674_1964799693"/>
+      <w:bookmarkStart w:id="437" w:name="__Fieldmark__2017_1585666245"/>
+      <w:bookmarkStart w:id="438" w:name="__Fieldmark__523_1161369189"/>
+      <w:bookmarkStart w:id="439" w:name="__Fieldmark__272_3430005620"/>
+      <w:bookmarkStart w:id="440" w:name="__Fieldmark__448_4112382387"/>
+      <w:bookmarkStart w:id="441" w:name="__Fieldmark__1711_4027006556"/>
+      <w:bookmarkStart w:id="442" w:name="__Fieldmark__3624_3825571921"/>
+      <w:bookmarkStart w:id="443" w:name="__Fieldmark__2559_2828410077"/>
+      <w:bookmarkStart w:id="444" w:name="__Fieldmark__1302_1046834985"/>
+      <w:bookmarkStart w:id="445" w:name="__Fieldmark__530_2964632802"/>
+      <w:bookmarkEnd w:id="432"/>
+      <w:bookmarkEnd w:id="433"/>
+      <w:bookmarkEnd w:id="434"/>
+      <w:bookmarkEnd w:id="435"/>
+      <w:bookmarkEnd w:id="436"/>
+      <w:bookmarkEnd w:id="437"/>
+      <w:bookmarkEnd w:id="438"/>
+      <w:bookmarkEnd w:id="439"/>
+      <w:bookmarkEnd w:id="440"/>
+      <w:bookmarkEnd w:id="441"/>
+      <w:bookmarkEnd w:id="442"/>
+      <w:bookmarkEnd w:id="443"/>
+      <w:bookmarkEnd w:id="444"/>
+      <w:bookmarkEnd w:id="445"/>
       <w:r>
         <w:rPr>
           <w:rStyle w:val="DamodificareEG"/>
@@ -3590,6 +3645,175 @@
           <w:rStyle w:val="DamodificareEG"/>
         </w:rPr>
         <w:t>oggetto interessato e firmata digitalmente dal delegato che effettua l’invio, comprensiva di copia del documento del delegato.</w:t>
+      </w:r>
+    </w:p>
+    <w:p>
+      <w:pPr>
+        <w:pStyle w:val="Corpodeltesto"/>
+        <w:rPr>
+          <w:lang w:val="it-IT"/>
+        </w:rPr>
+      </w:pPr>
+      <w:r>
+        <w:rPr>
+          <w:lang w:val="it-IT"/>
+        </w:rPr>
+      </w:r>
+    </w:p>
+    <w:p>
+      <w:pPr>
+        <w:pStyle w:val="Corpodeltesto"/>
+        <w:rPr>
+          <w:rFonts w:ascii="Times New Roman" w:hAnsi="Times New Roman" w:eastAsia="Times New Roman" w:cs="Times New Roman"/>
+          <w:color w:val="auto"/>
+          <w:sz w:val="24"/>
+          <w:szCs w:val="20"/>
+          <w:lang w:val="it-IT" w:eastAsia="zh-CN" w:bidi="ar-SA"/>
+        </w:rPr>
+      </w:pPr>
+      <w:r>
+        <w:rPr>
+          <w:rStyle w:val="DamodificareEG"/>
+          <w:lang w:eastAsia="zh-CN" w:bidi="ar-SA"/>
+        </w:rPr>
+        <w:t xml:space="preserve">[se </w:t>
+      </w:r>
+      <w:r>
+        <w:rPr>
+          <w:rStyle w:val="DamodificareEG"/>
+          <w:lang w:eastAsia="zh-CN" w:bidi="ar-SA"/>
+        </w:rPr>
+        <w:t xml:space="preserve">SCIA o </w:t>
+      </w:r>
+      <w:r>
+        <w:rPr>
+          <w:rStyle w:val="DamodificareEG"/>
+          <w:lang w:eastAsia="zh-CN" w:bidi="ar-SA"/>
+        </w:rPr>
+        <w:t xml:space="preserve">rinnovo della conformità antincendio </w:t>
+      </w:r>
+      <w:r>
+        <w:rPr>
+          <w:rStyle w:val="DamodificareEG"/>
+          <w:lang w:eastAsia="zh-CN" w:bidi="ar-SA"/>
+        </w:rPr>
+        <w:t>scaduta oltre i termini</w:t>
+      </w:r>
+      <w:r>
+        <w:rPr>
+          <w:rStyle w:val="DamodificareEG"/>
+          <w:lang w:eastAsia="zh-CN" w:bidi="ar-SA"/>
+        </w:rPr>
+        <w:t>]</w:t>
+      </w:r>
+    </w:p>
+    <w:p>
+      <w:pPr>
+        <w:pStyle w:val="Corpodeltesto"/>
+        <w:rPr>
+          <w:lang w:val="it-IT"/>
+        </w:rPr>
+      </w:pPr>
+      <w:r>
+        <w:fldChar w:fldCharType="begin">
+          <w:ffData>
+            <w:name w:val=""/>
+            <w:enabled/>
+            <w:calcOnExit w:val="0"/>
+            <w:checkBox>
+              <w:sizeAuto/>
+            </w:checkBox>
+          </w:ffData>
+        </w:fldChar>
+      </w:r>
+      <w:r>
+        <w:rPr>
+          <w:lang w:val="it-IT"/>
+        </w:rPr>
+        <w:instrText xml:space="preserve"> FORMCHECKBOX </w:instrText>
+      </w:r>
+      <w:r>
+        <w:rPr>
+          <w:lang w:val="it-IT"/>
+        </w:rPr>
+        <w:fldChar w:fldCharType="separate"/>
+      </w:r>
+      <w:bookmarkStart w:id="446" w:name="__Fieldmark__5054_631712257"/>
+      <w:bookmarkStart w:id="447" w:name="__Fieldmark__5054_631712257"/>
+      <w:bookmarkEnd w:id="447"/>
+      <w:r>
+        <w:rPr>
+          <w:lang w:val="it-IT"/>
+        </w:rPr>
+      </w:r>
+      <w:r>
+        <w:rPr>
+          <w:lang w:val="it-IT"/>
+        </w:rPr>
+        <w:fldChar w:fldCharType="end"/>
+      </w:r>
+      <w:bookmarkStart w:id="448" w:name="Copia_di___Fieldmark__2921_186702619_1"/>
+      <w:bookmarkStart w:id="449" w:name="Copia_di___Fieldmark__2612_4204341107_1"/>
+      <w:bookmarkStart w:id="450" w:name="Copia_di___Fieldmark__1045_3357365726_1"/>
+      <w:bookmarkStart w:id="451" w:name="Copia_di___Fieldmark__4674_1964799693_1"/>
+      <w:bookmarkStart w:id="452" w:name="Copia_di___Fieldmark__2017_1585666245_1"/>
+      <w:bookmarkStart w:id="453" w:name="Copia_di___Fieldmark__523_1161369189_1"/>
+      <w:bookmarkStart w:id="454" w:name="Copia_di___Fieldmark__530_2964632802_1"/>
+      <w:bookmarkStart w:id="455" w:name="Copia_di___Fieldmark__272_3430005620_1"/>
+      <w:bookmarkStart w:id="456" w:name="Copia_di___Fieldmark__448_4112382387_1"/>
+      <w:bookmarkStart w:id="457" w:name="Copia_di___Fieldmark__1711_4027006556_1"/>
+      <w:bookmarkStart w:id="458" w:name="Copia_di___Fieldmark__787_1118659035_1"/>
+      <w:bookmarkStart w:id="459" w:name="Copia_di___Fieldmark__3624_3825571921_1"/>
+      <w:bookmarkStart w:id="460" w:name="Copia_di___Fieldmark__2559_2828410077_1"/>
+      <w:bookmarkStart w:id="461" w:name="Copia_di___Fieldmark__1302_1046834985_1"/>
+      <w:bookmarkEnd w:id="448"/>
+      <w:bookmarkEnd w:id="449"/>
+      <w:bookmarkEnd w:id="450"/>
+      <w:bookmarkEnd w:id="451"/>
+      <w:bookmarkEnd w:id="452"/>
+      <w:bookmarkEnd w:id="453"/>
+      <w:bookmarkEnd w:id="454"/>
+      <w:bookmarkEnd w:id="455"/>
+      <w:bookmarkEnd w:id="456"/>
+      <w:bookmarkEnd w:id="457"/>
+      <w:bookmarkEnd w:id="458"/>
+      <w:bookmarkEnd w:id="459"/>
+      <w:bookmarkEnd w:id="460"/>
+      <w:bookmarkEnd w:id="461"/>
+      <w:r>
+        <w:rPr>
+          <w:rStyle w:val="DamodificareEG"/>
+          <w:lang w:val="it-IT"/>
+        </w:rPr>
+        <w:t xml:space="preserve"> </w:t>
+      </w:r>
+      <w:r>
+        <w:rPr>
+          <w:rStyle w:val="DamodificareEG"/>
+          <w:lang w:val="it-IT"/>
+        </w:rPr>
+        <w:t>o</w:t>
+      </w:r>
+      <w:r>
+        <w:rPr>
+          <w:rStyle w:val="DamodificareEG"/>
+          <w:lang w:val="it-IT"/>
+        </w:rPr>
+        <w:t>ltre il termine dei 5 o 10 anni, secondo la classe di attività, esaurita la possibilità di rinnovare la conformità antincendio scaduta, si suppo</w:t>
+      </w:r>
+      <w:r>
+        <w:rPr>
+          <w:rStyle w:val="DamodificareEG"/>
+          <w:lang w:val="it-IT"/>
+        </w:rPr>
+        <w:t>ne</w:t>
+      </w:r>
+      <w:r>
+        <w:rPr>
+          <w:rStyle w:val="DamodificareEG"/>
+          <w:lang w:val="it-IT"/>
+        </w:rPr>
+        <w:t xml:space="preserve"> che il responsabile abbia chiuso definitivamente l’attività. Pertanto, qualora il responsabile intenda aprire nuova attività, anche della medesima tipologia di quella già chiusa e nello stesso edificio, è tenuto ad avviare le procedure di cui all’art. 3 e 4 del DPR 151/11, impiegando la regola dell’arte in vigore.</w:t>
       </w:r>
     </w:p>
     <w:p>
@@ -3875,7 +4099,7 @@
     </w:r>
     <w:r>
       <w:rPr/>
-      <w:t>4</w:t>
+      <w:t>1</w:t>
     </w:r>
     <w:r>
       <w:rPr/>
@@ -4226,7 +4450,7 @@
     <w:pPr>
       <w:widowControl/>
       <w:suppressAutoHyphens w:val="true"/>
-      <w:overflowPunct w:val="false"/>
+      <w:overflowPunct w:val="true"/>
       <w:bidi w:val="0"/>
       <w:spacing w:before="0" w:after="0"/>
       <w:jc w:val="left"/>

</xml_diff>

<commit_message>
Aggiornato SC10 per SCIA con progetti superati da regola dell'arte
</commit_message>
<xml_diff>
--- a/modelli/SC_SCIA, rinnovo SCIA/SC10_REG.docx
+++ b/modelli/SC_SCIA, rinnovo SCIA/SC10_REG.docx
@@ -1153,8 +1153,8 @@
         <w:rPr/>
         <w:fldChar w:fldCharType="separate"/>
       </w:r>
-      <w:bookmarkStart w:id="0" w:name="__Fieldmark__2000_631712257"/>
-      <w:bookmarkStart w:id="1" w:name="__Fieldmark__2000_631712257"/>
+      <w:bookmarkStart w:id="0" w:name="__Fieldmark__131_3403173715"/>
+      <w:bookmarkStart w:id="1" w:name="__Fieldmark__131_3403173715"/>
       <w:bookmarkEnd w:id="1"/>
       <w:r>
         <w:rPr/>
@@ -1163,18 +1163,19 @@
         <w:rPr/>
         <w:fldChar w:fldCharType="end"/>
       </w:r>
-      <w:bookmarkStart w:id="2" w:name="__Fieldmark__131_1046834985"/>
-      <w:bookmarkStart w:id="3" w:name="__Fieldmark__1683_186702619"/>
-      <w:bookmarkStart w:id="4" w:name="__Fieldmark__3082_4204341107"/>
-      <w:bookmarkStart w:id="5" w:name="__Fieldmark__1067_2099660439"/>
-      <w:bookmarkStart w:id="6" w:name="__Fieldmark__92_2156278351"/>
-      <w:bookmarkStart w:id="7" w:name="__Fieldmark__279_4027006556"/>
-      <w:bookmarkStart w:id="8" w:name="__Fieldmark__535_1921254028"/>
-      <w:bookmarkStart w:id="9" w:name="__Fieldmark__279_1585666245"/>
-      <w:bookmarkStart w:id="10" w:name="__Fieldmark__2589_1964799693"/>
-      <w:bookmarkStart w:id="11" w:name="__Fieldmark__92_2416548785"/>
-      <w:bookmarkStart w:id="12" w:name="__Fieldmark__92_3825571921"/>
-      <w:bookmarkStart w:id="13" w:name="__Fieldmark__3028_2828410077"/>
+      <w:bookmarkStart w:id="2" w:name="__Fieldmark__3028_2828410077"/>
+      <w:bookmarkStart w:id="3" w:name="__Fieldmark__2000_631712257"/>
+      <w:bookmarkStart w:id="4" w:name="__Fieldmark__131_1046834985"/>
+      <w:bookmarkStart w:id="5" w:name="__Fieldmark__1683_186702619"/>
+      <w:bookmarkStart w:id="6" w:name="__Fieldmark__3082_4204341107"/>
+      <w:bookmarkStart w:id="7" w:name="__Fieldmark__1067_2099660439"/>
+      <w:bookmarkStart w:id="8" w:name="__Fieldmark__92_2156278351"/>
+      <w:bookmarkStart w:id="9" w:name="__Fieldmark__279_4027006556"/>
+      <w:bookmarkStart w:id="10" w:name="__Fieldmark__535_1921254028"/>
+      <w:bookmarkStart w:id="11" w:name="__Fieldmark__279_1585666245"/>
+      <w:bookmarkStart w:id="12" w:name="__Fieldmark__2589_1964799693"/>
+      <w:bookmarkStart w:id="13" w:name="__Fieldmark__92_2416548785"/>
+      <w:bookmarkStart w:id="14" w:name="__Fieldmark__92_3825571921"/>
       <w:bookmarkEnd w:id="2"/>
       <w:bookmarkEnd w:id="3"/>
       <w:bookmarkEnd w:id="4"/>
@@ -1187,6 +1188,7 @@
       <w:bookmarkEnd w:id="11"/>
       <w:bookmarkEnd w:id="12"/>
       <w:bookmarkEnd w:id="13"/>
+      <w:bookmarkEnd w:id="14"/>
       <w:r>
         <w:rPr>
           <w:rStyle w:val="DamodificareEG"/>
@@ -1323,9 +1325,9 @@
         <w:rPr/>
         <w:fldChar w:fldCharType="separate"/>
       </w:r>
-      <w:bookmarkStart w:id="14" w:name="__Fieldmark__2052_631712257"/>
-      <w:bookmarkStart w:id="15" w:name="__Fieldmark__2052_631712257"/>
-      <w:bookmarkEnd w:id="15"/>
+      <w:bookmarkStart w:id="15" w:name="__Fieldmark__186_3403173715"/>
+      <w:bookmarkStart w:id="16" w:name="__Fieldmark__186_3403173715"/>
+      <w:bookmarkEnd w:id="16"/>
       <w:r>
         <w:rPr/>
       </w:r>
@@ -1333,21 +1335,21 @@
         <w:rPr/>
         <w:fldChar w:fldCharType="end"/>
       </w:r>
-      <w:bookmarkStart w:id="16" w:name="__Fieldmark__168_3357365726"/>
       <w:bookmarkStart w:id="17" w:name="__Fieldmark__1732_186702619"/>
-      <w:bookmarkStart w:id="18" w:name="__Fieldmark__1588_4204341107"/>
-      <w:bookmarkStart w:id="19" w:name="__Fieldmark__3962_1964799693"/>
-      <w:bookmarkStart w:id="20" w:name="__Fieldmark__1396_1585666245"/>
-      <w:bookmarkStart w:id="21" w:name="__Fieldmark__268_2964632802"/>
-      <w:bookmarkStart w:id="22" w:name="__Fieldmark__23_3430005620"/>
-      <w:bookmarkStart w:id="23" w:name="__Fieldmark__132_4112382387"/>
-      <w:bookmarkStart w:id="24" w:name="__Fieldmark__1245_4027006556"/>
-      <w:bookmarkStart w:id="25" w:name="__Fieldmark__151_1118659035"/>
-      <w:bookmarkStart w:id="26" w:name="__Fieldmark__184_1046834985"/>
+      <w:bookmarkStart w:id="18" w:name="__Fieldmark__2052_631712257"/>
+      <w:bookmarkStart w:id="19" w:name="__Fieldmark__168_3357365726"/>
+      <w:bookmarkStart w:id="20" w:name="__Fieldmark__1588_4204341107"/>
+      <w:bookmarkStart w:id="21" w:name="__Fieldmark__3962_1964799693"/>
+      <w:bookmarkStart w:id="22" w:name="__Fieldmark__1396_1585666245"/>
+      <w:bookmarkStart w:id="23" w:name="__Fieldmark__268_2964632802"/>
+      <w:bookmarkStart w:id="24" w:name="__Fieldmark__132_4112382387"/>
+      <w:bookmarkStart w:id="25" w:name="__Fieldmark__23_3430005620"/>
+      <w:bookmarkStart w:id="26" w:name="__Fieldmark__1613_2828410077"/>
       <w:bookmarkStart w:id="27" w:name="__Fieldmark__2834_3825571921"/>
-      <w:bookmarkStart w:id="28" w:name="__Fieldmark__1613_2828410077"/>
-      <w:bookmarkStart w:id="29" w:name="__Fieldmark__132_1161369189"/>
-      <w:bookmarkEnd w:id="16"/>
+      <w:bookmarkStart w:id="28" w:name="__Fieldmark__132_1161369189"/>
+      <w:bookmarkStart w:id="29" w:name="__Fieldmark__184_1046834985"/>
+      <w:bookmarkStart w:id="30" w:name="__Fieldmark__151_1118659035"/>
+      <w:bookmarkStart w:id="31" w:name="__Fieldmark__1245_4027006556"/>
       <w:bookmarkEnd w:id="17"/>
       <w:bookmarkEnd w:id="18"/>
       <w:bookmarkEnd w:id="19"/>
@@ -1361,6 +1363,8 @@
       <w:bookmarkEnd w:id="27"/>
       <w:bookmarkEnd w:id="28"/>
       <w:bookmarkEnd w:id="29"/>
+      <w:bookmarkEnd w:id="30"/>
+      <w:bookmarkEnd w:id="31"/>
       <w:r>
         <w:rPr>
           <w:rStyle w:val="DamodificareEG"/>
@@ -1393,9 +1397,9 @@
         <w:rPr/>
         <w:fldChar w:fldCharType="separate"/>
       </w:r>
-      <w:bookmarkStart w:id="30" w:name="__Fieldmark__2099_631712257"/>
-      <w:bookmarkStart w:id="31" w:name="__Fieldmark__2099_631712257"/>
-      <w:bookmarkEnd w:id="31"/>
+      <w:bookmarkStart w:id="32" w:name="__Fieldmark__236_3403173715"/>
+      <w:bookmarkStart w:id="33" w:name="__Fieldmark__236_3403173715"/>
+      <w:bookmarkEnd w:id="33"/>
       <w:r>
         <w:rPr/>
       </w:r>
@@ -1403,22 +1407,21 @@
         <w:rPr/>
         <w:fldChar w:fldCharType="end"/>
       </w:r>
-      <w:bookmarkStart w:id="32" w:name="__Fieldmark__143_4112382387"/>
-      <w:bookmarkStart w:id="33" w:name="__Fieldmark__1776_186702619"/>
-      <w:bookmarkStart w:id="34" w:name="__Fieldmark__1626_4204341107"/>
-      <w:bookmarkStart w:id="35" w:name="__Fieldmark__200_3357365726"/>
-      <w:bookmarkStart w:id="36" w:name="__Fieldmark__3988_1964799693"/>
-      <w:bookmarkStart w:id="37" w:name="__Fieldmark__1262_4027006556"/>
-      <w:bookmarkStart w:id="38" w:name="__Fieldmark__174_1118659035"/>
-      <w:bookmarkStart w:id="39" w:name="__Fieldmark__276_2964632802"/>
-      <w:bookmarkStart w:id="40" w:name="__Fieldmark__1418_1585666245"/>
-      <w:bookmarkStart w:id="41" w:name="__Fieldmark__146_1161369189"/>
-      <w:bookmarkStart w:id="42" w:name="__Fieldmark__29_3430005620"/>
-      <w:bookmarkStart w:id="43" w:name="__Fieldmark__2863_3825571921"/>
-      <w:bookmarkStart w:id="44" w:name="__Fieldmark__1648_2828410077"/>
-      <w:bookmarkStart w:id="45" w:name="__Fieldmark__225_1046834985"/>
-      <w:bookmarkEnd w:id="32"/>
-      <w:bookmarkEnd w:id="33"/>
+      <w:bookmarkStart w:id="34" w:name="__Fieldmark__2099_631712257"/>
+      <w:bookmarkStart w:id="35" w:name="__Fieldmark__143_4112382387"/>
+      <w:bookmarkStart w:id="36" w:name="__Fieldmark__1776_186702619"/>
+      <w:bookmarkStart w:id="37" w:name="__Fieldmark__1626_4204341107"/>
+      <w:bookmarkStart w:id="38" w:name="__Fieldmark__200_3357365726"/>
+      <w:bookmarkStart w:id="39" w:name="__Fieldmark__3988_1964799693"/>
+      <w:bookmarkStart w:id="40" w:name="__Fieldmark__1262_4027006556"/>
+      <w:bookmarkStart w:id="41" w:name="__Fieldmark__174_1118659035"/>
+      <w:bookmarkStart w:id="42" w:name="__Fieldmark__276_2964632802"/>
+      <w:bookmarkStart w:id="43" w:name="__Fieldmark__1418_1585666245"/>
+      <w:bookmarkStart w:id="44" w:name="__Fieldmark__146_1161369189"/>
+      <w:bookmarkStart w:id="45" w:name="__Fieldmark__29_3430005620"/>
+      <w:bookmarkStart w:id="46" w:name="__Fieldmark__2863_3825571921"/>
+      <w:bookmarkStart w:id="47" w:name="__Fieldmark__1648_2828410077"/>
+      <w:bookmarkStart w:id="48" w:name="__Fieldmark__225_1046834985"/>
       <w:bookmarkEnd w:id="34"/>
       <w:bookmarkEnd w:id="35"/>
       <w:bookmarkEnd w:id="36"/>
@@ -1431,6 +1434,9 @@
       <w:bookmarkEnd w:id="43"/>
       <w:bookmarkEnd w:id="44"/>
       <w:bookmarkEnd w:id="45"/>
+      <w:bookmarkEnd w:id="46"/>
+      <w:bookmarkEnd w:id="47"/>
+      <w:bookmarkEnd w:id="48"/>
       <w:r>
         <w:rPr>
           <w:rStyle w:val="DamodificareEG"/>
@@ -1463,9 +1469,9 @@
         <w:rPr/>
         <w:fldChar w:fldCharType="separate"/>
       </w:r>
-      <w:bookmarkStart w:id="46" w:name="__Fieldmark__2146_631712257"/>
-      <w:bookmarkStart w:id="47" w:name="__Fieldmark__2146_631712257"/>
-      <w:bookmarkEnd w:id="47"/>
+      <w:bookmarkStart w:id="49" w:name="__Fieldmark__286_3403173715"/>
+      <w:bookmarkStart w:id="50" w:name="__Fieldmark__286_3403173715"/>
+      <w:bookmarkEnd w:id="50"/>
       <w:r>
         <w:rPr/>
       </w:r>
@@ -1473,23 +1479,21 @@
         <w:rPr/>
         <w:fldChar w:fldCharType="end"/>
       </w:r>
-      <w:bookmarkStart w:id="48" w:name="__Fieldmark__232_3357365726"/>
-      <w:bookmarkStart w:id="49" w:name="__Fieldmark__1820_186702619"/>
-      <w:bookmarkStart w:id="50" w:name="__Fieldmark__1664_4204341107"/>
-      <w:bookmarkStart w:id="51" w:name="__Fieldmark__4014_1964799693"/>
-      <w:bookmarkStart w:id="52" w:name="__Fieldmark__35_3430005620"/>
-      <w:bookmarkStart w:id="53" w:name="__Fieldmark__197_1118659035"/>
-      <w:bookmarkStart w:id="54" w:name="__Fieldmark__1279_4027006556"/>
-      <w:bookmarkStart w:id="55" w:name="__Fieldmark__284_2964632802"/>
-      <w:bookmarkStart w:id="56" w:name="__Fieldmark__154_4112382387"/>
-      <w:bookmarkStart w:id="57" w:name="__Fieldmark__1683_2828410077"/>
-      <w:bookmarkStart w:id="58" w:name="__Fieldmark__2892_3825571921"/>
-      <w:bookmarkStart w:id="59" w:name="__Fieldmark__1440_1585666245"/>
+      <w:bookmarkStart w:id="51" w:name="__Fieldmark__1820_186702619"/>
+      <w:bookmarkStart w:id="52" w:name="__Fieldmark__2146_631712257"/>
+      <w:bookmarkStart w:id="53" w:name="__Fieldmark__232_3357365726"/>
+      <w:bookmarkStart w:id="54" w:name="__Fieldmark__1664_4204341107"/>
+      <w:bookmarkStart w:id="55" w:name="__Fieldmark__4014_1964799693"/>
+      <w:bookmarkStart w:id="56" w:name="__Fieldmark__35_3430005620"/>
+      <w:bookmarkStart w:id="57" w:name="__Fieldmark__197_1118659035"/>
+      <w:bookmarkStart w:id="58" w:name="__Fieldmark__284_2964632802"/>
+      <w:bookmarkStart w:id="59" w:name="__Fieldmark__1279_4027006556"/>
       <w:bookmarkStart w:id="60" w:name="__Fieldmark__160_1161369189"/>
-      <w:bookmarkStart w:id="61" w:name="__Fieldmark__266_1046834985"/>
-      <w:bookmarkEnd w:id="48"/>
-      <w:bookmarkEnd w:id="49"/>
-      <w:bookmarkEnd w:id="50"/>
+      <w:bookmarkStart w:id="61" w:name="__Fieldmark__1440_1585666245"/>
+      <w:bookmarkStart w:id="62" w:name="__Fieldmark__266_1046834985"/>
+      <w:bookmarkStart w:id="63" w:name="__Fieldmark__1683_2828410077"/>
+      <w:bookmarkStart w:id="64" w:name="__Fieldmark__154_4112382387"/>
+      <w:bookmarkStart w:id="65" w:name="__Fieldmark__2892_3825571921"/>
       <w:bookmarkEnd w:id="51"/>
       <w:bookmarkEnd w:id="52"/>
       <w:bookmarkEnd w:id="53"/>
@@ -1501,6 +1505,10 @@
       <w:bookmarkEnd w:id="59"/>
       <w:bookmarkEnd w:id="60"/>
       <w:bookmarkEnd w:id="61"/>
+      <w:bookmarkEnd w:id="62"/>
+      <w:bookmarkEnd w:id="63"/>
+      <w:bookmarkEnd w:id="64"/>
+      <w:bookmarkEnd w:id="65"/>
       <w:r>
         <w:rPr>
           <w:rStyle w:val="DamodificareEG"/>
@@ -1533,9 +1541,9 @@
         <w:rPr/>
         <w:fldChar w:fldCharType="separate"/>
       </w:r>
-      <w:bookmarkStart w:id="62" w:name="__Fieldmark__2193_631712257"/>
-      <w:bookmarkStart w:id="63" w:name="__Fieldmark__2193_631712257"/>
-      <w:bookmarkEnd w:id="63"/>
+      <w:bookmarkStart w:id="66" w:name="__Fieldmark__336_3403173715"/>
+      <w:bookmarkStart w:id="67" w:name="__Fieldmark__336_3403173715"/>
+      <w:bookmarkEnd w:id="67"/>
       <w:r>
         <w:rPr/>
       </w:r>
@@ -1543,24 +1551,21 @@
         <w:rPr/>
         <w:fldChar w:fldCharType="end"/>
       </w:r>
-      <w:bookmarkStart w:id="64" w:name="__Fieldmark__220_1118659035"/>
-      <w:bookmarkStart w:id="65" w:name="__Fieldmark__1864_186702619"/>
-      <w:bookmarkStart w:id="66" w:name="__Fieldmark__1702_4204341107"/>
-      <w:bookmarkStart w:id="67" w:name="__Fieldmark__264_3357365726"/>
-      <w:bookmarkStart w:id="68" w:name="__Fieldmark__4040_1964799693"/>
-      <w:bookmarkStart w:id="69" w:name="__Fieldmark__174_1161369189"/>
-      <w:bookmarkStart w:id="70" w:name="__Fieldmark__1296_4027006556"/>
-      <w:bookmarkStart w:id="71" w:name="__Fieldmark__165_4112382387"/>
-      <w:bookmarkStart w:id="72" w:name="__Fieldmark__292_2964632802"/>
-      <w:bookmarkStart w:id="73" w:name="__Fieldmark__1462_1585666245"/>
-      <w:bookmarkStart w:id="74" w:name="__Fieldmark__41_3430005620"/>
-      <w:bookmarkStart w:id="75" w:name="__Fieldmark__2921_3825571921"/>
-      <w:bookmarkStart w:id="76" w:name="__Fieldmark__1718_2828410077"/>
-      <w:bookmarkStart w:id="77" w:name="__Fieldmark__307_1046834985"/>
-      <w:bookmarkEnd w:id="64"/>
-      <w:bookmarkEnd w:id="65"/>
-      <w:bookmarkEnd w:id="66"/>
-      <w:bookmarkEnd w:id="67"/>
+      <w:bookmarkStart w:id="68" w:name="__Fieldmark__264_3357365726"/>
+      <w:bookmarkStart w:id="69" w:name="__Fieldmark__2193_631712257"/>
+      <w:bookmarkStart w:id="70" w:name="__Fieldmark__220_1118659035"/>
+      <w:bookmarkStart w:id="71" w:name="__Fieldmark__1864_186702619"/>
+      <w:bookmarkStart w:id="72" w:name="__Fieldmark__1702_4204341107"/>
+      <w:bookmarkStart w:id="73" w:name="__Fieldmark__4040_1964799693"/>
+      <w:bookmarkStart w:id="74" w:name="__Fieldmark__174_1161369189"/>
+      <w:bookmarkStart w:id="75" w:name="__Fieldmark__165_4112382387"/>
+      <w:bookmarkStart w:id="76" w:name="__Fieldmark__292_2964632802"/>
+      <w:bookmarkStart w:id="77" w:name="__Fieldmark__1462_1585666245"/>
+      <w:bookmarkStart w:id="78" w:name="__Fieldmark__41_3430005620"/>
+      <w:bookmarkStart w:id="79" w:name="__Fieldmark__2921_3825571921"/>
+      <w:bookmarkStart w:id="80" w:name="__Fieldmark__1718_2828410077"/>
+      <w:bookmarkStart w:id="81" w:name="__Fieldmark__307_1046834985"/>
+      <w:bookmarkStart w:id="82" w:name="__Fieldmark__1296_4027006556"/>
       <w:bookmarkEnd w:id="68"/>
       <w:bookmarkEnd w:id="69"/>
       <w:bookmarkEnd w:id="70"/>
@@ -1571,6 +1576,11 @@
       <w:bookmarkEnd w:id="75"/>
       <w:bookmarkEnd w:id="76"/>
       <w:bookmarkEnd w:id="77"/>
+      <w:bookmarkEnd w:id="78"/>
+      <w:bookmarkEnd w:id="79"/>
+      <w:bookmarkEnd w:id="80"/>
+      <w:bookmarkEnd w:id="81"/>
+      <w:bookmarkEnd w:id="82"/>
       <w:r>
         <w:rPr>
           <w:rStyle w:val="DamodificareEG"/>
@@ -1603,9 +1613,9 @@
         <w:rPr/>
         <w:fldChar w:fldCharType="separate"/>
       </w:r>
-      <w:bookmarkStart w:id="78" w:name="__Fieldmark__2240_631712257"/>
-      <w:bookmarkStart w:id="79" w:name="__Fieldmark__2240_631712257"/>
-      <w:bookmarkEnd w:id="79"/>
+      <w:bookmarkStart w:id="83" w:name="__Fieldmark__386_3403173715"/>
+      <w:bookmarkStart w:id="84" w:name="__Fieldmark__386_3403173715"/>
+      <w:bookmarkEnd w:id="84"/>
       <w:r>
         <w:rPr/>
       </w:r>
@@ -1613,25 +1623,21 @@
         <w:rPr/>
         <w:fldChar w:fldCharType="end"/>
       </w:r>
-      <w:bookmarkStart w:id="80" w:name="__Fieldmark__1908_186702619"/>
-      <w:bookmarkStart w:id="81" w:name="__Fieldmark__1740_4204341107"/>
-      <w:bookmarkStart w:id="82" w:name="__Fieldmark__296_3357365726"/>
-      <w:bookmarkStart w:id="83" w:name="__Fieldmark__4066_1964799693"/>
-      <w:bookmarkStart w:id="84" w:name="__Fieldmark__1484_1585666245"/>
-      <w:bookmarkStart w:id="85" w:name="__Fieldmark__188_1161369189"/>
-      <w:bookmarkStart w:id="86" w:name="__Fieldmark__300_2964632802"/>
-      <w:bookmarkStart w:id="87" w:name="__Fieldmark__176_4112382387"/>
-      <w:bookmarkStart w:id="88" w:name="__Fieldmark__1313_4027006556"/>
-      <w:bookmarkStart w:id="89" w:name="__Fieldmark__243_1118659035"/>
-      <w:bookmarkStart w:id="90" w:name="__Fieldmark__2950_3825571921"/>
-      <w:bookmarkStart w:id="91" w:name="__Fieldmark__1753_2828410077"/>
-      <w:bookmarkStart w:id="92" w:name="__Fieldmark__348_1046834985"/>
-      <w:bookmarkStart w:id="93" w:name="__Fieldmark__47_3430005620"/>
-      <w:bookmarkEnd w:id="80"/>
-      <w:bookmarkEnd w:id="81"/>
-      <w:bookmarkEnd w:id="82"/>
-      <w:bookmarkEnd w:id="83"/>
-      <w:bookmarkEnd w:id="84"/>
+      <w:bookmarkStart w:id="85" w:name="__Fieldmark__2240_631712257"/>
+      <w:bookmarkStart w:id="86" w:name="__Fieldmark__1908_186702619"/>
+      <w:bookmarkStart w:id="87" w:name="__Fieldmark__1740_4204341107"/>
+      <w:bookmarkStart w:id="88" w:name="__Fieldmark__296_3357365726"/>
+      <w:bookmarkStart w:id="89" w:name="__Fieldmark__4066_1964799693"/>
+      <w:bookmarkStart w:id="90" w:name="__Fieldmark__1484_1585666245"/>
+      <w:bookmarkStart w:id="91" w:name="__Fieldmark__188_1161369189"/>
+      <w:bookmarkStart w:id="92" w:name="__Fieldmark__300_2964632802"/>
+      <w:bookmarkStart w:id="93" w:name="__Fieldmark__1313_4027006556"/>
+      <w:bookmarkStart w:id="94" w:name="__Fieldmark__243_1118659035"/>
+      <w:bookmarkStart w:id="95" w:name="__Fieldmark__2950_3825571921"/>
+      <w:bookmarkStart w:id="96" w:name="__Fieldmark__1753_2828410077"/>
+      <w:bookmarkStart w:id="97" w:name="__Fieldmark__348_1046834985"/>
+      <w:bookmarkStart w:id="98" w:name="__Fieldmark__47_3430005620"/>
+      <w:bookmarkStart w:id="99" w:name="__Fieldmark__176_4112382387"/>
       <w:bookmarkEnd w:id="85"/>
       <w:bookmarkEnd w:id="86"/>
       <w:bookmarkEnd w:id="87"/>
@@ -1641,6 +1647,12 @@
       <w:bookmarkEnd w:id="91"/>
       <w:bookmarkEnd w:id="92"/>
       <w:bookmarkEnd w:id="93"/>
+      <w:bookmarkEnd w:id="94"/>
+      <w:bookmarkEnd w:id="95"/>
+      <w:bookmarkEnd w:id="96"/>
+      <w:bookmarkEnd w:id="97"/>
+      <w:bookmarkEnd w:id="98"/>
+      <w:bookmarkEnd w:id="99"/>
       <w:r>
         <w:rPr>
           <w:rStyle w:val="DamodificareEG"/>
@@ -1673,9 +1685,9 @@
         <w:rPr/>
         <w:fldChar w:fldCharType="separate"/>
       </w:r>
-      <w:bookmarkStart w:id="94" w:name="__Fieldmark__2287_631712257"/>
-      <w:bookmarkStart w:id="95" w:name="__Fieldmark__2287_631712257"/>
-      <w:bookmarkEnd w:id="95"/>
+      <w:bookmarkStart w:id="100" w:name="__Fieldmark__436_3403173715"/>
+      <w:bookmarkStart w:id="101" w:name="__Fieldmark__436_3403173715"/>
+      <w:bookmarkEnd w:id="101"/>
       <w:r>
         <w:rPr/>
       </w:r>
@@ -1683,26 +1695,21 @@
         <w:rPr/>
         <w:fldChar w:fldCharType="end"/>
       </w:r>
-      <w:bookmarkStart w:id="96" w:name="__Fieldmark__1330_4027006556"/>
-      <w:bookmarkStart w:id="97" w:name="__Fieldmark__1952_186702619"/>
-      <w:bookmarkStart w:id="98" w:name="__Fieldmark__1778_4204341107"/>
-      <w:bookmarkStart w:id="99" w:name="__Fieldmark__328_3357365726"/>
-      <w:bookmarkStart w:id="100" w:name="__Fieldmark__4092_1964799693"/>
-      <w:bookmarkStart w:id="101" w:name="__Fieldmark__1506_1585666245"/>
-      <w:bookmarkStart w:id="102" w:name="__Fieldmark__266_1118659035"/>
-      <w:bookmarkStart w:id="103" w:name="__Fieldmark__187_4112382387"/>
-      <w:bookmarkStart w:id="104" w:name="__Fieldmark__53_3430005620"/>
-      <w:bookmarkStart w:id="105" w:name="__Fieldmark__308_2964632802"/>
-      <w:bookmarkStart w:id="106" w:name="__Fieldmark__202_1161369189"/>
-      <w:bookmarkStart w:id="107" w:name="__Fieldmark__2979_3825571921"/>
-      <w:bookmarkStart w:id="108" w:name="__Fieldmark__1788_2828410077"/>
-      <w:bookmarkStart w:id="109" w:name="__Fieldmark__389_1046834985"/>
-      <w:bookmarkEnd w:id="96"/>
-      <w:bookmarkEnd w:id="97"/>
-      <w:bookmarkEnd w:id="98"/>
-      <w:bookmarkEnd w:id="99"/>
-      <w:bookmarkEnd w:id="100"/>
-      <w:bookmarkEnd w:id="101"/>
+      <w:bookmarkStart w:id="102" w:name="__Fieldmark__1506_1585666245"/>
+      <w:bookmarkStart w:id="103" w:name="__Fieldmark__2287_631712257"/>
+      <w:bookmarkStart w:id="104" w:name="__Fieldmark__1330_4027006556"/>
+      <w:bookmarkStart w:id="105" w:name="__Fieldmark__1952_186702619"/>
+      <w:bookmarkStart w:id="106" w:name="__Fieldmark__1778_4204341107"/>
+      <w:bookmarkStart w:id="107" w:name="__Fieldmark__328_3357365726"/>
+      <w:bookmarkStart w:id="108" w:name="__Fieldmark__4092_1964799693"/>
+      <w:bookmarkStart w:id="109" w:name="__Fieldmark__187_4112382387"/>
+      <w:bookmarkStart w:id="110" w:name="__Fieldmark__53_3430005620"/>
+      <w:bookmarkStart w:id="111" w:name="__Fieldmark__308_2964632802"/>
+      <w:bookmarkStart w:id="112" w:name="__Fieldmark__202_1161369189"/>
+      <w:bookmarkStart w:id="113" w:name="__Fieldmark__2979_3825571921"/>
+      <w:bookmarkStart w:id="114" w:name="__Fieldmark__1788_2828410077"/>
+      <w:bookmarkStart w:id="115" w:name="__Fieldmark__389_1046834985"/>
+      <w:bookmarkStart w:id="116" w:name="__Fieldmark__266_1118659035"/>
       <w:bookmarkEnd w:id="102"/>
       <w:bookmarkEnd w:id="103"/>
       <w:bookmarkEnd w:id="104"/>
@@ -1711,6 +1718,13 @@
       <w:bookmarkEnd w:id="107"/>
       <w:bookmarkEnd w:id="108"/>
       <w:bookmarkEnd w:id="109"/>
+      <w:bookmarkEnd w:id="110"/>
+      <w:bookmarkEnd w:id="111"/>
+      <w:bookmarkEnd w:id="112"/>
+      <w:bookmarkEnd w:id="113"/>
+      <w:bookmarkEnd w:id="114"/>
+      <w:bookmarkEnd w:id="115"/>
+      <w:bookmarkEnd w:id="116"/>
       <w:r>
         <w:rPr>
           <w:rStyle w:val="DamodificareEG"/>
@@ -1743,9 +1757,9 @@
         <w:rPr/>
         <w:fldChar w:fldCharType="separate"/>
       </w:r>
-      <w:bookmarkStart w:id="110" w:name="__Fieldmark__2334_631712257"/>
-      <w:bookmarkStart w:id="111" w:name="__Fieldmark__2334_631712257"/>
-      <w:bookmarkEnd w:id="111"/>
+      <w:bookmarkStart w:id="117" w:name="__Fieldmark__486_3403173715"/>
+      <w:bookmarkStart w:id="118" w:name="__Fieldmark__486_3403173715"/>
+      <w:bookmarkEnd w:id="118"/>
       <w:r>
         <w:rPr/>
       </w:r>
@@ -1753,27 +1767,21 @@
         <w:rPr/>
         <w:fldChar w:fldCharType="end"/>
       </w:r>
-      <w:bookmarkStart w:id="112" w:name="__Fieldmark__216_1161369189"/>
-      <w:bookmarkStart w:id="113" w:name="__Fieldmark__1996_186702619"/>
-      <w:bookmarkStart w:id="114" w:name="__Fieldmark__1816_4204341107"/>
-      <w:bookmarkStart w:id="115" w:name="__Fieldmark__360_3357365726"/>
-      <w:bookmarkStart w:id="116" w:name="__Fieldmark__4118_1964799693"/>
-      <w:bookmarkStart w:id="117" w:name="__Fieldmark__289_1118659035"/>
-      <w:bookmarkStart w:id="118" w:name="__Fieldmark__1347_4027006556"/>
-      <w:bookmarkStart w:id="119" w:name="__Fieldmark__59_3430005620"/>
-      <w:bookmarkStart w:id="120" w:name="__Fieldmark__430_1046834985"/>
-      <w:bookmarkStart w:id="121" w:name="__Fieldmark__1528_1585666245"/>
-      <w:bookmarkStart w:id="122" w:name="__Fieldmark__316_2964632802"/>
-      <w:bookmarkStart w:id="123" w:name="__Fieldmark__3008_3825571921"/>
-      <w:bookmarkStart w:id="124" w:name="__Fieldmark__1823_2828410077"/>
-      <w:bookmarkStart w:id="125" w:name="__Fieldmark__198_4112382387"/>
-      <w:bookmarkEnd w:id="112"/>
-      <w:bookmarkEnd w:id="113"/>
-      <w:bookmarkEnd w:id="114"/>
-      <w:bookmarkEnd w:id="115"/>
-      <w:bookmarkEnd w:id="116"/>
-      <w:bookmarkEnd w:id="117"/>
-      <w:bookmarkEnd w:id="118"/>
+      <w:bookmarkStart w:id="119" w:name="__Fieldmark__430_1046834985"/>
+      <w:bookmarkStart w:id="120" w:name="__Fieldmark__2334_631712257"/>
+      <w:bookmarkStart w:id="121" w:name="__Fieldmark__216_1161369189"/>
+      <w:bookmarkStart w:id="122" w:name="__Fieldmark__1996_186702619"/>
+      <w:bookmarkStart w:id="123" w:name="__Fieldmark__1816_4204341107"/>
+      <w:bookmarkStart w:id="124" w:name="__Fieldmark__360_3357365726"/>
+      <w:bookmarkStart w:id="125" w:name="__Fieldmark__4118_1964799693"/>
+      <w:bookmarkStart w:id="126" w:name="__Fieldmark__289_1118659035"/>
+      <w:bookmarkStart w:id="127" w:name="__Fieldmark__59_3430005620"/>
+      <w:bookmarkStart w:id="128" w:name="__Fieldmark__198_4112382387"/>
+      <w:bookmarkStart w:id="129" w:name="__Fieldmark__1528_1585666245"/>
+      <w:bookmarkStart w:id="130" w:name="__Fieldmark__316_2964632802"/>
+      <w:bookmarkStart w:id="131" w:name="__Fieldmark__3008_3825571921"/>
+      <w:bookmarkStart w:id="132" w:name="__Fieldmark__1823_2828410077"/>
+      <w:bookmarkStart w:id="133" w:name="__Fieldmark__1347_4027006556"/>
       <w:bookmarkEnd w:id="119"/>
       <w:bookmarkEnd w:id="120"/>
       <w:bookmarkEnd w:id="121"/>
@@ -1781,6 +1789,14 @@
       <w:bookmarkEnd w:id="123"/>
       <w:bookmarkEnd w:id="124"/>
       <w:bookmarkEnd w:id="125"/>
+      <w:bookmarkEnd w:id="126"/>
+      <w:bookmarkEnd w:id="127"/>
+      <w:bookmarkEnd w:id="128"/>
+      <w:bookmarkEnd w:id="129"/>
+      <w:bookmarkEnd w:id="130"/>
+      <w:bookmarkEnd w:id="131"/>
+      <w:bookmarkEnd w:id="132"/>
+      <w:bookmarkEnd w:id="133"/>
       <w:r>
         <w:rPr>
           <w:rStyle w:val="DamodificareEG"/>
@@ -1813,9 +1829,9 @@
         <w:rPr/>
         <w:fldChar w:fldCharType="separate"/>
       </w:r>
-      <w:bookmarkStart w:id="126" w:name="__Fieldmark__2381_631712257"/>
-      <w:bookmarkStart w:id="127" w:name="__Fieldmark__2381_631712257"/>
-      <w:bookmarkEnd w:id="127"/>
+      <w:bookmarkStart w:id="134" w:name="__Fieldmark__536_3403173715"/>
+      <w:bookmarkStart w:id="135" w:name="__Fieldmark__536_3403173715"/>
+      <w:bookmarkEnd w:id="135"/>
       <w:r>
         <w:rPr/>
       </w:r>
@@ -1823,34 +1839,36 @@
         <w:rPr/>
         <w:fldChar w:fldCharType="end"/>
       </w:r>
-      <w:bookmarkStart w:id="128" w:name="__Fieldmark__230_1161369189"/>
-      <w:bookmarkStart w:id="129" w:name="__Fieldmark__2040_186702619"/>
-      <w:bookmarkStart w:id="130" w:name="__Fieldmark__1854_4204341107"/>
-      <w:bookmarkStart w:id="131" w:name="__Fieldmark__392_3357365726"/>
-      <w:bookmarkStart w:id="132" w:name="__Fieldmark__4144_1964799693"/>
-      <w:bookmarkStart w:id="133" w:name="__Fieldmark__1550_1585666245"/>
-      <w:bookmarkStart w:id="134" w:name="__Fieldmark__209_4112382387"/>
-      <w:bookmarkStart w:id="135" w:name="__Fieldmark__324_2964632802"/>
-      <w:bookmarkStart w:id="136" w:name="__Fieldmark__65_3430005620"/>
-      <w:bookmarkStart w:id="137" w:name="__Fieldmark__1364_4027006556"/>
-      <w:bookmarkStart w:id="138" w:name="__Fieldmark__312_1118659035"/>
-      <w:bookmarkStart w:id="139" w:name="__Fieldmark__3037_3825571921"/>
-      <w:bookmarkStart w:id="140" w:name="__Fieldmark__1858_2828410077"/>
-      <w:bookmarkStart w:id="141" w:name="__Fieldmark__471_1046834985"/>
-      <w:bookmarkEnd w:id="128"/>
-      <w:bookmarkEnd w:id="129"/>
-      <w:bookmarkEnd w:id="130"/>
-      <w:bookmarkEnd w:id="131"/>
-      <w:bookmarkEnd w:id="132"/>
-      <w:bookmarkEnd w:id="133"/>
-      <w:bookmarkEnd w:id="134"/>
-      <w:bookmarkEnd w:id="135"/>
+      <w:bookmarkStart w:id="136" w:name="__Fieldmark__209_4112382387"/>
+      <w:bookmarkStart w:id="137" w:name="__Fieldmark__2381_631712257"/>
+      <w:bookmarkStart w:id="138" w:name="__Fieldmark__230_1161369189"/>
+      <w:bookmarkStart w:id="139" w:name="__Fieldmark__2040_186702619"/>
+      <w:bookmarkStart w:id="140" w:name="__Fieldmark__1854_4204341107"/>
+      <w:bookmarkStart w:id="141" w:name="__Fieldmark__392_3357365726"/>
+      <w:bookmarkStart w:id="142" w:name="__Fieldmark__4144_1964799693"/>
+      <w:bookmarkStart w:id="143" w:name="__Fieldmark__1550_1585666245"/>
+      <w:bookmarkStart w:id="144" w:name="__Fieldmark__324_2964632802"/>
+      <w:bookmarkStart w:id="145" w:name="__Fieldmark__65_3430005620"/>
+      <w:bookmarkStart w:id="146" w:name="__Fieldmark__1364_4027006556"/>
+      <w:bookmarkStart w:id="147" w:name="__Fieldmark__312_1118659035"/>
+      <w:bookmarkStart w:id="148" w:name="__Fieldmark__3037_3825571921"/>
+      <w:bookmarkStart w:id="149" w:name="__Fieldmark__1858_2828410077"/>
+      <w:bookmarkStart w:id="150" w:name="__Fieldmark__471_1046834985"/>
       <w:bookmarkEnd w:id="136"/>
       <w:bookmarkEnd w:id="137"/>
       <w:bookmarkEnd w:id="138"/>
       <w:bookmarkEnd w:id="139"/>
       <w:bookmarkEnd w:id="140"/>
       <w:bookmarkEnd w:id="141"/>
+      <w:bookmarkEnd w:id="142"/>
+      <w:bookmarkEnd w:id="143"/>
+      <w:bookmarkEnd w:id="144"/>
+      <w:bookmarkEnd w:id="145"/>
+      <w:bookmarkEnd w:id="146"/>
+      <w:bookmarkEnd w:id="147"/>
+      <w:bookmarkEnd w:id="148"/>
+      <w:bookmarkEnd w:id="149"/>
+      <w:bookmarkEnd w:id="150"/>
       <w:r>
         <w:rPr>
           <w:rStyle w:val="DamodificareEG"/>
@@ -1883,9 +1901,9 @@
         <w:rPr/>
         <w:fldChar w:fldCharType="separate"/>
       </w:r>
-      <w:bookmarkStart w:id="142" w:name="__Fieldmark__2428_631712257"/>
-      <w:bookmarkStart w:id="143" w:name="__Fieldmark__2428_631712257"/>
-      <w:bookmarkEnd w:id="143"/>
+      <w:bookmarkStart w:id="151" w:name="__Fieldmark__586_3403173715"/>
+      <w:bookmarkStart w:id="152" w:name="__Fieldmark__586_3403173715"/>
+      <w:bookmarkEnd w:id="152"/>
       <w:r>
         <w:rPr/>
       </w:r>
@@ -1893,34 +1911,36 @@
         <w:rPr/>
         <w:fldChar w:fldCharType="end"/>
       </w:r>
-      <w:bookmarkStart w:id="144" w:name="__Fieldmark__71_3430005620"/>
-      <w:bookmarkStart w:id="145" w:name="__Fieldmark__2084_186702619"/>
-      <w:bookmarkStart w:id="146" w:name="__Fieldmark__1892_4204341107"/>
-      <w:bookmarkStart w:id="147" w:name="__Fieldmark__424_3357365726"/>
-      <w:bookmarkStart w:id="148" w:name="__Fieldmark__4170_1964799693"/>
-      <w:bookmarkStart w:id="149" w:name="__Fieldmark__1572_1585666245"/>
-      <w:bookmarkStart w:id="150" w:name="__Fieldmark__220_4112382387"/>
-      <w:bookmarkStart w:id="151" w:name="__Fieldmark__332_2964632802"/>
-      <w:bookmarkStart w:id="152" w:name="__Fieldmark__244_1161369189"/>
-      <w:bookmarkStart w:id="153" w:name="__Fieldmark__1381_4027006556"/>
-      <w:bookmarkStart w:id="154" w:name="__Fieldmark__335_1118659035"/>
-      <w:bookmarkStart w:id="155" w:name="__Fieldmark__3066_3825571921"/>
-      <w:bookmarkStart w:id="156" w:name="__Fieldmark__1893_2828410077"/>
-      <w:bookmarkStart w:id="157" w:name="__Fieldmark__512_1046834985"/>
-      <w:bookmarkEnd w:id="144"/>
-      <w:bookmarkEnd w:id="145"/>
-      <w:bookmarkEnd w:id="146"/>
-      <w:bookmarkEnd w:id="147"/>
-      <w:bookmarkEnd w:id="148"/>
-      <w:bookmarkEnd w:id="149"/>
-      <w:bookmarkEnd w:id="150"/>
-      <w:bookmarkEnd w:id="151"/>
-      <w:bookmarkEnd w:id="152"/>
+      <w:bookmarkStart w:id="153" w:name="__Fieldmark__1572_1585666245"/>
+      <w:bookmarkStart w:id="154" w:name="__Fieldmark__2428_631712257"/>
+      <w:bookmarkStart w:id="155" w:name="__Fieldmark__71_3430005620"/>
+      <w:bookmarkStart w:id="156" w:name="__Fieldmark__2084_186702619"/>
+      <w:bookmarkStart w:id="157" w:name="__Fieldmark__1892_4204341107"/>
+      <w:bookmarkStart w:id="158" w:name="__Fieldmark__424_3357365726"/>
+      <w:bookmarkStart w:id="159" w:name="__Fieldmark__4170_1964799693"/>
+      <w:bookmarkStart w:id="160" w:name="__Fieldmark__220_4112382387"/>
+      <w:bookmarkStart w:id="161" w:name="__Fieldmark__332_2964632802"/>
+      <w:bookmarkStart w:id="162" w:name="__Fieldmark__244_1161369189"/>
+      <w:bookmarkStart w:id="163" w:name="__Fieldmark__1381_4027006556"/>
+      <w:bookmarkStart w:id="164" w:name="__Fieldmark__335_1118659035"/>
+      <w:bookmarkStart w:id="165" w:name="__Fieldmark__3066_3825571921"/>
+      <w:bookmarkStart w:id="166" w:name="__Fieldmark__1893_2828410077"/>
+      <w:bookmarkStart w:id="167" w:name="__Fieldmark__512_1046834985"/>
       <w:bookmarkEnd w:id="153"/>
       <w:bookmarkEnd w:id="154"/>
       <w:bookmarkEnd w:id="155"/>
       <w:bookmarkEnd w:id="156"/>
       <w:bookmarkEnd w:id="157"/>
+      <w:bookmarkEnd w:id="158"/>
+      <w:bookmarkEnd w:id="159"/>
+      <w:bookmarkEnd w:id="160"/>
+      <w:bookmarkEnd w:id="161"/>
+      <w:bookmarkEnd w:id="162"/>
+      <w:bookmarkEnd w:id="163"/>
+      <w:bookmarkEnd w:id="164"/>
+      <w:bookmarkEnd w:id="165"/>
+      <w:bookmarkEnd w:id="166"/>
+      <w:bookmarkEnd w:id="167"/>
       <w:r>
         <w:rPr>
           <w:rStyle w:val="DamodificareEG"/>
@@ -1953,9 +1973,9 @@
         <w:rPr/>
         <w:fldChar w:fldCharType="separate"/>
       </w:r>
-      <w:bookmarkStart w:id="158" w:name="__Fieldmark__2475_631712257"/>
-      <w:bookmarkStart w:id="159" w:name="__Fieldmark__2475_631712257"/>
-      <w:bookmarkEnd w:id="159"/>
+      <w:bookmarkStart w:id="168" w:name="__Fieldmark__636_3403173715"/>
+      <w:bookmarkStart w:id="169" w:name="__Fieldmark__636_3403173715"/>
+      <w:bookmarkEnd w:id="169"/>
       <w:r>
         <w:rPr/>
       </w:r>
@@ -1963,34 +1983,36 @@
         <w:rPr/>
         <w:fldChar w:fldCharType="end"/>
       </w:r>
-      <w:bookmarkStart w:id="160" w:name="__Fieldmark__231_4112382387"/>
-      <w:bookmarkStart w:id="161" w:name="__Fieldmark__2128_186702619"/>
-      <w:bookmarkStart w:id="162" w:name="__Fieldmark__1930_4204341107"/>
-      <w:bookmarkStart w:id="163" w:name="__Fieldmark__456_3357365726"/>
-      <w:bookmarkStart w:id="164" w:name="__Fieldmark__4196_1964799693"/>
-      <w:bookmarkStart w:id="165" w:name="__Fieldmark__358_1118659035"/>
-      <w:bookmarkStart w:id="166" w:name="__Fieldmark__1398_4027006556"/>
-      <w:bookmarkStart w:id="167" w:name="__Fieldmark__340_2964632802"/>
-      <w:bookmarkStart w:id="168" w:name="__Fieldmark__258_1161369189"/>
-      <w:bookmarkStart w:id="169" w:name="__Fieldmark__1594_1585666245"/>
-      <w:bookmarkStart w:id="170" w:name="__Fieldmark__77_3430005620"/>
-      <w:bookmarkStart w:id="171" w:name="__Fieldmark__3095_3825571921"/>
-      <w:bookmarkStart w:id="172" w:name="__Fieldmark__1928_2828410077"/>
-      <w:bookmarkStart w:id="173" w:name="__Fieldmark__553_1046834985"/>
-      <w:bookmarkEnd w:id="160"/>
-      <w:bookmarkEnd w:id="161"/>
-      <w:bookmarkEnd w:id="162"/>
-      <w:bookmarkEnd w:id="163"/>
-      <w:bookmarkEnd w:id="164"/>
-      <w:bookmarkEnd w:id="165"/>
-      <w:bookmarkEnd w:id="166"/>
-      <w:bookmarkEnd w:id="167"/>
-      <w:bookmarkEnd w:id="168"/>
-      <w:bookmarkEnd w:id="169"/>
+      <w:bookmarkStart w:id="170" w:name="__Fieldmark__258_1161369189"/>
+      <w:bookmarkStart w:id="171" w:name="__Fieldmark__2475_631712257"/>
+      <w:bookmarkStart w:id="172" w:name="__Fieldmark__231_4112382387"/>
+      <w:bookmarkStart w:id="173" w:name="__Fieldmark__2128_186702619"/>
+      <w:bookmarkStart w:id="174" w:name="__Fieldmark__1930_4204341107"/>
+      <w:bookmarkStart w:id="175" w:name="__Fieldmark__456_3357365726"/>
+      <w:bookmarkStart w:id="176" w:name="__Fieldmark__4196_1964799693"/>
+      <w:bookmarkStart w:id="177" w:name="__Fieldmark__358_1118659035"/>
+      <w:bookmarkStart w:id="178" w:name="__Fieldmark__1398_4027006556"/>
+      <w:bookmarkStart w:id="179" w:name="__Fieldmark__340_2964632802"/>
+      <w:bookmarkStart w:id="180" w:name="__Fieldmark__1594_1585666245"/>
+      <w:bookmarkStart w:id="181" w:name="__Fieldmark__77_3430005620"/>
+      <w:bookmarkStart w:id="182" w:name="__Fieldmark__3095_3825571921"/>
+      <w:bookmarkStart w:id="183" w:name="__Fieldmark__1928_2828410077"/>
+      <w:bookmarkStart w:id="184" w:name="__Fieldmark__553_1046834985"/>
       <w:bookmarkEnd w:id="170"/>
       <w:bookmarkEnd w:id="171"/>
       <w:bookmarkEnd w:id="172"/>
       <w:bookmarkEnd w:id="173"/>
+      <w:bookmarkEnd w:id="174"/>
+      <w:bookmarkEnd w:id="175"/>
+      <w:bookmarkEnd w:id="176"/>
+      <w:bookmarkEnd w:id="177"/>
+      <w:bookmarkEnd w:id="178"/>
+      <w:bookmarkEnd w:id="179"/>
+      <w:bookmarkEnd w:id="180"/>
+      <w:bookmarkEnd w:id="181"/>
+      <w:bookmarkEnd w:id="182"/>
+      <w:bookmarkEnd w:id="183"/>
+      <w:bookmarkEnd w:id="184"/>
       <w:r>
         <w:rPr>
           <w:rStyle w:val="DamodificareEG"/>
@@ -2023,9 +2045,9 @@
         <w:rPr/>
         <w:fldChar w:fldCharType="separate"/>
       </w:r>
-      <w:bookmarkStart w:id="174" w:name="__Fieldmark__2522_631712257"/>
-      <w:bookmarkStart w:id="175" w:name="__Fieldmark__2522_631712257"/>
-      <w:bookmarkEnd w:id="175"/>
+      <w:bookmarkStart w:id="185" w:name="__Fieldmark__686_3403173715"/>
+      <w:bookmarkStart w:id="186" w:name="__Fieldmark__686_3403173715"/>
+      <w:bookmarkEnd w:id="186"/>
       <w:r>
         <w:rPr/>
       </w:r>
@@ -2033,34 +2055,36 @@
         <w:rPr/>
         <w:fldChar w:fldCharType="end"/>
       </w:r>
-      <w:bookmarkStart w:id="176" w:name="__Fieldmark__594_1046834985"/>
-      <w:bookmarkStart w:id="177" w:name="__Fieldmark__2172_186702619"/>
-      <w:bookmarkStart w:id="178" w:name="__Fieldmark__1968_4204341107"/>
-      <w:bookmarkStart w:id="179" w:name="__Fieldmark__488_3357365726"/>
-      <w:bookmarkStart w:id="180" w:name="__Fieldmark__4222_1964799693"/>
-      <w:bookmarkStart w:id="181" w:name="__Fieldmark__272_1161369189"/>
-      <w:bookmarkStart w:id="182" w:name="__Fieldmark__381_1118659035"/>
-      <w:bookmarkStart w:id="183" w:name="__Fieldmark__242_4112382387"/>
-      <w:bookmarkStart w:id="184" w:name="__Fieldmark__348_2964632802"/>
-      <w:bookmarkStart w:id="185" w:name="__Fieldmark__83_3430005620"/>
-      <w:bookmarkStart w:id="186" w:name="__Fieldmark__1617_1585666245"/>
-      <w:bookmarkStart w:id="187" w:name="__Fieldmark__3124_3825571921"/>
-      <w:bookmarkStart w:id="188" w:name="__Fieldmark__1963_2828410077"/>
-      <w:bookmarkStart w:id="189" w:name="__Fieldmark__1415_4027006556"/>
-      <w:bookmarkEnd w:id="176"/>
-      <w:bookmarkEnd w:id="177"/>
-      <w:bookmarkEnd w:id="178"/>
-      <w:bookmarkEnd w:id="179"/>
-      <w:bookmarkEnd w:id="180"/>
-      <w:bookmarkEnd w:id="181"/>
-      <w:bookmarkEnd w:id="182"/>
-      <w:bookmarkEnd w:id="183"/>
-      <w:bookmarkEnd w:id="184"/>
-      <w:bookmarkEnd w:id="185"/>
-      <w:bookmarkEnd w:id="186"/>
+      <w:bookmarkStart w:id="187" w:name="__Fieldmark__272_1161369189"/>
+      <w:bookmarkStart w:id="188" w:name="__Fieldmark__4222_1964799693"/>
+      <w:bookmarkStart w:id="189" w:name="__Fieldmark__488_3357365726"/>
+      <w:bookmarkStart w:id="190" w:name="__Fieldmark__1968_4204341107"/>
+      <w:bookmarkStart w:id="191" w:name="__Fieldmark__2172_186702619"/>
+      <w:bookmarkStart w:id="192" w:name="__Fieldmark__594_1046834985"/>
+      <w:bookmarkStart w:id="193" w:name="__Fieldmark__2522_631712257"/>
+      <w:bookmarkStart w:id="194" w:name="__Fieldmark__1415_4027006556"/>
+      <w:bookmarkStart w:id="195" w:name="__Fieldmark__242_4112382387"/>
+      <w:bookmarkStart w:id="196" w:name="__Fieldmark__348_2964632802"/>
+      <w:bookmarkStart w:id="197" w:name="__Fieldmark__83_3430005620"/>
+      <w:bookmarkStart w:id="198" w:name="__Fieldmark__1617_1585666245"/>
+      <w:bookmarkStart w:id="199" w:name="__Fieldmark__3124_3825571921"/>
+      <w:bookmarkStart w:id="200" w:name="__Fieldmark__1963_2828410077"/>
+      <w:bookmarkStart w:id="201" w:name="__Fieldmark__381_1118659035"/>
       <w:bookmarkEnd w:id="187"/>
       <w:bookmarkEnd w:id="188"/>
       <w:bookmarkEnd w:id="189"/>
+      <w:bookmarkEnd w:id="190"/>
+      <w:bookmarkEnd w:id="191"/>
+      <w:bookmarkEnd w:id="192"/>
+      <w:bookmarkEnd w:id="193"/>
+      <w:bookmarkEnd w:id="194"/>
+      <w:bookmarkEnd w:id="195"/>
+      <w:bookmarkEnd w:id="196"/>
+      <w:bookmarkEnd w:id="197"/>
+      <w:bookmarkEnd w:id="198"/>
+      <w:bookmarkEnd w:id="199"/>
+      <w:bookmarkEnd w:id="200"/>
+      <w:bookmarkEnd w:id="201"/>
       <w:r>
         <w:rPr>
           <w:rStyle w:val="DamodificareEG"/>
@@ -2093,9 +2117,9 @@
         <w:rPr/>
         <w:fldChar w:fldCharType="separate"/>
       </w:r>
-      <w:bookmarkStart w:id="190" w:name="__Fieldmark__2569_631712257"/>
-      <w:bookmarkStart w:id="191" w:name="__Fieldmark__2569_631712257"/>
-      <w:bookmarkEnd w:id="191"/>
+      <w:bookmarkStart w:id="202" w:name="__Fieldmark__736_3403173715"/>
+      <w:bookmarkStart w:id="203" w:name="__Fieldmark__736_3403173715"/>
+      <w:bookmarkEnd w:id="203"/>
       <w:r>
         <w:rPr/>
       </w:r>
@@ -2103,98 +2127,25 @@
         <w:rPr/>
         <w:fldChar w:fldCharType="end"/>
       </w:r>
-      <w:bookmarkStart w:id="192" w:name="__Fieldmark__1432_4027006556"/>
-      <w:bookmarkStart w:id="193" w:name="__Fieldmark__2216_186702619"/>
-      <w:bookmarkStart w:id="194" w:name="__Fieldmark__2006_4204341107"/>
-      <w:bookmarkStart w:id="195" w:name="__Fieldmark__520_3357365726"/>
-      <w:bookmarkStart w:id="196" w:name="__Fieldmark__4248_1964799693"/>
-      <w:bookmarkStart w:id="197" w:name="__Fieldmark__360_2964632802"/>
-      <w:bookmarkStart w:id="198" w:name="__Fieldmark__404_1118659035"/>
-      <w:bookmarkStart w:id="199" w:name="__Fieldmark__253_4112382387"/>
-      <w:bookmarkStart w:id="200" w:name="__Fieldmark__97_3430005620"/>
-      <w:bookmarkStart w:id="201" w:name="__Fieldmark__286_1161369189"/>
-      <w:bookmarkStart w:id="202" w:name="__Fieldmark__1639_1585666245"/>
-      <w:bookmarkStart w:id="203" w:name="__Fieldmark__3153_3825571921"/>
-      <w:bookmarkStart w:id="204" w:name="__Fieldmark__1998_2828410077"/>
-      <w:bookmarkStart w:id="205" w:name="__Fieldmark__635_1046834985"/>
-      <w:bookmarkEnd w:id="192"/>
-      <w:bookmarkEnd w:id="193"/>
-      <w:bookmarkEnd w:id="194"/>
-      <w:bookmarkEnd w:id="195"/>
-      <w:bookmarkEnd w:id="196"/>
-      <w:bookmarkEnd w:id="197"/>
-      <w:bookmarkEnd w:id="198"/>
-      <w:bookmarkEnd w:id="199"/>
-      <w:bookmarkEnd w:id="200"/>
-      <w:bookmarkEnd w:id="201"/>
-      <w:bookmarkEnd w:id="202"/>
-      <w:bookmarkEnd w:id="203"/>
+      <w:bookmarkStart w:id="204" w:name="__Fieldmark__360_2964632802"/>
+      <w:bookmarkStart w:id="205" w:name="__Fieldmark__2569_631712257"/>
+      <w:bookmarkStart w:id="206" w:name="__Fieldmark__1432_4027006556"/>
+      <w:bookmarkStart w:id="207" w:name="__Fieldmark__2216_186702619"/>
+      <w:bookmarkStart w:id="208" w:name="__Fieldmark__2006_4204341107"/>
+      <w:bookmarkStart w:id="209" w:name="__Fieldmark__520_3357365726"/>
+      <w:bookmarkStart w:id="210" w:name="__Fieldmark__4248_1964799693"/>
+      <w:bookmarkStart w:id="211" w:name="__Fieldmark__404_1118659035"/>
+      <w:bookmarkStart w:id="212" w:name="__Fieldmark__253_4112382387"/>
+      <w:bookmarkStart w:id="213" w:name="__Fieldmark__97_3430005620"/>
+      <w:bookmarkStart w:id="214" w:name="__Fieldmark__286_1161369189"/>
+      <w:bookmarkStart w:id="215" w:name="__Fieldmark__1639_1585666245"/>
+      <w:bookmarkStart w:id="216" w:name="__Fieldmark__3153_3825571921"/>
+      <w:bookmarkStart w:id="217" w:name="__Fieldmark__1998_2828410077"/>
+      <w:bookmarkStart w:id="218" w:name="__Fieldmark__635_1046834985"/>
       <w:bookmarkEnd w:id="204"/>
       <w:bookmarkEnd w:id="205"/>
-      <w:r>
-        <w:rPr>
-          <w:rStyle w:val="DamodificareEG"/>
-          <w:lang w:val="it-IT" w:eastAsia="zh-CN" w:bidi="ar-SA"/>
-        </w:rPr>
-        <w:t xml:space="preserve"> mancanza o irregolarità della </w:t>
-      </w:r>
-      <w:r>
-        <w:rPr>
-          <w:rStyle w:val="DamodificareEG"/>
-        </w:rPr>
-        <w:t>copia del documento dell’installatore;</w:t>
-      </w:r>
-    </w:p>
-    <w:p>
-      <w:pPr>
-        <w:pStyle w:val="Corpodeltesto"/>
-        <w:rPr/>
-      </w:pPr>
-      <w:r>
-        <w:fldChar w:fldCharType="begin">
-          <w:ffData>
-            <w:name w:val=""/>
-            <w:enabled/>
-            <w:calcOnExit w:val="0"/>
-            <w:checkBox>
-              <w:sizeAuto/>
-            </w:checkBox>
-          </w:ffData>
-        </w:fldChar>
-      </w:r>
-      <w:r>
-        <w:rPr/>
-        <w:instrText xml:space="preserve"> FORMCHECKBOX </w:instrText>
-      </w:r>
-      <w:r>
-        <w:rPr/>
-        <w:fldChar w:fldCharType="separate"/>
-      </w:r>
-      <w:bookmarkStart w:id="206" w:name="__Fieldmark__2617_631712257"/>
-      <w:bookmarkStart w:id="207" w:name="__Fieldmark__2617_631712257"/>
+      <w:bookmarkEnd w:id="206"/>
       <w:bookmarkEnd w:id="207"/>
-      <w:r>
-        <w:rPr/>
-      </w:r>
-      <w:r>
-        <w:rPr/>
-        <w:fldChar w:fldCharType="end"/>
-      </w:r>
-      <w:bookmarkStart w:id="208" w:name="__Fieldmark__677_1046834985"/>
-      <w:bookmarkStart w:id="209" w:name="__Fieldmark__2261_186702619"/>
-      <w:bookmarkStart w:id="210" w:name="__Fieldmark__2045_4204341107"/>
-      <w:bookmarkStart w:id="211" w:name="__Fieldmark__553_3357365726"/>
-      <w:bookmarkStart w:id="212" w:name="__Fieldmark__4275_1964799693"/>
-      <w:bookmarkStart w:id="213" w:name="__Fieldmark__1662_1585666245"/>
-      <w:bookmarkStart w:id="214" w:name="__Fieldmark__301_1161369189"/>
-      <w:bookmarkStart w:id="215" w:name="__Fieldmark__369_2964632802"/>
-      <w:bookmarkStart w:id="216" w:name="__Fieldmark__106_3430005620"/>
-      <w:bookmarkStart w:id="217" w:name="__Fieldmark__238_39269199991"/>
-      <w:bookmarkStart w:id="218" w:name="__Fieldmark__265_4112382387"/>
-      <w:bookmarkStart w:id="219" w:name="__Fieldmark__1450_4027006556"/>
-      <w:bookmarkStart w:id="220" w:name="__Fieldmark__428_1118659035"/>
-      <w:bookmarkStart w:id="221" w:name="__Fieldmark__3183_3825571921"/>
-      <w:bookmarkStart w:id="222" w:name="__Fieldmark__2034_2828410077"/>
       <w:bookmarkEnd w:id="208"/>
       <w:bookmarkEnd w:id="209"/>
       <w:bookmarkEnd w:id="210"/>
@@ -2206,15 +2157,18 @@
       <w:bookmarkEnd w:id="216"/>
       <w:bookmarkEnd w:id="217"/>
       <w:bookmarkEnd w:id="218"/>
-      <w:bookmarkEnd w:id="219"/>
-      <w:bookmarkEnd w:id="220"/>
-      <w:bookmarkEnd w:id="221"/>
-      <w:bookmarkEnd w:id="222"/>
-      <w:r>
-        <w:rPr>
-          <w:rStyle w:val="DamodificareEG"/>
-        </w:rPr>
-        <w:t xml:space="preserve"> mancanza o irregolarità del modello dichiarazione conformità DM 37/08 impianti in copia;</w:t>
+      <w:r>
+        <w:rPr>
+          <w:rStyle w:val="DamodificareEG"/>
+          <w:lang w:val="it-IT" w:eastAsia="zh-CN" w:bidi="ar-SA"/>
+        </w:rPr>
+        <w:t xml:space="preserve"> mancanza o irregolarità della </w:t>
+      </w:r>
+      <w:r>
+        <w:rPr>
+          <w:rStyle w:val="DamodificareEG"/>
+        </w:rPr>
+        <w:t>copia del documento dell’installatore;</w:t>
       </w:r>
     </w:p>
     <w:p>
@@ -2242,31 +2196,36 @@
         <w:rPr/>
         <w:fldChar w:fldCharType="separate"/>
       </w:r>
-      <w:bookmarkStart w:id="223" w:name="__Fieldmark__2667_631712257"/>
-      <w:bookmarkStart w:id="224" w:name="__Fieldmark__2667_631712257"/>
+      <w:bookmarkStart w:id="219" w:name="__Fieldmark__787_3403173715"/>
+      <w:bookmarkStart w:id="220" w:name="__Fieldmark__787_3403173715"/>
+      <w:bookmarkEnd w:id="220"/>
+      <w:r>
+        <w:rPr/>
+      </w:r>
+      <w:r>
+        <w:rPr/>
+        <w:fldChar w:fldCharType="end"/>
+      </w:r>
+      <w:bookmarkStart w:id="221" w:name="__Fieldmark__1662_1585666245"/>
+      <w:bookmarkStart w:id="222" w:name="__Fieldmark__4275_1964799693"/>
+      <w:bookmarkStart w:id="223" w:name="__Fieldmark__553_3357365726"/>
+      <w:bookmarkStart w:id="224" w:name="__Fieldmark__2045_4204341107"/>
+      <w:bookmarkStart w:id="225" w:name="__Fieldmark__2261_186702619"/>
+      <w:bookmarkStart w:id="226" w:name="__Fieldmark__677_1046834985"/>
+      <w:bookmarkStart w:id="227" w:name="__Fieldmark__2617_631712257"/>
+      <w:bookmarkStart w:id="228" w:name="__Fieldmark__2034_2828410077"/>
+      <w:bookmarkStart w:id="229" w:name="__Fieldmark__369_2964632802"/>
+      <w:bookmarkStart w:id="230" w:name="__Fieldmark__106_3430005620"/>
+      <w:bookmarkStart w:id="231" w:name="__Fieldmark__238_39269199991"/>
+      <w:bookmarkStart w:id="232" w:name="__Fieldmark__265_4112382387"/>
+      <w:bookmarkStart w:id="233" w:name="__Fieldmark__1450_4027006556"/>
+      <w:bookmarkStart w:id="234" w:name="__Fieldmark__428_1118659035"/>
+      <w:bookmarkStart w:id="235" w:name="__Fieldmark__3183_3825571921"/>
+      <w:bookmarkStart w:id="236" w:name="__Fieldmark__301_1161369189"/>
+      <w:bookmarkEnd w:id="221"/>
+      <w:bookmarkEnd w:id="222"/>
+      <w:bookmarkEnd w:id="223"/>
       <w:bookmarkEnd w:id="224"/>
-      <w:r>
-        <w:rPr/>
-      </w:r>
-      <w:r>
-        <w:rPr/>
-        <w:fldChar w:fldCharType="end"/>
-      </w:r>
-      <w:bookmarkStart w:id="225" w:name="__Fieldmark__2308_186702619"/>
-      <w:bookmarkStart w:id="226" w:name="__Fieldmark__2086_4204341107"/>
-      <w:bookmarkStart w:id="227" w:name="__Fieldmark__588_3357365726"/>
-      <w:bookmarkStart w:id="228" w:name="__Fieldmark__4304_1964799693"/>
-      <w:bookmarkStart w:id="229" w:name="__Fieldmark__380_2964632802"/>
-      <w:bookmarkStart w:id="230" w:name="__Fieldmark__114_3430005620"/>
-      <w:bookmarkStart w:id="231" w:name="__Fieldmark__238_392691999911"/>
-      <w:bookmarkStart w:id="232" w:name="__Fieldmark__318_1161369189"/>
-      <w:bookmarkStart w:id="233" w:name="__Fieldmark__1470_4027006556"/>
-      <w:bookmarkStart w:id="234" w:name="__Fieldmark__279_4112382387"/>
-      <w:bookmarkStart w:id="235" w:name="__Fieldmark__721_1046834985"/>
-      <w:bookmarkStart w:id="236" w:name="__Fieldmark__2072_2828410077"/>
-      <w:bookmarkStart w:id="237" w:name="__Fieldmark__1687_1585666245"/>
-      <w:bookmarkStart w:id="238" w:name="__Fieldmark__454_1118659035"/>
-      <w:bookmarkStart w:id="239" w:name="__Fieldmark__3215_3825571921"/>
       <w:bookmarkEnd w:id="225"/>
       <w:bookmarkEnd w:id="226"/>
       <w:bookmarkEnd w:id="227"/>
@@ -2279,14 +2238,11 @@
       <w:bookmarkEnd w:id="234"/>
       <w:bookmarkEnd w:id="235"/>
       <w:bookmarkEnd w:id="236"/>
-      <w:bookmarkEnd w:id="237"/>
-      <w:bookmarkEnd w:id="238"/>
-      <w:bookmarkEnd w:id="239"/>
-      <w:r>
-        <w:rPr>
-          <w:rStyle w:val="DamodificareEG"/>
-        </w:rPr>
-        <w:t xml:space="preserve"> mancanza o irregolarità del progetto antincendio per l’attività presentato secondo allegato I del DM 07.08.2012;</w:t>
+      <w:r>
+        <w:rPr>
+          <w:rStyle w:val="DamodificareEG"/>
+        </w:rPr>
+        <w:t xml:space="preserve"> mancanza o irregolarità del modello dichiarazione conformità DM 37/08 impianti in copia;</w:t>
       </w:r>
     </w:p>
     <w:p>
@@ -2314,30 +2270,35 @@
         <w:rPr/>
         <w:fldChar w:fldCharType="separate"/>
       </w:r>
-      <w:bookmarkStart w:id="240" w:name="__Fieldmark__2717_631712257"/>
-      <w:bookmarkStart w:id="241" w:name="__Fieldmark__2717_631712257"/>
+      <w:bookmarkStart w:id="237" w:name="__Fieldmark__840_3403173715"/>
+      <w:bookmarkStart w:id="238" w:name="__Fieldmark__840_3403173715"/>
+      <w:bookmarkEnd w:id="238"/>
+      <w:r>
+        <w:rPr/>
+      </w:r>
+      <w:r>
+        <w:rPr/>
+        <w:fldChar w:fldCharType="end"/>
+      </w:r>
+      <w:bookmarkStart w:id="239" w:name="__Fieldmark__2667_631712257"/>
+      <w:bookmarkStart w:id="240" w:name="__Fieldmark__2308_186702619"/>
+      <w:bookmarkStart w:id="241" w:name="__Fieldmark__2086_4204341107"/>
+      <w:bookmarkStart w:id="242" w:name="__Fieldmark__588_3357365726"/>
+      <w:bookmarkStart w:id="243" w:name="__Fieldmark__4304_1964799693"/>
+      <w:bookmarkStart w:id="244" w:name="__Fieldmark__380_2964632802"/>
+      <w:bookmarkStart w:id="245" w:name="__Fieldmark__114_3430005620"/>
+      <w:bookmarkStart w:id="246" w:name="__Fieldmark__238_392691999911"/>
+      <w:bookmarkStart w:id="247" w:name="__Fieldmark__1470_4027006556"/>
+      <w:bookmarkStart w:id="248" w:name="__Fieldmark__279_4112382387"/>
+      <w:bookmarkStart w:id="249" w:name="__Fieldmark__721_1046834985"/>
+      <w:bookmarkStart w:id="250" w:name="__Fieldmark__2072_2828410077"/>
+      <w:bookmarkStart w:id="251" w:name="__Fieldmark__1687_1585666245"/>
+      <w:bookmarkStart w:id="252" w:name="__Fieldmark__454_1118659035"/>
+      <w:bookmarkStart w:id="253" w:name="__Fieldmark__3215_3825571921"/>
+      <w:bookmarkStart w:id="254" w:name="__Fieldmark__318_1161369189"/>
+      <w:bookmarkEnd w:id="239"/>
+      <w:bookmarkEnd w:id="240"/>
       <w:bookmarkEnd w:id="241"/>
-      <w:r>
-        <w:rPr/>
-      </w:r>
-      <w:r>
-        <w:rPr/>
-        <w:fldChar w:fldCharType="end"/>
-      </w:r>
-      <w:bookmarkStart w:id="242" w:name="__Fieldmark__231_1270668148"/>
-      <w:bookmarkStart w:id="243" w:name="__Fieldmark__438_186702619"/>
-      <w:bookmarkStart w:id="244" w:name="__Fieldmark__4723_287423882"/>
-      <w:bookmarkStart w:id="245" w:name="__Fieldmark__538_3708920283"/>
-      <w:bookmarkStart w:id="246" w:name="__Fieldmark__3237_1921254028"/>
-      <w:bookmarkStart w:id="247" w:name="__Fieldmark__3265_2828410077"/>
-      <w:bookmarkStart w:id="248" w:name="__Fieldmark__4282_3825571921"/>
-      <w:bookmarkStart w:id="249" w:name="__Fieldmark__2597_1921254028"/>
-      <w:bookmarkStart w:id="250" w:name="__Fieldmark__2151_4027006556"/>
-      <w:bookmarkStart w:id="251" w:name="__Fieldmark__2549_1585666245"/>
-      <w:bookmarkStart w:id="252" w:name="__Fieldmark__1925_1964799693"/>
-      <w:bookmarkStart w:id="253" w:name="__Fieldmark__1249_2099660439"/>
-      <w:bookmarkStart w:id="254" w:name="__Fieldmark__3340_4204341107"/>
-      <w:bookmarkStart w:id="255" w:name="__Fieldmark__169_1655503305"/>
       <w:bookmarkEnd w:id="242"/>
       <w:bookmarkEnd w:id="243"/>
       <w:bookmarkEnd w:id="244"/>
@@ -2351,123 +2312,11 @@
       <w:bookmarkEnd w:id="252"/>
       <w:bookmarkEnd w:id="253"/>
       <w:bookmarkEnd w:id="254"/>
-      <w:bookmarkEnd w:id="255"/>
-      <w:r>
-        <w:rPr>
-          <w:rStyle w:val="DamodificareEG"/>
-        </w:rPr>
-        <w:t xml:space="preserve"> mancanza o irregolarità dell’attestazione di versamento di € </w:t>
-      </w:r>
-      <w:r>
-        <w:rPr>
-          <w:rStyle w:val="DamodificareEG"/>
-        </w:rPr>
-        <w:fldChar w:fldCharType="begin"/>
-      </w:r>
-      <w:r>
-        <w:rPr>
-          <w:rStyle w:val="DamodificareEG"/>
-        </w:rPr>
-        <w:instrText xml:space="preserve"> MERGEFIELD $IMPORTO_RICHIESTA </w:instrText>
-      </w:r>
-      <w:r>
-        <w:rPr>
-          <w:rStyle w:val="DamodificareEG"/>
-        </w:rPr>
-        <w:fldChar w:fldCharType="separate"/>
-      </w:r>
-      <w:r>
-        <w:rPr>
-          <w:rStyle w:val="DamodificareEG"/>
-        </w:rPr>
-        <w:t>&lt;$IMPORTO_RICHIESTA&gt;</w:t>
-      </w:r>
-      <w:r>
-        <w:rPr>
-          <w:rStyle w:val="DamodificareEG"/>
-        </w:rPr>
-        <w:fldChar w:fldCharType="end"/>
-      </w:r>
-      <w:r>
-        <w:rPr>
-          <w:rStyle w:val="DamodificareEG"/>
-        </w:rPr>
-        <w:t xml:space="preserve"> effettuato sul conto corrente postale o </w:t>
-      </w:r>
-      <w:r>
-        <w:rPr>
-          <w:rStyle w:val="DamodificareEG"/>
-          <w:lang w:val="it-IT" w:eastAsia="zh-CN" w:bidi="ar-SA"/>
-        </w:rPr>
-        <w:t>b</w:t>
-      </w:r>
-      <w:r>
-        <w:rPr>
-          <w:rStyle w:val="DamodificareEG"/>
-        </w:rPr>
-        <w:t xml:space="preserve">ancario della Tesoreria </w:t>
-      </w:r>
-      <w:r>
-        <w:rPr>
-          <w:rStyle w:val="DamodificareEG"/>
-          <w:lang w:val="it-IT" w:eastAsia="zh-CN" w:bidi="ar-SA"/>
-        </w:rPr>
-        <w:t>p</w:t>
-      </w:r>
-      <w:r>
-        <w:rPr>
-          <w:rStyle w:val="DamodificareEG"/>
-        </w:rPr>
-        <w:t xml:space="preserve">rovinciale dello Stato, Sezione di </w:t>
-      </w:r>
-      <w:r>
-        <w:rPr>
-          <w:rStyle w:val="DamodificareEG"/>
-        </w:rPr>
-        <w:fldChar w:fldCharType="begin"/>
-      </w:r>
-      <w:r>
-        <w:rPr>
-          <w:rStyle w:val="DamodificareEG"/>
-        </w:rPr>
-        <w:instrText xml:space="preserve"> MERGEFIELD $COMUNE_COMANDO </w:instrText>
-      </w:r>
-      <w:r>
-        <w:rPr>
-          <w:rStyle w:val="DamodificareEG"/>
-        </w:rPr>
-        <w:fldChar w:fldCharType="separate"/>
-      </w:r>
-      <w:r>
-        <w:rPr>
-          <w:rStyle w:val="DamodificareEG"/>
-        </w:rPr>
-        <w:t>&lt;$COMUNE_COMANDO&gt;</w:t>
-      </w:r>
-      <w:r>
-        <w:rPr>
-          <w:rStyle w:val="DamodificareEG"/>
-        </w:rPr>
-        <w:fldChar w:fldCharType="end"/>
-      </w:r>
-      <w:r>
-        <w:rPr>
-          <w:rStyle w:val="DamodificareEG"/>
-        </w:rPr>
-        <w:t xml:space="preserve"> per servizi a pagamento resi dai VV</w:t>
-      </w:r>
-      <w:r>
-        <w:rPr>
-          <w:rStyle w:val="DamodificareEG"/>
-          <w:lang w:val="it-IT" w:eastAsia="zh-CN" w:bidi="ar-SA"/>
-        </w:rPr>
-        <w:t>F</w:t>
-      </w:r>
-      <w:r>
-        <w:rPr>
-          <w:rStyle w:val="DamodificareEG"/>
-        </w:rPr>
-        <w:t>;</w:t>
+      <w:r>
+        <w:rPr>
+          <w:rStyle w:val="DamodificareEG"/>
+        </w:rPr>
+        <w:t xml:space="preserve"> mancanza o irregolarità del progetto antincendio per l’attività presentato secondo allegato I del DM 07.08.2012;</w:t>
       </w:r>
     </w:p>
     <w:p>
@@ -2495,30 +2344,32 @@
         <w:rPr/>
         <w:fldChar w:fldCharType="separate"/>
       </w:r>
-      <w:bookmarkStart w:id="256" w:name="__Fieldmark__2784_631712257"/>
-      <w:bookmarkStart w:id="257" w:name="__Fieldmark__2784_631712257"/>
+      <w:bookmarkStart w:id="255" w:name="__Fieldmark__893_3403173715"/>
+      <w:bookmarkStart w:id="256" w:name="__Fieldmark__893_3403173715"/>
+      <w:bookmarkEnd w:id="256"/>
+      <w:r>
+        <w:rPr/>
+      </w:r>
+      <w:r>
+        <w:rPr/>
+        <w:fldChar w:fldCharType="end"/>
+      </w:r>
+      <w:bookmarkStart w:id="257" w:name="__Fieldmark__4282_3825571921"/>
+      <w:bookmarkStart w:id="258" w:name="__Fieldmark__2717_631712257"/>
+      <w:bookmarkStart w:id="259" w:name="__Fieldmark__231_1270668148"/>
+      <w:bookmarkStart w:id="260" w:name="__Fieldmark__438_186702619"/>
+      <w:bookmarkStart w:id="261" w:name="__Fieldmark__4723_287423882"/>
+      <w:bookmarkStart w:id="262" w:name="__Fieldmark__538_3708920283"/>
+      <w:bookmarkStart w:id="263" w:name="__Fieldmark__3237_1921254028"/>
+      <w:bookmarkStart w:id="264" w:name="__Fieldmark__3265_2828410077"/>
+      <w:bookmarkStart w:id="265" w:name="__Fieldmark__2597_1921254028"/>
+      <w:bookmarkStart w:id="266" w:name="__Fieldmark__2151_4027006556"/>
+      <w:bookmarkStart w:id="267" w:name="__Fieldmark__2549_1585666245"/>
+      <w:bookmarkStart w:id="268" w:name="__Fieldmark__1925_1964799693"/>
+      <w:bookmarkStart w:id="269" w:name="__Fieldmark__1249_2099660439"/>
+      <w:bookmarkStart w:id="270" w:name="__Fieldmark__3340_4204341107"/>
+      <w:bookmarkStart w:id="271" w:name="__Fieldmark__169_1655503305"/>
       <w:bookmarkEnd w:id="257"/>
-      <w:r>
-        <w:rPr/>
-      </w:r>
-      <w:r>
-        <w:rPr/>
-        <w:fldChar w:fldCharType="end"/>
-      </w:r>
-      <w:bookmarkStart w:id="258" w:name="__Fieldmark__2158_2828410077"/>
-      <w:bookmarkStart w:id="259" w:name="__Fieldmark__2412_186702619"/>
-      <w:bookmarkStart w:id="260" w:name="__Fieldmark__2178_4204341107"/>
-      <w:bookmarkStart w:id="261" w:name="__Fieldmark__668_3357365726"/>
-      <w:bookmarkStart w:id="262" w:name="__Fieldmark__4372_1964799693"/>
-      <w:bookmarkStart w:id="263" w:name="__Fieldmark__1748_1585666245"/>
-      <w:bookmarkStart w:id="264" w:name="__Fieldmark__363_1161369189"/>
-      <w:bookmarkStart w:id="265" w:name="__Fieldmark__419_2964632802"/>
-      <w:bookmarkStart w:id="266" w:name="__Fieldmark__155_3430005620"/>
-      <w:bookmarkStart w:id="267" w:name="__Fieldmark__318_4112382387"/>
-      <w:bookmarkStart w:id="268" w:name="__Fieldmark__1521_4027006556"/>
-      <w:bookmarkStart w:id="269" w:name="__Fieldmark__516_1118659035"/>
-      <w:bookmarkStart w:id="270" w:name="__Fieldmark__3289_3825571921"/>
-      <w:bookmarkStart w:id="271" w:name="__Fieldmark__819_1046834985"/>
       <w:bookmarkEnd w:id="258"/>
       <w:bookmarkEnd w:id="259"/>
       <w:bookmarkEnd w:id="260"/>
@@ -2537,7 +2388,118 @@
         <w:rPr>
           <w:rStyle w:val="DamodificareEG"/>
         </w:rPr>
-        <w:t xml:space="preserve"> mancanza o irregolarità della copia del documento d’identità del titolare;</w:t>
+        <w:t xml:space="preserve"> mancanza o irregolarità dell’attestazione di versamento di € </w:t>
+      </w:r>
+      <w:r>
+        <w:rPr>
+          <w:rStyle w:val="DamodificareEG"/>
+        </w:rPr>
+        <w:fldChar w:fldCharType="begin"/>
+      </w:r>
+      <w:r>
+        <w:rPr>
+          <w:rStyle w:val="DamodificareEG"/>
+        </w:rPr>
+        <w:instrText xml:space="preserve"> MERGEFIELD $IMPORTO_RICHIESTA </w:instrText>
+      </w:r>
+      <w:r>
+        <w:rPr>
+          <w:rStyle w:val="DamodificareEG"/>
+        </w:rPr>
+        <w:fldChar w:fldCharType="separate"/>
+      </w:r>
+      <w:r>
+        <w:rPr>
+          <w:rStyle w:val="DamodificareEG"/>
+        </w:rPr>
+        <w:t>&lt;$IMPORTO_RICHIESTA&gt;</w:t>
+      </w:r>
+      <w:r>
+        <w:rPr>
+          <w:rStyle w:val="DamodificareEG"/>
+        </w:rPr>
+        <w:fldChar w:fldCharType="end"/>
+      </w:r>
+      <w:r>
+        <w:rPr>
+          <w:rStyle w:val="DamodificareEG"/>
+        </w:rPr>
+        <w:t xml:space="preserve"> effettuato sul conto corrente postale o </w:t>
+      </w:r>
+      <w:r>
+        <w:rPr>
+          <w:rStyle w:val="DamodificareEG"/>
+          <w:lang w:val="it-IT" w:eastAsia="zh-CN" w:bidi="ar-SA"/>
+        </w:rPr>
+        <w:t>b</w:t>
+      </w:r>
+      <w:r>
+        <w:rPr>
+          <w:rStyle w:val="DamodificareEG"/>
+        </w:rPr>
+        <w:t xml:space="preserve">ancario della Tesoreria </w:t>
+      </w:r>
+      <w:r>
+        <w:rPr>
+          <w:rStyle w:val="DamodificareEG"/>
+          <w:lang w:val="it-IT" w:eastAsia="zh-CN" w:bidi="ar-SA"/>
+        </w:rPr>
+        <w:t>p</w:t>
+      </w:r>
+      <w:r>
+        <w:rPr>
+          <w:rStyle w:val="DamodificareEG"/>
+        </w:rPr>
+        <w:t xml:space="preserve">rovinciale dello Stato, Sezione di </w:t>
+      </w:r>
+      <w:r>
+        <w:rPr>
+          <w:rStyle w:val="DamodificareEG"/>
+        </w:rPr>
+        <w:fldChar w:fldCharType="begin"/>
+      </w:r>
+      <w:r>
+        <w:rPr>
+          <w:rStyle w:val="DamodificareEG"/>
+        </w:rPr>
+        <w:instrText xml:space="preserve"> MERGEFIELD $COMUNE_COMANDO </w:instrText>
+      </w:r>
+      <w:r>
+        <w:rPr>
+          <w:rStyle w:val="DamodificareEG"/>
+        </w:rPr>
+        <w:fldChar w:fldCharType="separate"/>
+      </w:r>
+      <w:r>
+        <w:rPr>
+          <w:rStyle w:val="DamodificareEG"/>
+        </w:rPr>
+        <w:t>&lt;$COMUNE_COMANDO&gt;</w:t>
+      </w:r>
+      <w:r>
+        <w:rPr>
+          <w:rStyle w:val="DamodificareEG"/>
+        </w:rPr>
+        <w:fldChar w:fldCharType="end"/>
+      </w:r>
+      <w:r>
+        <w:rPr>
+          <w:rStyle w:val="DamodificareEG"/>
+        </w:rPr>
+        <w:t xml:space="preserve"> per servizi a pagamento resi dai VV</w:t>
+      </w:r>
+      <w:r>
+        <w:rPr>
+          <w:rStyle w:val="DamodificareEG"/>
+          <w:lang w:val="it-IT" w:eastAsia="zh-CN" w:bidi="ar-SA"/>
+        </w:rPr>
+        <w:t>F</w:t>
+      </w:r>
+      <w:r>
+        <w:rPr>
+          <w:rStyle w:val="DamodificareEG"/>
+        </w:rPr>
+        <w:t>;</w:t>
       </w:r>
     </w:p>
     <w:p>
@@ -2565,8 +2527,8 @@
         <w:rPr/>
         <w:fldChar w:fldCharType="separate"/>
       </w:r>
-      <w:bookmarkStart w:id="272" w:name="__Fieldmark__2831_631712257"/>
-      <w:bookmarkStart w:id="273" w:name="__Fieldmark__2831_631712257"/>
+      <w:bookmarkStart w:id="272" w:name="__Fieldmark__959_3403173715"/>
+      <w:bookmarkStart w:id="273" w:name="__Fieldmark__959_3403173715"/>
       <w:bookmarkEnd w:id="273"/>
       <w:r>
         <w:rPr/>
@@ -2575,20 +2537,21 @@
         <w:rPr/>
         <w:fldChar w:fldCharType="end"/>
       </w:r>
-      <w:bookmarkStart w:id="274" w:name="__Fieldmark__2456_186702619"/>
-      <w:bookmarkStart w:id="275" w:name="__Fieldmark__2216_4204341107"/>
-      <w:bookmarkStart w:id="276" w:name="__Fieldmark__700_3357365726"/>
-      <w:bookmarkStart w:id="277" w:name="__Fieldmark__4398_1964799693"/>
-      <w:bookmarkStart w:id="278" w:name="__Fieldmark__427_2964632802"/>
-      <w:bookmarkStart w:id="279" w:name="__Fieldmark__539_1118659035"/>
-      <w:bookmarkStart w:id="280" w:name="__Fieldmark__1538_4027006556"/>
-      <w:bookmarkStart w:id="281" w:name="__Fieldmark__161_3430005620"/>
-      <w:bookmarkStart w:id="282" w:name="__Fieldmark__377_1161369189"/>
-      <w:bookmarkStart w:id="283" w:name="__Fieldmark__860_1046834985"/>
-      <w:bookmarkStart w:id="284" w:name="__Fieldmark__2193_2828410077"/>
-      <w:bookmarkStart w:id="285" w:name="__Fieldmark__1771_1585666245"/>
-      <w:bookmarkStart w:id="286" w:name="__Fieldmark__329_4112382387"/>
-      <w:bookmarkStart w:id="287" w:name="__Fieldmark__3318_3825571921"/>
+      <w:bookmarkStart w:id="274" w:name="__Fieldmark__363_1161369189"/>
+      <w:bookmarkStart w:id="275" w:name="__Fieldmark__2784_631712257"/>
+      <w:bookmarkStart w:id="276" w:name="__Fieldmark__2158_2828410077"/>
+      <w:bookmarkStart w:id="277" w:name="__Fieldmark__2412_186702619"/>
+      <w:bookmarkStart w:id="278" w:name="__Fieldmark__2178_4204341107"/>
+      <w:bookmarkStart w:id="279" w:name="__Fieldmark__668_3357365726"/>
+      <w:bookmarkStart w:id="280" w:name="__Fieldmark__4372_1964799693"/>
+      <w:bookmarkStart w:id="281" w:name="__Fieldmark__1748_1585666245"/>
+      <w:bookmarkStart w:id="282" w:name="__Fieldmark__419_2964632802"/>
+      <w:bookmarkStart w:id="283" w:name="__Fieldmark__155_3430005620"/>
+      <w:bookmarkStart w:id="284" w:name="__Fieldmark__318_4112382387"/>
+      <w:bookmarkStart w:id="285" w:name="__Fieldmark__1521_4027006556"/>
+      <w:bookmarkStart w:id="286" w:name="__Fieldmark__516_1118659035"/>
+      <w:bookmarkStart w:id="287" w:name="__Fieldmark__3289_3825571921"/>
+      <w:bookmarkStart w:id="288" w:name="__Fieldmark__819_1046834985"/>
       <w:bookmarkEnd w:id="274"/>
       <w:bookmarkEnd w:id="275"/>
       <w:bookmarkEnd w:id="276"/>
@@ -2603,11 +2566,12 @@
       <w:bookmarkEnd w:id="285"/>
       <w:bookmarkEnd w:id="286"/>
       <w:bookmarkEnd w:id="287"/>
-      <w:r>
-        <w:rPr>
-          <w:rStyle w:val="DamodificareEG"/>
-        </w:rPr>
-        <w:t xml:space="preserve"> mancanza o irregolarità della copia del documento d’identità del tecnico incaricato della progettazione;</w:t>
+      <w:bookmarkEnd w:id="288"/>
+      <w:r>
+        <w:rPr>
+          <w:rStyle w:val="DamodificareEG"/>
+        </w:rPr>
+        <w:t xml:space="preserve"> mancanza o irregolarità della copia del documento d’identità del titolare;</w:t>
       </w:r>
     </w:p>
     <w:p>
@@ -2635,9 +2599,9 @@
         <w:rPr/>
         <w:fldChar w:fldCharType="separate"/>
       </w:r>
-      <w:bookmarkStart w:id="288" w:name="__Fieldmark__2878_631712257"/>
-      <w:bookmarkStart w:id="289" w:name="__Fieldmark__2878_631712257"/>
-      <w:bookmarkEnd w:id="289"/>
+      <w:bookmarkStart w:id="289" w:name="__Fieldmark__1009_3403173715"/>
+      <w:bookmarkStart w:id="290" w:name="__Fieldmark__1009_3403173715"/>
+      <w:bookmarkEnd w:id="290"/>
       <w:r>
         <w:rPr/>
       </w:r>
@@ -2645,21 +2609,21 @@
         <w:rPr/>
         <w:fldChar w:fldCharType="end"/>
       </w:r>
-      <w:bookmarkStart w:id="290" w:name="__Fieldmark__391_1161369189"/>
-      <w:bookmarkStart w:id="291" w:name="__Fieldmark__2500_186702619"/>
-      <w:bookmarkStart w:id="292" w:name="__Fieldmark__2254_4204341107"/>
-      <w:bookmarkStart w:id="293" w:name="__Fieldmark__732_3357365726"/>
-      <w:bookmarkStart w:id="294" w:name="__Fieldmark__4424_1964799693"/>
-      <w:bookmarkStart w:id="295" w:name="__Fieldmark__1794_1585666245"/>
-      <w:bookmarkStart w:id="296" w:name="__Fieldmark__437_2964632802"/>
-      <w:bookmarkStart w:id="297" w:name="__Fieldmark__171_3430005620"/>
-      <w:bookmarkStart w:id="298" w:name="__Fieldmark__340_4112382387"/>
-      <w:bookmarkStart w:id="299" w:name="__Fieldmark__1555_4027006556"/>
-      <w:bookmarkStart w:id="300" w:name="__Fieldmark__562_1118659035"/>
-      <w:bookmarkStart w:id="301" w:name="__Fieldmark__3347_3825571921"/>
-      <w:bookmarkStart w:id="302" w:name="__Fieldmark__2228_2828410077"/>
-      <w:bookmarkStart w:id="303" w:name="__Fieldmark__901_1046834985"/>
-      <w:bookmarkEnd w:id="290"/>
+      <w:bookmarkStart w:id="291" w:name="__Fieldmark__539_1118659035"/>
+      <w:bookmarkStart w:id="292" w:name="__Fieldmark__2831_631712257"/>
+      <w:bookmarkStart w:id="293" w:name="__Fieldmark__2456_186702619"/>
+      <w:bookmarkStart w:id="294" w:name="__Fieldmark__2216_4204341107"/>
+      <w:bookmarkStart w:id="295" w:name="__Fieldmark__700_3357365726"/>
+      <w:bookmarkStart w:id="296" w:name="__Fieldmark__4398_1964799693"/>
+      <w:bookmarkStart w:id="297" w:name="__Fieldmark__427_2964632802"/>
+      <w:bookmarkStart w:id="298" w:name="__Fieldmark__1538_4027006556"/>
+      <w:bookmarkStart w:id="299" w:name="__Fieldmark__161_3430005620"/>
+      <w:bookmarkStart w:id="300" w:name="__Fieldmark__377_1161369189"/>
+      <w:bookmarkStart w:id="301" w:name="__Fieldmark__860_1046834985"/>
+      <w:bookmarkStart w:id="302" w:name="__Fieldmark__2193_2828410077"/>
+      <w:bookmarkStart w:id="303" w:name="__Fieldmark__1771_1585666245"/>
+      <w:bookmarkStart w:id="304" w:name="__Fieldmark__329_4112382387"/>
+      <w:bookmarkStart w:id="305" w:name="__Fieldmark__3318_3825571921"/>
       <w:bookmarkEnd w:id="291"/>
       <w:bookmarkEnd w:id="292"/>
       <w:bookmarkEnd w:id="293"/>
@@ -2673,77 +2637,13 @@
       <w:bookmarkEnd w:id="301"/>
       <w:bookmarkEnd w:id="302"/>
       <w:bookmarkEnd w:id="303"/>
-      <w:r>
-        <w:rPr>
-          <w:rStyle w:val="DamodificareEG"/>
-        </w:rPr>
-        <w:t xml:space="preserve"> mancanza o irregolarità della copia </w:t>
-      </w:r>
-      <w:r>
-        <w:rPr>
-          <w:rStyle w:val="DamodificareEG"/>
-          <w:lang w:val="it-IT" w:eastAsia="zh-CN" w:bidi="ar-SA"/>
-        </w:rPr>
-        <w:t>procura speciale</w:t>
-      </w:r>
-      <w:r>
-        <w:rPr>
-          <w:rStyle w:val="DamodificareEG"/>
-        </w:rPr>
-        <w:t xml:space="preserve"> compilata in ogni sua parte, con firma autografa del </w:t>
-      </w:r>
-      <w:r>
-        <w:rPr>
-          <w:rStyle w:val="DamodificareEG"/>
-          <w:lang w:val="it-IT" w:eastAsia="zh-CN" w:bidi="ar-SA"/>
-        </w:rPr>
-        <w:t>s</w:t>
-      </w:r>
-      <w:r>
-        <w:rPr>
-          <w:rStyle w:val="DamodificareEG"/>
-        </w:rPr>
-        <w:t>oggetto interessato e firmata digitalmente dal delegato che effettua l’invio, comprensiva di copia del documento del delegato.</w:t>
-      </w:r>
-    </w:p>
-    <w:p>
-      <w:pPr>
-        <w:pStyle w:val="Corpodeltesto"/>
-        <w:rPr>
-          <w:rFonts w:ascii="Times New Roman" w:hAnsi="Times New Roman" w:eastAsia="Times New Roman" w:cs="Times New Roman"/>
-          <w:color w:val="auto"/>
-          <w:sz w:val="24"/>
-          <w:szCs w:val="20"/>
-          <w:lang w:val="it-IT" w:eastAsia="zh-CN" w:bidi="ar-SA"/>
-        </w:rPr>
-      </w:pPr>
-      <w:r>
-        <w:rPr>
-          <w:rFonts w:eastAsia="Times New Roman" w:cs="Times New Roman" w:ascii="Times New Roman" w:hAnsi="Times New Roman"/>
-          <w:color w:val="auto"/>
-          <w:sz w:val="24"/>
-          <w:szCs w:val="20"/>
-          <w:lang w:val="it-IT" w:eastAsia="zh-CN" w:bidi="ar-SA"/>
-        </w:rPr>
-      </w:r>
-    </w:p>
-    <w:p>
-      <w:pPr>
-        <w:pStyle w:val="Corpodeltesto"/>
-        <w:rPr>
-          <w:rFonts w:ascii="Times New Roman" w:hAnsi="Times New Roman" w:eastAsia="Times New Roman" w:cs="Times New Roman"/>
-          <w:color w:val="auto"/>
-          <w:sz w:val="24"/>
-          <w:szCs w:val="20"/>
-          <w:lang w:val="it-IT" w:eastAsia="zh-CN" w:bidi="ar-SA"/>
-        </w:rPr>
-      </w:pPr>
-      <w:r>
-        <w:rPr>
-          <w:rStyle w:val="DamodificareEG"/>
-          <w:lang w:val="it-IT" w:eastAsia="zh-CN" w:bidi="ar-SA"/>
-        </w:rPr>
-        <w:t>[se rinnovo della conformità antincendio]</w:t>
+      <w:bookmarkEnd w:id="304"/>
+      <w:bookmarkEnd w:id="305"/>
+      <w:r>
+        <w:rPr>
+          <w:rStyle w:val="DamodificareEG"/>
+        </w:rPr>
+        <w:t xml:space="preserve"> mancanza o irregolarità della copia del documento d’identità del tecnico incaricato della progettazione;</w:t>
       </w:r>
     </w:p>
     <w:p>
@@ -2771,9 +2671,9 @@
         <w:rPr/>
         <w:fldChar w:fldCharType="separate"/>
       </w:r>
-      <w:bookmarkStart w:id="304" w:name="__Fieldmark__2930_631712257"/>
-      <w:bookmarkStart w:id="305" w:name="__Fieldmark__2930_631712257"/>
-      <w:bookmarkEnd w:id="305"/>
+      <w:bookmarkStart w:id="306" w:name="__Fieldmark__1059_3403173715"/>
+      <w:bookmarkStart w:id="307" w:name="__Fieldmark__1059_3403173715"/>
+      <w:bookmarkEnd w:id="307"/>
       <w:r>
         <w:rPr/>
       </w:r>
@@ -2781,20 +2681,21 @@
         <w:rPr/>
         <w:fldChar w:fldCharType="end"/>
       </w:r>
-      <w:bookmarkStart w:id="306" w:name="__Fieldmark__2549_186702619"/>
-      <w:bookmarkStart w:id="307" w:name="__Fieldmark__3610_4204341107"/>
-      <w:bookmarkStart w:id="308" w:name="__Fieldmark__1067_20996604391"/>
-      <w:bookmarkStart w:id="309" w:name="__Fieldmark__92_21562783511"/>
-      <w:bookmarkStart w:id="310" w:name="__Fieldmark__279_40270065561"/>
-      <w:bookmarkStart w:id="311" w:name="__Fieldmark__535_19212540281"/>
-      <w:bookmarkStart w:id="312" w:name="__Fieldmark__2589_19647996931"/>
-      <w:bookmarkStart w:id="313" w:name="__Fieldmark__92_24165487851"/>
-      <w:bookmarkStart w:id="314" w:name="__Fieldmark__92_38255719211"/>
-      <w:bookmarkStart w:id="315" w:name="__Fieldmark__3028_28284100771"/>
-      <w:bookmarkStart w:id="316" w:name="__Fieldmark__947_1046834985"/>
-      <w:bookmarkStart w:id="317" w:name="__Fieldmark__279_15856662451"/>
-      <w:bookmarkEnd w:id="306"/>
-      <w:bookmarkEnd w:id="307"/>
+      <w:bookmarkStart w:id="308" w:name="__Fieldmark__1794_1585666245"/>
+      <w:bookmarkStart w:id="309" w:name="__Fieldmark__4424_1964799693"/>
+      <w:bookmarkStart w:id="310" w:name="__Fieldmark__732_3357365726"/>
+      <w:bookmarkStart w:id="311" w:name="__Fieldmark__2254_4204341107"/>
+      <w:bookmarkStart w:id="312" w:name="__Fieldmark__2500_186702619"/>
+      <w:bookmarkStart w:id="313" w:name="__Fieldmark__391_1161369189"/>
+      <w:bookmarkStart w:id="314" w:name="__Fieldmark__2878_631712257"/>
+      <w:bookmarkStart w:id="315" w:name="__Fieldmark__171_3430005620"/>
+      <w:bookmarkStart w:id="316" w:name="__Fieldmark__437_2964632802"/>
+      <w:bookmarkStart w:id="317" w:name="__Fieldmark__901_1046834985"/>
+      <w:bookmarkStart w:id="318" w:name="__Fieldmark__2228_2828410077"/>
+      <w:bookmarkStart w:id="319" w:name="__Fieldmark__3347_3825571921"/>
+      <w:bookmarkStart w:id="320" w:name="__Fieldmark__1555_4027006556"/>
+      <w:bookmarkStart w:id="321" w:name="__Fieldmark__562_1118659035"/>
+      <w:bookmarkStart w:id="322" w:name="__Fieldmark__340_4112382387"/>
       <w:bookmarkEnd w:id="308"/>
       <w:bookmarkEnd w:id="309"/>
       <w:bookmarkEnd w:id="310"/>
@@ -2805,127 +2706,82 @@
       <w:bookmarkEnd w:id="315"/>
       <w:bookmarkEnd w:id="316"/>
       <w:bookmarkEnd w:id="317"/>
-      <w:r>
-        <w:rPr>
-          <w:rStyle w:val="DamodificareEG"/>
-        </w:rPr>
-        <w:t xml:space="preserve"> la presente istanza non può essere acquisita direttamente da questo Comando, ma deve pervenire tramite il competente:</w:t>
-      </w:r>
-    </w:p>
-    <w:p>
-      <w:pPr>
-        <w:pStyle w:val="Corpodeltesto"/>
-        <w:numPr>
-          <w:ilvl w:val="0"/>
-          <w:numId w:val="1"/>
-        </w:numPr>
-        <w:rPr/>
-      </w:pPr>
-      <w:r>
-        <w:rPr>
-          <w:rStyle w:val="DamodificareEG"/>
-        </w:rPr>
-        <w:t xml:space="preserve">Sportello unico per le </w:t>
-      </w:r>
-      <w:r>
-        <w:rPr>
-          <w:rStyle w:val="DamodificareEG"/>
-          <w:i/>
-          <w:iCs/>
-        </w:rPr>
-        <w:t>attività produttive</w:t>
-      </w:r>
-      <w:r>
-        <w:rPr>
-          <w:rStyle w:val="DamodificareEG"/>
-        </w:rPr>
-        <w:t xml:space="preserve"> e </w:t>
-      </w:r>
-      <w:r>
-        <w:rPr>
-          <w:rStyle w:val="DamodificareEG"/>
-          <w:i/>
-          <w:iCs/>
-        </w:rPr>
-        <w:t>di prestazione di servizi</w:t>
-      </w:r>
-      <w:r>
-        <w:rPr>
-          <w:rStyle w:val="DamodificareEG"/>
-        </w:rPr>
-        <w:t xml:space="preserve"> (SUAP), ai sensi del DPR 160/2010;</w:t>
-      </w:r>
-    </w:p>
-    <w:p>
-      <w:pPr>
-        <w:pStyle w:val="Corpodeltesto"/>
-        <w:numPr>
-          <w:ilvl w:val="0"/>
-          <w:numId w:val="1"/>
-        </w:numPr>
-        <w:rPr/>
-      </w:pPr>
-      <w:r>
-        <w:rPr>
-          <w:rStyle w:val="DamodificareEG"/>
-        </w:rPr>
-        <w:t>Sportello unico per l’</w:t>
-      </w:r>
-      <w:r>
-        <w:rPr>
-          <w:rStyle w:val="DamodificareEG"/>
-          <w:i/>
-          <w:iCs/>
-        </w:rPr>
-        <w:t>edilizia</w:t>
-      </w:r>
-      <w:r>
-        <w:rPr>
-          <w:rStyle w:val="DamodificareEG"/>
-        </w:rPr>
-        <w:t xml:space="preserve"> (SUE), ai sensi del DPR 380/2001;</w:t>
-      </w:r>
-    </w:p>
-    <w:p>
-      <w:pPr>
-        <w:pStyle w:val="Corpodeltesto"/>
-        <w:numPr>
-          <w:ilvl w:val="0"/>
-          <w:numId w:val="1"/>
-        </w:numPr>
-        <w:rPr/>
-      </w:pPr>
-      <w:r>
-        <w:rPr>
-          <w:rStyle w:val="DamodificareEG"/>
-          <w:rFonts w:eastAsia="Times New Roman" w:cs="Times New Roman" w:ascii="Times New Roman" w:hAnsi="Times New Roman"/>
+      <w:bookmarkEnd w:id="318"/>
+      <w:bookmarkEnd w:id="319"/>
+      <w:bookmarkEnd w:id="320"/>
+      <w:bookmarkEnd w:id="321"/>
+      <w:bookmarkEnd w:id="322"/>
+      <w:r>
+        <w:rPr>
+          <w:rStyle w:val="DamodificareEG"/>
+        </w:rPr>
+        <w:t xml:space="preserve"> mancanza o irregolarità della copia </w:t>
+      </w:r>
+      <w:r>
+        <w:rPr>
+          <w:rStyle w:val="DamodificareEG"/>
+          <w:lang w:val="it-IT" w:eastAsia="zh-CN" w:bidi="ar-SA"/>
+        </w:rPr>
+        <w:t>procura speciale</w:t>
+      </w:r>
+      <w:r>
+        <w:rPr>
+          <w:rStyle w:val="DamodificareEG"/>
+        </w:rPr>
+        <w:t xml:space="preserve"> compilata in ogni sua parte, con firma autografa del </w:t>
+      </w:r>
+      <w:r>
+        <w:rPr>
+          <w:rStyle w:val="DamodificareEG"/>
+          <w:lang w:val="it-IT" w:eastAsia="zh-CN" w:bidi="ar-SA"/>
+        </w:rPr>
+        <w:t>s</w:t>
+      </w:r>
+      <w:r>
+        <w:rPr>
+          <w:rStyle w:val="DamodificareEG"/>
+        </w:rPr>
+        <w:t>oggetto interessato e firmata digitalmente dal delegato che effettua l’invio, comprensiva di copia del documento del delegato.</w:t>
+      </w:r>
+    </w:p>
+    <w:p>
+      <w:pPr>
+        <w:pStyle w:val="Corpodeltesto"/>
+        <w:rPr>
+          <w:rFonts w:ascii="Times New Roman" w:hAnsi="Times New Roman" w:eastAsia="Times New Roman" w:cs="Times New Roman"/>
+          <w:color w:val="auto"/>
           <w:sz w:val="24"/>
           <w:szCs w:val="20"/>
           <w:lang w:val="it-IT" w:eastAsia="zh-CN" w:bidi="ar-SA"/>
         </w:rPr>
-        <w:t>Sportello unico amministrativo (SUA), per attività svolte nel comprensorio dell’</w:t>
-      </w:r>
-      <w:r>
-        <w:rPr>
-          <w:rStyle w:val="DamodificareEG"/>
+      </w:pPr>
+      <w:r>
+        <w:rPr>
           <w:rFonts w:eastAsia="Times New Roman" w:cs="Times New Roman" w:ascii="Times New Roman" w:hAnsi="Times New Roman"/>
-          <w:i/>
-          <w:iCs/>
+          <w:color w:val="auto"/>
           <w:sz w:val="24"/>
           <w:szCs w:val="20"/>
           <w:lang w:val="it-IT" w:eastAsia="zh-CN" w:bidi="ar-SA"/>
         </w:rPr>
-        <w:t>Autorità di Sistema portuale</w:t>
-      </w:r>
-      <w:r>
-        <w:rPr>
-          <w:rStyle w:val="DamodificareEG"/>
-          <w:rFonts w:eastAsia="Times New Roman" w:cs="Times New Roman" w:ascii="Times New Roman" w:hAnsi="Times New Roman"/>
+      </w:r>
+    </w:p>
+    <w:p>
+      <w:pPr>
+        <w:pStyle w:val="Corpodeltesto"/>
+        <w:rPr>
+          <w:rFonts w:ascii="Times New Roman" w:hAnsi="Times New Roman" w:eastAsia="Times New Roman" w:cs="Times New Roman"/>
+          <w:color w:val="auto"/>
           <w:sz w:val="24"/>
           <w:szCs w:val="20"/>
           <w:lang w:val="it-IT" w:eastAsia="zh-CN" w:bidi="ar-SA"/>
         </w:rPr>
-        <w:t>, ai sensi della legge 84/1994.</w:t>
+      </w:pPr>
+      <w:r>
+        <w:rPr>
+          <w:rStyle w:val="DamodificareEG"/>
+          <w:lang w:val="it-IT" w:eastAsia="zh-CN" w:bidi="ar-SA"/>
+        </w:rPr>
+        <w:t>[se rinnovo della conformità antincendio]</w:t>
       </w:r>
     </w:p>
     <w:p>
@@ -2953,9 +2809,9 @@
         <w:rPr/>
         <w:fldChar w:fldCharType="separate"/>
       </w:r>
-      <w:bookmarkStart w:id="318" w:name="__Fieldmark__2982_631712257"/>
-      <w:bookmarkStart w:id="319" w:name="__Fieldmark__2982_631712257"/>
-      <w:bookmarkEnd w:id="319"/>
+      <w:bookmarkStart w:id="323" w:name="__Fieldmark__1114_3403173715"/>
+      <w:bookmarkStart w:id="324" w:name="__Fieldmark__1114_3403173715"/>
+      <w:bookmarkEnd w:id="324"/>
       <w:r>
         <w:rPr/>
       </w:r>
@@ -2963,25 +2819,19 @@
         <w:rPr/>
         <w:fldChar w:fldCharType="end"/>
       </w:r>
-      <w:bookmarkStart w:id="320" w:name="__Fieldmark__453_2964632802"/>
-      <w:bookmarkStart w:id="321" w:name="__Fieldmark__2598_186702619"/>
-      <w:bookmarkStart w:id="322" w:name="__Fieldmark__2331_4204341107"/>
-      <w:bookmarkStart w:id="323" w:name="__Fieldmark__806_3357365726"/>
-      <w:bookmarkStart w:id="324" w:name="__Fieldmark__4477_1964799693"/>
-      <w:bookmarkStart w:id="325" w:name="__Fieldmark__1848_1585666245"/>
-      <w:bookmarkStart w:id="326" w:name="__Fieldmark__410_1161369189"/>
-      <w:bookmarkStart w:id="327" w:name="__Fieldmark__193_3430005620"/>
-      <w:bookmarkStart w:id="328" w:name="__Fieldmark__356_4112382387"/>
-      <w:bookmarkStart w:id="329" w:name="__Fieldmark__1577_4027006556"/>
-      <w:bookmarkStart w:id="330" w:name="__Fieldmark__609_1118659035"/>
-      <w:bookmarkStart w:id="331" w:name="__Fieldmark__3406_3825571921"/>
-      <w:bookmarkStart w:id="332" w:name="__Fieldmark__2299_2828410077"/>
-      <w:bookmarkStart w:id="333" w:name="__Fieldmark__1000_1046834985"/>
-      <w:bookmarkEnd w:id="320"/>
-      <w:bookmarkEnd w:id="321"/>
-      <w:bookmarkEnd w:id="322"/>
-      <w:bookmarkEnd w:id="323"/>
-      <w:bookmarkEnd w:id="324"/>
+      <w:bookmarkStart w:id="325" w:name="__Fieldmark__1067_20996604391"/>
+      <w:bookmarkStart w:id="326" w:name="__Fieldmark__2930_631712257"/>
+      <w:bookmarkStart w:id="327" w:name="__Fieldmark__2549_186702619"/>
+      <w:bookmarkStart w:id="328" w:name="__Fieldmark__3610_4204341107"/>
+      <w:bookmarkStart w:id="329" w:name="__Fieldmark__92_21562783511"/>
+      <w:bookmarkStart w:id="330" w:name="__Fieldmark__279_40270065561"/>
+      <w:bookmarkStart w:id="331" w:name="__Fieldmark__535_19212540281"/>
+      <w:bookmarkStart w:id="332" w:name="__Fieldmark__2589_19647996931"/>
+      <w:bookmarkStart w:id="333" w:name="__Fieldmark__92_24165487851"/>
+      <w:bookmarkStart w:id="334" w:name="__Fieldmark__92_38255719211"/>
+      <w:bookmarkStart w:id="335" w:name="__Fieldmark__3028_28284100771"/>
+      <w:bookmarkStart w:id="336" w:name="__Fieldmark__947_1046834985"/>
+      <w:bookmarkStart w:id="337" w:name="__Fieldmark__279_15856662451"/>
       <w:bookmarkEnd w:id="325"/>
       <w:bookmarkEnd w:id="326"/>
       <w:bookmarkEnd w:id="327"/>
@@ -2991,18 +2841,131 @@
       <w:bookmarkEnd w:id="331"/>
       <w:bookmarkEnd w:id="332"/>
       <w:bookmarkEnd w:id="333"/>
-      <w:r>
-        <w:rPr>
-          <w:rStyle w:val="DamodificareEG"/>
+      <w:bookmarkEnd w:id="334"/>
+      <w:bookmarkEnd w:id="335"/>
+      <w:bookmarkEnd w:id="336"/>
+      <w:bookmarkEnd w:id="337"/>
+      <w:r>
+        <w:rPr>
+          <w:rStyle w:val="DamodificareEG"/>
+        </w:rPr>
+        <w:t xml:space="preserve"> la presente istanza non può essere acquisita direttamente da questo Comando, ma deve pervenire tramite il competente:</w:t>
+      </w:r>
+    </w:p>
+    <w:p>
+      <w:pPr>
+        <w:pStyle w:val="Corpodeltesto"/>
+        <w:numPr>
+          <w:ilvl w:val="0"/>
+          <w:numId w:val="1"/>
+        </w:numPr>
+        <w:rPr/>
+      </w:pPr>
+      <w:r>
+        <w:rPr>
+          <w:rStyle w:val="DamodificareEG"/>
+        </w:rPr>
+        <w:t xml:space="preserve">Sportello unico per le </w:t>
+      </w:r>
+      <w:r>
+        <w:rPr>
+          <w:rStyle w:val="DamodificareEG"/>
+          <w:i/>
+          <w:iCs/>
+        </w:rPr>
+        <w:t>attività produttive</w:t>
+      </w:r>
+      <w:r>
+        <w:rPr>
+          <w:rStyle w:val="DamodificareEG"/>
+        </w:rPr>
+        <w:t xml:space="preserve"> e </w:t>
+      </w:r>
+      <w:r>
+        <w:rPr>
+          <w:rStyle w:val="DamodificareEG"/>
+          <w:i/>
+          <w:iCs/>
+        </w:rPr>
+        <w:t>di prestazione di servizi</w:t>
+      </w:r>
+      <w:r>
+        <w:rPr>
+          <w:rStyle w:val="DamodificareEG"/>
+        </w:rPr>
+        <w:t xml:space="preserve"> (SUAP), ai sensi del DPR 160/2010;</w:t>
+      </w:r>
+    </w:p>
+    <w:p>
+      <w:pPr>
+        <w:pStyle w:val="Corpodeltesto"/>
+        <w:numPr>
+          <w:ilvl w:val="0"/>
+          <w:numId w:val="1"/>
+        </w:numPr>
+        <w:rPr/>
+      </w:pPr>
+      <w:r>
+        <w:rPr>
+          <w:rStyle w:val="DamodificareEG"/>
+        </w:rPr>
+        <w:t>Sportello unico per l’</w:t>
+      </w:r>
+      <w:r>
+        <w:rPr>
+          <w:rStyle w:val="DamodificareEG"/>
+          <w:i/>
+          <w:iCs/>
+        </w:rPr>
+        <w:t>edilizia</w:t>
+      </w:r>
+      <w:r>
+        <w:rPr>
+          <w:rStyle w:val="DamodificareEG"/>
+        </w:rPr>
+        <w:t xml:space="preserve"> (SUE), ai sensi del DPR 380/2001;</w:t>
+      </w:r>
+    </w:p>
+    <w:p>
+      <w:pPr>
+        <w:pStyle w:val="Corpodeltesto"/>
+        <w:numPr>
+          <w:ilvl w:val="0"/>
+          <w:numId w:val="1"/>
+        </w:numPr>
+        <w:rPr/>
+      </w:pPr>
+      <w:r>
+        <w:rPr>
+          <w:rStyle w:val="DamodificareEG"/>
+          <w:rFonts w:eastAsia="Times New Roman" w:cs="Times New Roman" w:ascii="Times New Roman" w:hAnsi="Times New Roman"/>
+          <w:sz w:val="24"/>
+          <w:szCs w:val="20"/>
           <w:lang w:val="it-IT" w:eastAsia="zh-CN" w:bidi="ar-SA"/>
         </w:rPr>
-        <w:t xml:space="preserve"> mancanza o irregolarità del </w:t>
-      </w:r>
-      <w:r>
-        <w:rPr>
-          <w:rStyle w:val="DamodificareEG"/>
-        </w:rPr>
-        <w:t>modello PIN 3 (Rinnovo), compilato integralmente e firmato digitalmente;</w:t>
+        <w:t>Sportello unico amministrativo (SUA), per attività svolte nel comprensorio dell’</w:t>
+      </w:r>
+      <w:r>
+        <w:rPr>
+          <w:rStyle w:val="DamodificareEG"/>
+          <w:rFonts w:eastAsia="Times New Roman" w:cs="Times New Roman" w:ascii="Times New Roman" w:hAnsi="Times New Roman"/>
+          <w:i/>
+          <w:iCs/>
+          <w:sz w:val="24"/>
+          <w:szCs w:val="20"/>
+          <w:lang w:val="it-IT" w:eastAsia="zh-CN" w:bidi="ar-SA"/>
+        </w:rPr>
+        <w:t>Autorità di Sistema portuale</w:t>
+      </w:r>
+      <w:r>
+        <w:rPr>
+          <w:rStyle w:val="DamodificareEG"/>
+          <w:rFonts w:eastAsia="Times New Roman" w:cs="Times New Roman" w:ascii="Times New Roman" w:hAnsi="Times New Roman"/>
+          <w:sz w:val="24"/>
+          <w:szCs w:val="20"/>
+          <w:lang w:val="it-IT" w:eastAsia="zh-CN" w:bidi="ar-SA"/>
+        </w:rPr>
+        <w:t>, ai sensi della legge 84/1994.</w:t>
       </w:r>
     </w:p>
     <w:p>
@@ -3030,9 +2993,9 @@
         <w:rPr/>
         <w:fldChar w:fldCharType="separate"/>
       </w:r>
-      <w:bookmarkStart w:id="334" w:name="__Fieldmark__3030_631712257"/>
-      <w:bookmarkStart w:id="335" w:name="__Fieldmark__3030_631712257"/>
-      <w:bookmarkEnd w:id="335"/>
+      <w:bookmarkStart w:id="338" w:name="__Fieldmark__1169_3403173715"/>
+      <w:bookmarkStart w:id="339" w:name="__Fieldmark__1169_3403173715"/>
+      <w:bookmarkEnd w:id="339"/>
       <w:r>
         <w:rPr/>
       </w:r>
@@ -3040,24 +3003,21 @@
         <w:rPr/>
         <w:fldChar w:fldCharType="end"/>
       </w:r>
-      <w:bookmarkStart w:id="336" w:name="__Fieldmark__2643_186702619"/>
-      <w:bookmarkStart w:id="337" w:name="__Fieldmark__2370_4204341107"/>
-      <w:bookmarkStart w:id="338" w:name="__Fieldmark__839_3357365726"/>
-      <w:bookmarkStart w:id="339" w:name="__Fieldmark__4504_1964799693"/>
-      <w:bookmarkStart w:id="340" w:name="__Fieldmark__425_1161369189"/>
-      <w:bookmarkStart w:id="341" w:name="__Fieldmark__1595_4027006556"/>
-      <w:bookmarkStart w:id="342" w:name="__Fieldmark__633_1118659035"/>
-      <w:bookmarkStart w:id="343" w:name="__Fieldmark__368_4112382387"/>
-      <w:bookmarkStart w:id="344" w:name="__Fieldmark__462_2964632802"/>
-      <w:bookmarkStart w:id="345" w:name="__Fieldmark__201_3430005620"/>
-      <w:bookmarkStart w:id="346" w:name="__Fieldmark__3436_3825571921"/>
-      <w:bookmarkStart w:id="347" w:name="__Fieldmark__2335_2828410077"/>
-      <w:bookmarkStart w:id="348" w:name="__Fieldmark__1042_1046834985"/>
-      <w:bookmarkStart w:id="349" w:name="__Fieldmark__1870_1585666245"/>
-      <w:bookmarkEnd w:id="336"/>
-      <w:bookmarkEnd w:id="337"/>
-      <w:bookmarkEnd w:id="338"/>
-      <w:bookmarkEnd w:id="339"/>
+      <w:bookmarkStart w:id="340" w:name="__Fieldmark__2982_631712257"/>
+      <w:bookmarkStart w:id="341" w:name="__Fieldmark__453_2964632802"/>
+      <w:bookmarkStart w:id="342" w:name="__Fieldmark__2598_186702619"/>
+      <w:bookmarkStart w:id="343" w:name="__Fieldmark__2331_4204341107"/>
+      <w:bookmarkStart w:id="344" w:name="__Fieldmark__806_3357365726"/>
+      <w:bookmarkStart w:id="345" w:name="__Fieldmark__4477_1964799693"/>
+      <w:bookmarkStart w:id="346" w:name="__Fieldmark__1848_1585666245"/>
+      <w:bookmarkStart w:id="347" w:name="__Fieldmark__193_3430005620"/>
+      <w:bookmarkStart w:id="348" w:name="__Fieldmark__356_4112382387"/>
+      <w:bookmarkStart w:id="349" w:name="__Fieldmark__1577_4027006556"/>
+      <w:bookmarkStart w:id="350" w:name="__Fieldmark__609_1118659035"/>
+      <w:bookmarkStart w:id="351" w:name="__Fieldmark__3406_3825571921"/>
+      <w:bookmarkStart w:id="352" w:name="__Fieldmark__2299_2828410077"/>
+      <w:bookmarkStart w:id="353" w:name="__Fieldmark__1000_1046834985"/>
+      <w:bookmarkStart w:id="354" w:name="__Fieldmark__410_1161369189"/>
       <w:bookmarkEnd w:id="340"/>
       <w:bookmarkEnd w:id="341"/>
       <w:bookmarkEnd w:id="342"/>
@@ -3068,6 +3028,11 @@
       <w:bookmarkEnd w:id="347"/>
       <w:bookmarkEnd w:id="348"/>
       <w:bookmarkEnd w:id="349"/>
+      <w:bookmarkEnd w:id="350"/>
+      <w:bookmarkEnd w:id="351"/>
+      <w:bookmarkEnd w:id="352"/>
+      <w:bookmarkEnd w:id="353"/>
+      <w:bookmarkEnd w:id="354"/>
       <w:r>
         <w:rPr>
           <w:rStyle w:val="DamodificareEG"/>
@@ -3079,7 +3044,7 @@
         <w:rPr>
           <w:rStyle w:val="DamodificareEG"/>
         </w:rPr>
-        <w:t>modello PIN 3.1 (Asseverazione per rinnovo), compilato integralmente e firmato digitalmente;</w:t>
+        <w:t>modello PIN 3 (Rinnovo), compilato integralmente e firmato digitalmente;</w:t>
       </w:r>
     </w:p>
     <w:p>
@@ -3107,9 +3072,9 @@
         <w:rPr/>
         <w:fldChar w:fldCharType="separate"/>
       </w:r>
-      <w:bookmarkStart w:id="350" w:name="__Fieldmark__3078_631712257"/>
-      <w:bookmarkStart w:id="351" w:name="__Fieldmark__3078_631712257"/>
-      <w:bookmarkEnd w:id="351"/>
+      <w:bookmarkStart w:id="355" w:name="__Fieldmark__1220_3403173715"/>
+      <w:bookmarkStart w:id="356" w:name="__Fieldmark__1220_3403173715"/>
+      <w:bookmarkEnd w:id="356"/>
       <w:r>
         <w:rPr/>
       </w:r>
@@ -3117,25 +3082,21 @@
         <w:rPr/>
         <w:fldChar w:fldCharType="end"/>
       </w:r>
-      <w:bookmarkStart w:id="352" w:name="__Fieldmark__473_2964632802"/>
-      <w:bookmarkStart w:id="353" w:name="__Fieldmark__2688_186702619"/>
-      <w:bookmarkStart w:id="354" w:name="__Fieldmark__2409_4204341107"/>
-      <w:bookmarkStart w:id="355" w:name="__Fieldmark__872_3357365726"/>
-      <w:bookmarkStart w:id="356" w:name="__Fieldmark__4531_1964799693"/>
-      <w:bookmarkStart w:id="357" w:name="__Fieldmark__1892_1585666245"/>
-      <w:bookmarkStart w:id="358" w:name="__Fieldmark__440_1161369189"/>
-      <w:bookmarkStart w:id="359" w:name="__Fieldmark__213_3430005620"/>
-      <w:bookmarkStart w:id="360" w:name="__Fieldmark__380_4112382387"/>
-      <w:bookmarkStart w:id="361" w:name="__Fieldmark__1613_4027006556"/>
-      <w:bookmarkStart w:id="362" w:name="__Fieldmark__657_1118659035"/>
-      <w:bookmarkStart w:id="363" w:name="__Fieldmark__3466_3825571921"/>
-      <w:bookmarkStart w:id="364" w:name="__Fieldmark__2371_2828410077"/>
-      <w:bookmarkStart w:id="365" w:name="__Fieldmark__1084_1046834985"/>
-      <w:bookmarkEnd w:id="352"/>
-      <w:bookmarkEnd w:id="353"/>
-      <w:bookmarkEnd w:id="354"/>
-      <w:bookmarkEnd w:id="355"/>
-      <w:bookmarkEnd w:id="356"/>
+      <w:bookmarkStart w:id="357" w:name="__Fieldmark__3030_631712257"/>
+      <w:bookmarkStart w:id="358" w:name="__Fieldmark__2643_186702619"/>
+      <w:bookmarkStart w:id="359" w:name="__Fieldmark__2370_4204341107"/>
+      <w:bookmarkStart w:id="360" w:name="__Fieldmark__839_3357365726"/>
+      <w:bookmarkStart w:id="361" w:name="__Fieldmark__4504_1964799693"/>
+      <w:bookmarkStart w:id="362" w:name="__Fieldmark__462_2964632802"/>
+      <w:bookmarkStart w:id="363" w:name="__Fieldmark__425_1161369189"/>
+      <w:bookmarkStart w:id="364" w:name="__Fieldmark__1595_4027006556"/>
+      <w:bookmarkStart w:id="365" w:name="__Fieldmark__633_1118659035"/>
+      <w:bookmarkStart w:id="366" w:name="__Fieldmark__368_4112382387"/>
+      <w:bookmarkStart w:id="367" w:name="__Fieldmark__201_3430005620"/>
+      <w:bookmarkStart w:id="368" w:name="__Fieldmark__3436_3825571921"/>
+      <w:bookmarkStart w:id="369" w:name="__Fieldmark__2335_2828410077"/>
+      <w:bookmarkStart w:id="370" w:name="__Fieldmark__1042_1046834985"/>
+      <w:bookmarkStart w:id="371" w:name="__Fieldmark__1870_1585666245"/>
       <w:bookmarkEnd w:id="357"/>
       <w:bookmarkEnd w:id="358"/>
       <w:bookmarkEnd w:id="359"/>
@@ -3145,11 +3106,24 @@
       <w:bookmarkEnd w:id="363"/>
       <w:bookmarkEnd w:id="364"/>
       <w:bookmarkEnd w:id="365"/>
-      <w:r>
-        <w:rPr>
-          <w:rStyle w:val="DamodificareEG"/>
-        </w:rPr>
-        <w:t xml:space="preserve"> mancanza o irregolarità del modello PIN 3 – GPL (Rinnovo), compilato integralmente e firmato digitalmente;</w:t>
+      <w:bookmarkEnd w:id="366"/>
+      <w:bookmarkEnd w:id="367"/>
+      <w:bookmarkEnd w:id="368"/>
+      <w:bookmarkEnd w:id="369"/>
+      <w:bookmarkEnd w:id="370"/>
+      <w:bookmarkEnd w:id="371"/>
+      <w:r>
+        <w:rPr>
+          <w:rStyle w:val="DamodificareEG"/>
+          <w:lang w:val="it-IT" w:eastAsia="zh-CN" w:bidi="ar-SA"/>
+        </w:rPr>
+        <w:t xml:space="preserve"> mancanza o irregolarità del </w:t>
+      </w:r>
+      <w:r>
+        <w:rPr>
+          <w:rStyle w:val="DamodificareEG"/>
+        </w:rPr>
+        <w:t>modello PIN 3.1 (Asseverazione per rinnovo), compilato integralmente e firmato digitalmente;</w:t>
       </w:r>
     </w:p>
     <w:p>
@@ -3177,9 +3151,9 @@
         <w:rPr/>
         <w:fldChar w:fldCharType="separate"/>
       </w:r>
-      <w:bookmarkStart w:id="366" w:name="__Fieldmark__3125_631712257"/>
-      <w:bookmarkStart w:id="367" w:name="__Fieldmark__3125_631712257"/>
-      <w:bookmarkEnd w:id="367"/>
+      <w:bookmarkStart w:id="372" w:name="__Fieldmark__1271_3403173715"/>
+      <w:bookmarkStart w:id="373" w:name="__Fieldmark__1271_3403173715"/>
+      <w:bookmarkEnd w:id="373"/>
       <w:r>
         <w:rPr/>
       </w:r>
@@ -3187,26 +3161,21 @@
         <w:rPr/>
         <w:fldChar w:fldCharType="end"/>
       </w:r>
-      <w:bookmarkStart w:id="368" w:name="__Fieldmark__481_2964632802"/>
-      <w:bookmarkStart w:id="369" w:name="__Fieldmark__2732_186702619"/>
-      <w:bookmarkStart w:id="370" w:name="__Fieldmark__2447_4204341107"/>
-      <w:bookmarkStart w:id="371" w:name="__Fieldmark__904_3357365726"/>
-      <w:bookmarkStart w:id="372" w:name="__Fieldmark__4557_1964799693"/>
-      <w:bookmarkStart w:id="373" w:name="__Fieldmark__1914_1585666245"/>
-      <w:bookmarkStart w:id="374" w:name="__Fieldmark__454_1161369189"/>
-      <w:bookmarkStart w:id="375" w:name="__Fieldmark__219_3430005620"/>
-      <w:bookmarkStart w:id="376" w:name="__Fieldmark__391_4112382387"/>
-      <w:bookmarkStart w:id="377" w:name="__Fieldmark__1630_4027006556"/>
-      <w:bookmarkStart w:id="378" w:name="__Fieldmark__680_1118659035"/>
-      <w:bookmarkStart w:id="379" w:name="__Fieldmark__3495_3825571921"/>
-      <w:bookmarkStart w:id="380" w:name="__Fieldmark__2406_2828410077"/>
-      <w:bookmarkStart w:id="381" w:name="__Fieldmark__1125_1046834985"/>
-      <w:bookmarkEnd w:id="368"/>
-      <w:bookmarkEnd w:id="369"/>
-      <w:bookmarkEnd w:id="370"/>
-      <w:bookmarkEnd w:id="371"/>
-      <w:bookmarkEnd w:id="372"/>
-      <w:bookmarkEnd w:id="373"/>
+      <w:bookmarkStart w:id="374" w:name="__Fieldmark__4531_1964799693"/>
+      <w:bookmarkStart w:id="375" w:name="__Fieldmark__872_3357365726"/>
+      <w:bookmarkStart w:id="376" w:name="__Fieldmark__1892_1585666245"/>
+      <w:bookmarkStart w:id="377" w:name="__Fieldmark__2409_4204341107"/>
+      <w:bookmarkStart w:id="378" w:name="__Fieldmark__2688_186702619"/>
+      <w:bookmarkStart w:id="379" w:name="__Fieldmark__473_2964632802"/>
+      <w:bookmarkStart w:id="380" w:name="__Fieldmark__3078_631712257"/>
+      <w:bookmarkStart w:id="381" w:name="__Fieldmark__1613_4027006556"/>
+      <w:bookmarkStart w:id="382" w:name="__Fieldmark__213_3430005620"/>
+      <w:bookmarkStart w:id="383" w:name="__Fieldmark__380_4112382387"/>
+      <w:bookmarkStart w:id="384" w:name="__Fieldmark__657_1118659035"/>
+      <w:bookmarkStart w:id="385" w:name="__Fieldmark__3466_3825571921"/>
+      <w:bookmarkStart w:id="386" w:name="__Fieldmark__2371_2828410077"/>
+      <w:bookmarkStart w:id="387" w:name="__Fieldmark__1084_1046834985"/>
+      <w:bookmarkStart w:id="388" w:name="__Fieldmark__440_1161369189"/>
       <w:bookmarkEnd w:id="374"/>
       <w:bookmarkEnd w:id="375"/>
       <w:bookmarkEnd w:id="376"/>
@@ -3215,11 +3184,18 @@
       <w:bookmarkEnd w:id="379"/>
       <w:bookmarkEnd w:id="380"/>
       <w:bookmarkEnd w:id="381"/>
-      <w:r>
-        <w:rPr>
-          <w:rStyle w:val="DamodificareEG"/>
-        </w:rPr>
-        <w:t xml:space="preserve"> mancanza o irregolarità del modello PIN 3.1 – GPL (Dich. per rinnovo), compilato integralmente e firmato digitalmente;</w:t>
+      <w:bookmarkEnd w:id="382"/>
+      <w:bookmarkEnd w:id="383"/>
+      <w:bookmarkEnd w:id="384"/>
+      <w:bookmarkEnd w:id="385"/>
+      <w:bookmarkEnd w:id="386"/>
+      <w:bookmarkEnd w:id="387"/>
+      <w:bookmarkEnd w:id="388"/>
+      <w:r>
+        <w:rPr>
+          <w:rStyle w:val="DamodificareEG"/>
+        </w:rPr>
+        <w:t xml:space="preserve"> mancanza o irregolarità del modello PIN 3 – GPL (Rinnovo), compilato integralmente e firmato digitalmente;</w:t>
       </w:r>
     </w:p>
     <w:p>
@@ -3247,9 +3223,9 @@
         <w:rPr/>
         <w:fldChar w:fldCharType="separate"/>
       </w:r>
-      <w:bookmarkStart w:id="382" w:name="__Fieldmark__3172_631712257"/>
-      <w:bookmarkStart w:id="383" w:name="__Fieldmark__3172_631712257"/>
-      <w:bookmarkEnd w:id="383"/>
+      <w:bookmarkStart w:id="389" w:name="__Fieldmark__1321_3403173715"/>
+      <w:bookmarkStart w:id="390" w:name="__Fieldmark__1321_3403173715"/>
+      <w:bookmarkEnd w:id="390"/>
       <w:r>
         <w:rPr/>
       </w:r>
@@ -3257,27 +3233,21 @@
         <w:rPr/>
         <w:fldChar w:fldCharType="end"/>
       </w:r>
-      <w:bookmarkStart w:id="384" w:name="__Fieldmark__468_1161369189"/>
-      <w:bookmarkStart w:id="385" w:name="__Fieldmark__2776_186702619"/>
-      <w:bookmarkStart w:id="386" w:name="__Fieldmark__2485_4204341107"/>
-      <w:bookmarkStart w:id="387" w:name="__Fieldmark__936_3357365726"/>
-      <w:bookmarkStart w:id="388" w:name="__Fieldmark__4583_1964799693"/>
-      <w:bookmarkStart w:id="389" w:name="__Fieldmark__703_1118659035"/>
-      <w:bookmarkStart w:id="390" w:name="__Fieldmark__1647_4027006556"/>
-      <w:bookmarkStart w:id="391" w:name="__Fieldmark__402_4112382387"/>
-      <w:bookmarkStart w:id="392" w:name="__Fieldmark__225_3430005620"/>
-      <w:bookmarkStart w:id="393" w:name="__Fieldmark__1936_1585666245"/>
-      <w:bookmarkStart w:id="394" w:name="__Fieldmark__489_2964632802"/>
-      <w:bookmarkStart w:id="395" w:name="__Fieldmark__3524_3825571921"/>
-      <w:bookmarkStart w:id="396" w:name="__Fieldmark__2441_2828410077"/>
-      <w:bookmarkStart w:id="397" w:name="__Fieldmark__1166_1046834985"/>
-      <w:bookmarkEnd w:id="384"/>
-      <w:bookmarkEnd w:id="385"/>
-      <w:bookmarkEnd w:id="386"/>
-      <w:bookmarkEnd w:id="387"/>
-      <w:bookmarkEnd w:id="388"/>
-      <w:bookmarkEnd w:id="389"/>
-      <w:bookmarkEnd w:id="390"/>
+      <w:bookmarkStart w:id="391" w:name="__Fieldmark__454_1161369189"/>
+      <w:bookmarkStart w:id="392" w:name="__Fieldmark__3125_631712257"/>
+      <w:bookmarkStart w:id="393" w:name="__Fieldmark__481_2964632802"/>
+      <w:bookmarkStart w:id="394" w:name="__Fieldmark__2732_186702619"/>
+      <w:bookmarkStart w:id="395" w:name="__Fieldmark__2447_4204341107"/>
+      <w:bookmarkStart w:id="396" w:name="__Fieldmark__904_3357365726"/>
+      <w:bookmarkStart w:id="397" w:name="__Fieldmark__4557_1964799693"/>
+      <w:bookmarkStart w:id="398" w:name="__Fieldmark__1914_1585666245"/>
+      <w:bookmarkStart w:id="399" w:name="__Fieldmark__219_3430005620"/>
+      <w:bookmarkStart w:id="400" w:name="__Fieldmark__391_4112382387"/>
+      <w:bookmarkStart w:id="401" w:name="__Fieldmark__1630_4027006556"/>
+      <w:bookmarkStart w:id="402" w:name="__Fieldmark__680_1118659035"/>
+      <w:bookmarkStart w:id="403" w:name="__Fieldmark__3495_3825571921"/>
+      <w:bookmarkStart w:id="404" w:name="__Fieldmark__2406_2828410077"/>
+      <w:bookmarkStart w:id="405" w:name="__Fieldmark__1125_1046834985"/>
       <w:bookmarkEnd w:id="391"/>
       <w:bookmarkEnd w:id="392"/>
       <w:bookmarkEnd w:id="393"/>
@@ -3285,11 +3255,19 @@
       <w:bookmarkEnd w:id="395"/>
       <w:bookmarkEnd w:id="396"/>
       <w:bookmarkEnd w:id="397"/>
-      <w:r>
-        <w:rPr>
-          <w:rStyle w:val="DamodificareEG"/>
-        </w:rPr>
-        <w:t xml:space="preserve"> mancanza o irregolarità della copia del documento d’identità del titolare;</w:t>
+      <w:bookmarkEnd w:id="398"/>
+      <w:bookmarkEnd w:id="399"/>
+      <w:bookmarkEnd w:id="400"/>
+      <w:bookmarkEnd w:id="401"/>
+      <w:bookmarkEnd w:id="402"/>
+      <w:bookmarkEnd w:id="403"/>
+      <w:bookmarkEnd w:id="404"/>
+      <w:bookmarkEnd w:id="405"/>
+      <w:r>
+        <w:rPr>
+          <w:rStyle w:val="DamodificareEG"/>
+        </w:rPr>
+        <w:t xml:space="preserve"> mancanza o irregolarità del modello PIN 3.1 – GPL (Dich. per rinnovo), compilato integralmente e firmato digitalmente;</w:t>
       </w:r>
     </w:p>
     <w:p>
@@ -3317,9 +3295,9 @@
         <w:rPr/>
         <w:fldChar w:fldCharType="separate"/>
       </w:r>
-      <w:bookmarkStart w:id="398" w:name="__Fieldmark__3219_631712257"/>
-      <w:bookmarkStart w:id="399" w:name="__Fieldmark__3219_631712257"/>
-      <w:bookmarkEnd w:id="399"/>
+      <w:bookmarkStart w:id="406" w:name="__Fieldmark__1371_3403173715"/>
+      <w:bookmarkStart w:id="407" w:name="__Fieldmark__1371_3403173715"/>
+      <w:bookmarkEnd w:id="407"/>
       <w:r>
         <w:rPr/>
       </w:r>
@@ -3327,39 +3305,41 @@
         <w:rPr/>
         <w:fldChar w:fldCharType="end"/>
       </w:r>
-      <w:bookmarkStart w:id="400" w:name="__Fieldmark__1959_1585666245"/>
-      <w:bookmarkStart w:id="401" w:name="__Fieldmark__2820_186702619"/>
-      <w:bookmarkStart w:id="402" w:name="__Fieldmark__2523_4204341107"/>
-      <w:bookmarkStart w:id="403" w:name="__Fieldmark__968_3357365726"/>
-      <w:bookmarkStart w:id="404" w:name="__Fieldmark__4609_1964799693"/>
-      <w:bookmarkStart w:id="405" w:name="__Fieldmark__231_3430005620"/>
-      <w:bookmarkStart w:id="406" w:name="__Fieldmark__726_1118659035"/>
-      <w:bookmarkStart w:id="407" w:name="__Fieldmark__413_4112382387"/>
-      <w:bookmarkStart w:id="408" w:name="__Fieldmark__497_2964632802"/>
-      <w:bookmarkStart w:id="409" w:name="__Fieldmark__482_1161369189"/>
-      <w:bookmarkStart w:id="410" w:name="__Fieldmark__3553_3825571921"/>
-      <w:bookmarkStart w:id="411" w:name="__Fieldmark__2476_2828410077"/>
-      <w:bookmarkStart w:id="412" w:name="__Fieldmark__1207_1046834985"/>
-      <w:bookmarkStart w:id="413" w:name="__Fieldmark__1664_4027006556"/>
-      <w:bookmarkEnd w:id="400"/>
-      <w:bookmarkEnd w:id="401"/>
-      <w:bookmarkEnd w:id="402"/>
-      <w:bookmarkEnd w:id="403"/>
-      <w:bookmarkEnd w:id="404"/>
-      <w:bookmarkEnd w:id="405"/>
-      <w:bookmarkEnd w:id="406"/>
-      <w:bookmarkEnd w:id="407"/>
+      <w:bookmarkStart w:id="408" w:name="__Fieldmark__703_1118659035"/>
+      <w:bookmarkStart w:id="409" w:name="__Fieldmark__3172_631712257"/>
+      <w:bookmarkStart w:id="410" w:name="__Fieldmark__468_1161369189"/>
+      <w:bookmarkStart w:id="411" w:name="__Fieldmark__2776_186702619"/>
+      <w:bookmarkStart w:id="412" w:name="__Fieldmark__2485_4204341107"/>
+      <w:bookmarkStart w:id="413" w:name="__Fieldmark__936_3357365726"/>
+      <w:bookmarkStart w:id="414" w:name="__Fieldmark__4583_1964799693"/>
+      <w:bookmarkStart w:id="415" w:name="__Fieldmark__1647_4027006556"/>
+      <w:bookmarkStart w:id="416" w:name="__Fieldmark__1166_1046834985"/>
+      <w:bookmarkStart w:id="417" w:name="__Fieldmark__2441_2828410077"/>
+      <w:bookmarkStart w:id="418" w:name="__Fieldmark__3524_3825571921"/>
+      <w:bookmarkStart w:id="419" w:name="__Fieldmark__489_2964632802"/>
+      <w:bookmarkStart w:id="420" w:name="__Fieldmark__225_3430005620"/>
+      <w:bookmarkStart w:id="421" w:name="__Fieldmark__402_4112382387"/>
+      <w:bookmarkStart w:id="422" w:name="__Fieldmark__1936_1585666245"/>
       <w:bookmarkEnd w:id="408"/>
       <w:bookmarkEnd w:id="409"/>
       <w:bookmarkEnd w:id="410"/>
       <w:bookmarkEnd w:id="411"/>
       <w:bookmarkEnd w:id="412"/>
       <w:bookmarkEnd w:id="413"/>
-      <w:r>
-        <w:rPr>
-          <w:rStyle w:val="DamodificareEG"/>
-        </w:rPr>
-        <w:t xml:space="preserve"> mancanza o irregolarità della copia del documento d’identità del tecnico incaricato dell’asseverazione;</w:t>
+      <w:bookmarkEnd w:id="414"/>
+      <w:bookmarkEnd w:id="415"/>
+      <w:bookmarkEnd w:id="416"/>
+      <w:bookmarkEnd w:id="417"/>
+      <w:bookmarkEnd w:id="418"/>
+      <w:bookmarkEnd w:id="419"/>
+      <w:bookmarkEnd w:id="420"/>
+      <w:bookmarkEnd w:id="421"/>
+      <w:bookmarkEnd w:id="422"/>
+      <w:r>
+        <w:rPr>
+          <w:rStyle w:val="DamodificareEG"/>
+        </w:rPr>
+        <w:t xml:space="preserve"> mancanza o irregolarità della copia del documento d’identità del titolare;</w:t>
       </w:r>
     </w:p>
     <w:p>
@@ -3380,175 +3360,58 @@
         </w:fldChar>
       </w:r>
       <w:r>
-        <w:rPr>
-          <w:rStyle w:val="DamodificareEG"/>
-        </w:rPr>
+        <w:rPr/>
         <w:instrText xml:space="preserve"> FORMCHECKBOX </w:instrText>
       </w:r>
       <w:r>
-        <w:rPr>
-          <w:rStyle w:val="DamodificareEG"/>
-        </w:rPr>
+        <w:rPr/>
         <w:fldChar w:fldCharType="separate"/>
       </w:r>
-      <w:bookmarkStart w:id="414" w:name="__Fieldmark__6166_631712257"/>
-      <w:bookmarkStart w:id="415" w:name="__Fieldmark__6166_631712257"/>
-      <w:bookmarkEnd w:id="415"/>
-      <w:r>
-        <w:rPr>
-          <w:rStyle w:val="DamodificareEG"/>
-        </w:rPr>
-      </w:r>
-      <w:r>
-        <w:rPr>
-          <w:rStyle w:val="DamodificareEG"/>
-        </w:rPr>
+      <w:bookmarkStart w:id="423" w:name="__Fieldmark__1421_3403173715"/>
+      <w:bookmarkStart w:id="424" w:name="__Fieldmark__1421_3403173715"/>
+      <w:bookmarkEnd w:id="424"/>
+      <w:r>
+        <w:rPr/>
+      </w:r>
+      <w:r>
+        <w:rPr/>
         <w:fldChar w:fldCharType="end"/>
       </w:r>
-      <w:bookmarkStart w:id="416" w:name="Copia_di___Fieldmark__169_1655503305_1"/>
-      <w:bookmarkStart w:id="417" w:name="Copia_di___Fieldmark__3340_4204341107_1"/>
-      <w:bookmarkStart w:id="418" w:name="Copia_di___Fieldmark__1249_2099660439_1"/>
-      <w:bookmarkStart w:id="419" w:name="Copia_di___Fieldmark__1925_1964799693_1"/>
-      <w:bookmarkStart w:id="420" w:name="Copia_di___Fieldmark__2549_1585666245_1"/>
-      <w:bookmarkStart w:id="421" w:name="Copia_di___Fieldmark__231_1270668148_1"/>
-      <w:bookmarkStart w:id="422" w:name="Copia_di___Fieldmark__2151_4027006556_1"/>
-      <w:bookmarkStart w:id="423" w:name="Copia_di___Fieldmark__2597_1921254028_1"/>
-      <w:bookmarkStart w:id="424" w:name="Copia_di___Fieldmark__4282_3825571921_1"/>
-      <w:bookmarkStart w:id="425" w:name="Copia_di___Fieldmark__3265_2828410077_1"/>
-      <w:bookmarkStart w:id="426" w:name="Copia_di___Fieldmark__3237_1921254028_1"/>
-      <w:bookmarkStart w:id="427" w:name="Copia_di___Fieldmark__538_3708920283_1"/>
-      <w:bookmarkStart w:id="428" w:name="Copia_di___Fieldmark__4723_287423882_1"/>
-      <w:bookmarkStart w:id="429" w:name="Copia_di___Fieldmark__438_186702619_1"/>
-      <w:bookmarkEnd w:id="416"/>
-      <w:bookmarkEnd w:id="417"/>
-      <w:bookmarkEnd w:id="418"/>
-      <w:bookmarkEnd w:id="419"/>
-      <w:bookmarkEnd w:id="420"/>
-      <w:bookmarkEnd w:id="421"/>
-      <w:bookmarkEnd w:id="422"/>
-      <w:bookmarkEnd w:id="423"/>
-      <w:bookmarkEnd w:id="424"/>
+      <w:bookmarkStart w:id="425" w:name="__Fieldmark__726_1118659035"/>
+      <w:bookmarkStart w:id="426" w:name="__Fieldmark__3219_631712257"/>
+      <w:bookmarkStart w:id="427" w:name="__Fieldmark__1959_1585666245"/>
+      <w:bookmarkStart w:id="428" w:name="__Fieldmark__2820_186702619"/>
+      <w:bookmarkStart w:id="429" w:name="__Fieldmark__2523_4204341107"/>
+      <w:bookmarkStart w:id="430" w:name="__Fieldmark__968_3357365726"/>
+      <w:bookmarkStart w:id="431" w:name="__Fieldmark__4609_1964799693"/>
+      <w:bookmarkStart w:id="432" w:name="__Fieldmark__231_3430005620"/>
+      <w:bookmarkStart w:id="433" w:name="__Fieldmark__413_4112382387"/>
+      <w:bookmarkStart w:id="434" w:name="__Fieldmark__497_2964632802"/>
+      <w:bookmarkStart w:id="435" w:name="__Fieldmark__482_1161369189"/>
+      <w:bookmarkStart w:id="436" w:name="__Fieldmark__3553_3825571921"/>
+      <w:bookmarkStart w:id="437" w:name="__Fieldmark__2476_2828410077"/>
+      <w:bookmarkStart w:id="438" w:name="__Fieldmark__1207_1046834985"/>
+      <w:bookmarkStart w:id="439" w:name="__Fieldmark__1664_4027006556"/>
       <w:bookmarkEnd w:id="425"/>
       <w:bookmarkEnd w:id="426"/>
       <w:bookmarkEnd w:id="427"/>
       <w:bookmarkEnd w:id="428"/>
       <w:bookmarkEnd w:id="429"/>
-      <w:r>
-        <w:rPr>
-          <w:rStyle w:val="DamodificareEG"/>
-        </w:rPr>
-        <w:t xml:space="preserve"> mancanza o irregolarità dell’attestazione di versamento di € </w:t>
-      </w:r>
-      <w:r>
-        <w:rPr>
-          <w:rStyle w:val="DamodificareEG"/>
-        </w:rPr>
-        <w:fldChar w:fldCharType="begin"/>
-      </w:r>
-      <w:r>
-        <w:rPr>
-          <w:rStyle w:val="DamodificareEG"/>
-        </w:rPr>
-        <w:instrText xml:space="preserve"> MERGEFIELD $IMPORTO_RICHIESTA </w:instrText>
-      </w:r>
-      <w:r>
-        <w:rPr>
-          <w:rStyle w:val="DamodificareEG"/>
-        </w:rPr>
-        <w:fldChar w:fldCharType="separate"/>
-      </w:r>
-      <w:r>
-        <w:rPr>
-          <w:rStyle w:val="DamodificareEG"/>
-        </w:rPr>
-        <w:t>&lt;$IMPORTO_RICHIESTA&gt;</w:t>
-      </w:r>
-      <w:r>
-        <w:rPr>
-          <w:rStyle w:val="DamodificareEG"/>
-        </w:rPr>
-        <w:fldChar w:fldCharType="end"/>
-      </w:r>
-      <w:r>
-        <w:rPr>
-          <w:rStyle w:val="DamodificareEG"/>
-        </w:rPr>
-        <w:t xml:space="preserve"> effettuato sul conto corrente postale o </w:t>
-      </w:r>
-      <w:r>
-        <w:rPr>
-          <w:rStyle w:val="DamodificareEG"/>
-          <w:lang w:val="it-IT" w:eastAsia="zh-CN" w:bidi="ar-SA"/>
-        </w:rPr>
-        <w:t>b</w:t>
-      </w:r>
-      <w:r>
-        <w:rPr>
-          <w:rStyle w:val="DamodificareEG"/>
-        </w:rPr>
-        <w:t xml:space="preserve">ancario della Tesoreria </w:t>
-      </w:r>
-      <w:r>
-        <w:rPr>
-          <w:rStyle w:val="DamodificareEG"/>
-          <w:lang w:val="it-IT" w:eastAsia="zh-CN" w:bidi="ar-SA"/>
-        </w:rPr>
-        <w:t>p</w:t>
-      </w:r>
-      <w:r>
-        <w:rPr>
-          <w:rStyle w:val="DamodificareEG"/>
-        </w:rPr>
-        <w:t xml:space="preserve">rovinciale dello Stato, Sezione di </w:t>
-      </w:r>
-      <w:r>
-        <w:rPr>
-          <w:rStyle w:val="DamodificareEG"/>
-        </w:rPr>
-        <w:fldChar w:fldCharType="begin"/>
-      </w:r>
-      <w:r>
-        <w:rPr>
-          <w:rStyle w:val="DamodificareEG"/>
-        </w:rPr>
-        <w:instrText xml:space="preserve"> MERGEFIELD $COMUNE_COMANDO </w:instrText>
-      </w:r>
-      <w:r>
-        <w:rPr>
-          <w:rStyle w:val="DamodificareEG"/>
-        </w:rPr>
-        <w:fldChar w:fldCharType="separate"/>
-      </w:r>
-      <w:r>
-        <w:rPr>
-          <w:rStyle w:val="DamodificareEG"/>
-        </w:rPr>
-        <w:t>&lt;$COMUNE_COMANDO&gt;</w:t>
-      </w:r>
-      <w:r>
-        <w:rPr>
-          <w:rStyle w:val="DamodificareEG"/>
-        </w:rPr>
-        <w:fldChar w:fldCharType="end"/>
-      </w:r>
-      <w:r>
-        <w:rPr>
-          <w:rStyle w:val="DamodificareEG"/>
-        </w:rPr>
-        <w:t xml:space="preserve"> per servizi a pagamento resi dai VV</w:t>
-      </w:r>
-      <w:r>
-        <w:rPr>
-          <w:rStyle w:val="DamodificareEG"/>
-          <w:lang w:val="it-IT" w:eastAsia="zh-CN" w:bidi="ar-SA"/>
-        </w:rPr>
-        <w:t>F</w:t>
-      </w:r>
-      <w:r>
-        <w:rPr>
-          <w:rStyle w:val="DamodificareEG"/>
-        </w:rPr>
-        <w:t>;</w:t>
+      <w:bookmarkEnd w:id="430"/>
+      <w:bookmarkEnd w:id="431"/>
+      <w:bookmarkEnd w:id="432"/>
+      <w:bookmarkEnd w:id="433"/>
+      <w:bookmarkEnd w:id="434"/>
+      <w:bookmarkEnd w:id="435"/>
+      <w:bookmarkEnd w:id="436"/>
+      <w:bookmarkEnd w:id="437"/>
+      <w:bookmarkEnd w:id="438"/>
+      <w:bookmarkEnd w:id="439"/>
+      <w:r>
+        <w:rPr>
+          <w:rStyle w:val="DamodificareEG"/>
+        </w:rPr>
+        <w:t xml:space="preserve"> mancanza o irregolarità della copia del documento d’identità del tecnico incaricato dell’asseverazione;</w:t>
       </w:r>
     </w:p>
     <w:p>
@@ -3576,9 +3439,9 @@
         <w:rPr/>
         <w:fldChar w:fldCharType="separate"/>
       </w:r>
-      <w:bookmarkStart w:id="430" w:name="__Fieldmark__3326_631712257"/>
-      <w:bookmarkStart w:id="431" w:name="__Fieldmark__3326_631712257"/>
-      <w:bookmarkEnd w:id="431"/>
+      <w:bookmarkStart w:id="440" w:name="__Fieldmark__1471_3403173715"/>
+      <w:bookmarkStart w:id="441" w:name="__Fieldmark__1471_3403173715"/>
+      <w:bookmarkEnd w:id="441"/>
       <w:r>
         <w:rPr/>
       </w:r>
@@ -3586,133 +3449,158 @@
         <w:rPr/>
         <w:fldChar w:fldCharType="end"/>
       </w:r>
-      <w:bookmarkStart w:id="432" w:name="__Fieldmark__787_1118659035"/>
-      <w:bookmarkStart w:id="433" w:name="__Fieldmark__2921_186702619"/>
-      <w:bookmarkStart w:id="434" w:name="__Fieldmark__2612_4204341107"/>
-      <w:bookmarkStart w:id="435" w:name="__Fieldmark__1045_3357365726"/>
-      <w:bookmarkStart w:id="436" w:name="__Fieldmark__4674_1964799693"/>
-      <w:bookmarkStart w:id="437" w:name="__Fieldmark__2017_1585666245"/>
-      <w:bookmarkStart w:id="438" w:name="__Fieldmark__523_1161369189"/>
-      <w:bookmarkStart w:id="439" w:name="__Fieldmark__272_3430005620"/>
-      <w:bookmarkStart w:id="440" w:name="__Fieldmark__448_4112382387"/>
-      <w:bookmarkStart w:id="441" w:name="__Fieldmark__1711_4027006556"/>
-      <w:bookmarkStart w:id="442" w:name="__Fieldmark__3624_3825571921"/>
-      <w:bookmarkStart w:id="443" w:name="__Fieldmark__2559_2828410077"/>
-      <w:bookmarkStart w:id="444" w:name="__Fieldmark__1302_1046834985"/>
-      <w:bookmarkStart w:id="445" w:name="__Fieldmark__530_2964632802"/>
-      <w:bookmarkEnd w:id="432"/>
-      <w:bookmarkEnd w:id="433"/>
-      <w:bookmarkEnd w:id="434"/>
-      <w:bookmarkEnd w:id="435"/>
-      <w:bookmarkEnd w:id="436"/>
-      <w:bookmarkEnd w:id="437"/>
-      <w:bookmarkEnd w:id="438"/>
-      <w:bookmarkEnd w:id="439"/>
-      <w:bookmarkEnd w:id="440"/>
-      <w:bookmarkEnd w:id="441"/>
+      <w:bookmarkStart w:id="442" w:name="Copia_di___Fieldmark__2549_1585666245_1"/>
+      <w:bookmarkStart w:id="443" w:name="Copia_di___Fieldmark__1925_1964799693_1"/>
+      <w:bookmarkStart w:id="444" w:name="Copia_di___Fieldmark__231_1270668148_1"/>
+      <w:bookmarkStart w:id="445" w:name="Copia_di___Fieldmark__1249_2099660439_1"/>
+      <w:bookmarkStart w:id="446" w:name="Copia_di___Fieldmark__3340_4204341107_1"/>
+      <w:bookmarkStart w:id="447" w:name="Copia_di___Fieldmark__169_1655503305_1"/>
+      <w:bookmarkStart w:id="448" w:name="__Fieldmark__6166_631712257"/>
+      <w:bookmarkStart w:id="449" w:name="Copia_di___Fieldmark__3265_2828410077_1"/>
+      <w:bookmarkStart w:id="450" w:name="Copia_di___Fieldmark__2597_1921254028_1"/>
+      <w:bookmarkStart w:id="451" w:name="Copia_di___Fieldmark__4282_3825571921_1"/>
+      <w:bookmarkStart w:id="452" w:name="Copia_di___Fieldmark__3237_1921254028_1"/>
+      <w:bookmarkStart w:id="453" w:name="Copia_di___Fieldmark__538_3708920283_1"/>
+      <w:bookmarkStart w:id="454" w:name="Copia_di___Fieldmark__4723_287423882_1"/>
+      <w:bookmarkStart w:id="455" w:name="Copia_di___Fieldmark__438_186702619_1"/>
+      <w:bookmarkStart w:id="456" w:name="Copia_di___Fieldmark__2151_4027006556_1"/>
       <w:bookmarkEnd w:id="442"/>
       <w:bookmarkEnd w:id="443"/>
       <w:bookmarkEnd w:id="444"/>
       <w:bookmarkEnd w:id="445"/>
-      <w:r>
-        <w:rPr>
-          <w:rStyle w:val="DamodificareEG"/>
-        </w:rPr>
-        <w:t xml:space="preserve"> mancanza o irregolarità della copia </w:t>
+      <w:bookmarkEnd w:id="446"/>
+      <w:bookmarkEnd w:id="447"/>
+      <w:bookmarkEnd w:id="448"/>
+      <w:bookmarkEnd w:id="449"/>
+      <w:bookmarkEnd w:id="450"/>
+      <w:bookmarkEnd w:id="451"/>
+      <w:bookmarkEnd w:id="452"/>
+      <w:bookmarkEnd w:id="453"/>
+      <w:bookmarkEnd w:id="454"/>
+      <w:bookmarkEnd w:id="455"/>
+      <w:bookmarkEnd w:id="456"/>
+      <w:r>
+        <w:rPr>
+          <w:rStyle w:val="DamodificareEG"/>
+        </w:rPr>
+        <w:t xml:space="preserve"> mancanza o irregolarità dell’attestazione di versamento di € </w:t>
+      </w:r>
+      <w:r>
+        <w:rPr>
+          <w:rStyle w:val="DamodificareEG"/>
+        </w:rPr>
+        <w:fldChar w:fldCharType="begin"/>
+      </w:r>
+      <w:r>
+        <w:rPr>
+          <w:rStyle w:val="DamodificareEG"/>
+        </w:rPr>
+        <w:instrText xml:space="preserve"> MERGEFIELD $IMPORTO_RICHIESTA </w:instrText>
+      </w:r>
+      <w:r>
+        <w:rPr>
+          <w:rStyle w:val="DamodificareEG"/>
+        </w:rPr>
+        <w:fldChar w:fldCharType="separate"/>
+      </w:r>
+      <w:r>
+        <w:rPr>
+          <w:rStyle w:val="DamodificareEG"/>
+        </w:rPr>
+        <w:t>&lt;$IMPORTO_RICHIESTA&gt;</w:t>
+      </w:r>
+      <w:r>
+        <w:rPr>
+          <w:rStyle w:val="DamodificareEG"/>
+        </w:rPr>
+        <w:fldChar w:fldCharType="end"/>
+      </w:r>
+      <w:r>
+        <w:rPr>
+          <w:rStyle w:val="DamodificareEG"/>
+        </w:rPr>
+        <w:t xml:space="preserve"> effettuato sul conto corrente postale o </w:t>
       </w:r>
       <w:r>
         <w:rPr>
           <w:rStyle w:val="DamodificareEG"/>
           <w:lang w:val="it-IT" w:eastAsia="zh-CN" w:bidi="ar-SA"/>
         </w:rPr>
-        <w:t>procura speciale</w:t>
-      </w:r>
-      <w:r>
-        <w:rPr>
-          <w:rStyle w:val="DamodificareEG"/>
-        </w:rPr>
-        <w:t xml:space="preserve"> compilata in ogni sua parte, con firma autografa del </w:t>
+        <w:t>b</w:t>
+      </w:r>
+      <w:r>
+        <w:rPr>
+          <w:rStyle w:val="DamodificareEG"/>
+        </w:rPr>
+        <w:t xml:space="preserve">ancario della Tesoreria </w:t>
       </w:r>
       <w:r>
         <w:rPr>
           <w:rStyle w:val="DamodificareEG"/>
           <w:lang w:val="it-IT" w:eastAsia="zh-CN" w:bidi="ar-SA"/>
         </w:rPr>
-        <w:t>s</w:t>
-      </w:r>
-      <w:r>
-        <w:rPr>
-          <w:rStyle w:val="DamodificareEG"/>
-        </w:rPr>
-        <w:t>oggetto interessato e firmata digitalmente dal delegato che effettua l’invio, comprensiva di copia del documento del delegato.</w:t>
-      </w:r>
-    </w:p>
-    <w:p>
-      <w:pPr>
-        <w:pStyle w:val="Corpodeltesto"/>
-        <w:rPr>
-          <w:lang w:val="it-IT"/>
-        </w:rPr>
-      </w:pPr>
-      <w:r>
-        <w:rPr>
-          <w:lang w:val="it-IT"/>
-        </w:rPr>
-      </w:r>
-    </w:p>
-    <w:p>
-      <w:pPr>
-        <w:pStyle w:val="Corpodeltesto"/>
-        <w:rPr>
-          <w:rFonts w:ascii="Times New Roman" w:hAnsi="Times New Roman" w:eastAsia="Times New Roman" w:cs="Times New Roman"/>
-          <w:color w:val="auto"/>
-          <w:sz w:val="24"/>
-          <w:szCs w:val="20"/>
+        <w:t>p</w:t>
+      </w:r>
+      <w:r>
+        <w:rPr>
+          <w:rStyle w:val="DamodificareEG"/>
+        </w:rPr>
+        <w:t xml:space="preserve">rovinciale dello Stato, Sezione di </w:t>
+      </w:r>
+      <w:r>
+        <w:rPr>
+          <w:rStyle w:val="DamodificareEG"/>
+        </w:rPr>
+        <w:fldChar w:fldCharType="begin"/>
+      </w:r>
+      <w:r>
+        <w:rPr>
+          <w:rStyle w:val="DamodificareEG"/>
+        </w:rPr>
+        <w:instrText xml:space="preserve"> MERGEFIELD $COMUNE_COMANDO </w:instrText>
+      </w:r>
+      <w:r>
+        <w:rPr>
+          <w:rStyle w:val="DamodificareEG"/>
+        </w:rPr>
+        <w:fldChar w:fldCharType="separate"/>
+      </w:r>
+      <w:r>
+        <w:rPr>
+          <w:rStyle w:val="DamodificareEG"/>
+        </w:rPr>
+        <w:t>&lt;$COMUNE_COMANDO&gt;</w:t>
+      </w:r>
+      <w:r>
+        <w:rPr>
+          <w:rStyle w:val="DamodificareEG"/>
+        </w:rPr>
+        <w:fldChar w:fldCharType="end"/>
+      </w:r>
+      <w:r>
+        <w:rPr>
+          <w:rStyle w:val="DamodificareEG"/>
+        </w:rPr>
+        <w:t xml:space="preserve"> per servizi a pagamento resi dai VV</w:t>
+      </w:r>
+      <w:r>
+        <w:rPr>
+          <w:rStyle w:val="DamodificareEG"/>
           <w:lang w:val="it-IT" w:eastAsia="zh-CN" w:bidi="ar-SA"/>
         </w:rPr>
-      </w:pPr>
-      <w:r>
-        <w:rPr>
-          <w:rStyle w:val="DamodificareEG"/>
-          <w:lang w:eastAsia="zh-CN" w:bidi="ar-SA"/>
-        </w:rPr>
-        <w:t xml:space="preserve">[se </w:t>
-      </w:r>
-      <w:r>
-        <w:rPr>
-          <w:rStyle w:val="DamodificareEG"/>
-          <w:lang w:eastAsia="zh-CN" w:bidi="ar-SA"/>
-        </w:rPr>
-        <w:t xml:space="preserve">SCIA o </w:t>
-      </w:r>
-      <w:r>
-        <w:rPr>
-          <w:rStyle w:val="DamodificareEG"/>
-          <w:lang w:eastAsia="zh-CN" w:bidi="ar-SA"/>
-        </w:rPr>
-        <w:t xml:space="preserve">rinnovo della conformità antincendio </w:t>
-      </w:r>
-      <w:r>
-        <w:rPr>
-          <w:rStyle w:val="DamodificareEG"/>
-          <w:lang w:eastAsia="zh-CN" w:bidi="ar-SA"/>
-        </w:rPr>
-        <w:t>scaduta oltre i termini</w:t>
-      </w:r>
-      <w:r>
-        <w:rPr>
-          <w:rStyle w:val="DamodificareEG"/>
-          <w:lang w:eastAsia="zh-CN" w:bidi="ar-SA"/>
-        </w:rPr>
-        <w:t>]</w:t>
-      </w:r>
-    </w:p>
-    <w:p>
-      <w:pPr>
-        <w:pStyle w:val="Corpodeltesto"/>
-        <w:rPr>
-          <w:lang w:val="it-IT"/>
-        </w:rPr>
+        <w:t>F</w:t>
+      </w:r>
+      <w:r>
+        <w:rPr>
+          <w:rStyle w:val="DamodificareEG"/>
+        </w:rPr>
+        <w:t>;</w:t>
+      </w:r>
+    </w:p>
+    <w:p>
+      <w:pPr>
+        <w:pStyle w:val="Corpodeltesto"/>
+        <w:rPr/>
       </w:pPr>
       <w:r>
         <w:fldChar w:fldCharType="begin">
@@ -3727,93 +3615,313 @@
         </w:fldChar>
       </w:r>
       <w:r>
-        <w:rPr>
-          <w:lang w:val="it-IT"/>
-        </w:rPr>
+        <w:rPr/>
         <w:instrText xml:space="preserve"> FORMCHECKBOX </w:instrText>
       </w:r>
       <w:r>
-        <w:rPr>
-          <w:lang w:val="it-IT"/>
-        </w:rPr>
+        <w:rPr/>
         <w:fldChar w:fldCharType="separate"/>
       </w:r>
-      <w:bookmarkStart w:id="446" w:name="__Fieldmark__5054_631712257"/>
-      <w:bookmarkStart w:id="447" w:name="__Fieldmark__5054_631712257"/>
-      <w:bookmarkEnd w:id="447"/>
-      <w:r>
-        <w:rPr>
-          <w:lang w:val="it-IT"/>
-        </w:rPr>
-      </w:r>
-      <w:r>
-        <w:rPr>
-          <w:lang w:val="it-IT"/>
-        </w:rPr>
+      <w:bookmarkStart w:id="457" w:name="__Fieldmark__1537_3403173715"/>
+      <w:bookmarkStart w:id="458" w:name="__Fieldmark__1537_3403173715"/>
+      <w:bookmarkEnd w:id="458"/>
+      <w:r>
+        <w:rPr/>
+      </w:r>
+      <w:r>
+        <w:rPr/>
         <w:fldChar w:fldCharType="end"/>
       </w:r>
-      <w:bookmarkStart w:id="448" w:name="Copia_di___Fieldmark__2921_186702619_1"/>
-      <w:bookmarkStart w:id="449" w:name="Copia_di___Fieldmark__2612_4204341107_1"/>
-      <w:bookmarkStart w:id="450" w:name="Copia_di___Fieldmark__1045_3357365726_1"/>
-      <w:bookmarkStart w:id="451" w:name="Copia_di___Fieldmark__4674_1964799693_1"/>
-      <w:bookmarkStart w:id="452" w:name="Copia_di___Fieldmark__2017_1585666245_1"/>
-      <w:bookmarkStart w:id="453" w:name="Copia_di___Fieldmark__523_1161369189_1"/>
-      <w:bookmarkStart w:id="454" w:name="Copia_di___Fieldmark__530_2964632802_1"/>
-      <w:bookmarkStart w:id="455" w:name="Copia_di___Fieldmark__272_3430005620_1"/>
-      <w:bookmarkStart w:id="456" w:name="Copia_di___Fieldmark__448_4112382387_1"/>
-      <w:bookmarkStart w:id="457" w:name="Copia_di___Fieldmark__1711_4027006556_1"/>
-      <w:bookmarkStart w:id="458" w:name="Copia_di___Fieldmark__787_1118659035_1"/>
-      <w:bookmarkStart w:id="459" w:name="Copia_di___Fieldmark__3624_3825571921_1"/>
-      <w:bookmarkStart w:id="460" w:name="Copia_di___Fieldmark__2559_2828410077_1"/>
-      <w:bookmarkStart w:id="461" w:name="Copia_di___Fieldmark__1302_1046834985_1"/>
-      <w:bookmarkEnd w:id="448"/>
-      <w:bookmarkEnd w:id="449"/>
-      <w:bookmarkEnd w:id="450"/>
-      <w:bookmarkEnd w:id="451"/>
-      <w:bookmarkEnd w:id="452"/>
-      <w:bookmarkEnd w:id="453"/>
-      <w:bookmarkEnd w:id="454"/>
-      <w:bookmarkEnd w:id="455"/>
-      <w:bookmarkEnd w:id="456"/>
-      <w:bookmarkEnd w:id="457"/>
-      <w:bookmarkEnd w:id="458"/>
+      <w:bookmarkStart w:id="459" w:name="__Fieldmark__2017_1585666245"/>
+      <w:bookmarkStart w:id="460" w:name="__Fieldmark__3326_631712257"/>
+      <w:bookmarkStart w:id="461" w:name="__Fieldmark__787_1118659035"/>
+      <w:bookmarkStart w:id="462" w:name="__Fieldmark__2921_186702619"/>
+      <w:bookmarkStart w:id="463" w:name="__Fieldmark__2612_4204341107"/>
+      <w:bookmarkStart w:id="464" w:name="__Fieldmark__1045_3357365726"/>
+      <w:bookmarkStart w:id="465" w:name="__Fieldmark__4674_1964799693"/>
+      <w:bookmarkStart w:id="466" w:name="__Fieldmark__523_1161369189"/>
+      <w:bookmarkStart w:id="467" w:name="__Fieldmark__272_3430005620"/>
+      <w:bookmarkStart w:id="468" w:name="__Fieldmark__448_4112382387"/>
+      <w:bookmarkStart w:id="469" w:name="__Fieldmark__1711_4027006556"/>
+      <w:bookmarkStart w:id="470" w:name="__Fieldmark__3624_3825571921"/>
+      <w:bookmarkStart w:id="471" w:name="__Fieldmark__2559_2828410077"/>
+      <w:bookmarkStart w:id="472" w:name="__Fieldmark__1302_1046834985"/>
+      <w:bookmarkStart w:id="473" w:name="__Fieldmark__530_2964632802"/>
       <w:bookmarkEnd w:id="459"/>
       <w:bookmarkEnd w:id="460"/>
       <w:bookmarkEnd w:id="461"/>
-      <w:r>
-        <w:rPr>
-          <w:rStyle w:val="DamodificareEG"/>
+      <w:bookmarkEnd w:id="462"/>
+      <w:bookmarkEnd w:id="463"/>
+      <w:bookmarkEnd w:id="464"/>
+      <w:bookmarkEnd w:id="465"/>
+      <w:bookmarkEnd w:id="466"/>
+      <w:bookmarkEnd w:id="467"/>
+      <w:bookmarkEnd w:id="468"/>
+      <w:bookmarkEnd w:id="469"/>
+      <w:bookmarkEnd w:id="470"/>
+      <w:bookmarkEnd w:id="471"/>
+      <w:bookmarkEnd w:id="472"/>
+      <w:bookmarkEnd w:id="473"/>
+      <w:r>
+        <w:rPr>
+          <w:rStyle w:val="DamodificareEG"/>
+        </w:rPr>
+        <w:t xml:space="preserve"> mancanza o irregolarità della copia </w:t>
+      </w:r>
+      <w:r>
+        <w:rPr>
+          <w:rStyle w:val="DamodificareEG"/>
+          <w:lang w:val="it-IT" w:eastAsia="zh-CN" w:bidi="ar-SA"/>
+        </w:rPr>
+        <w:t>procura speciale</w:t>
+      </w:r>
+      <w:r>
+        <w:rPr>
+          <w:rStyle w:val="DamodificareEG"/>
+        </w:rPr>
+        <w:t xml:space="preserve"> compilata in ogni sua parte, con firma autografa del </w:t>
+      </w:r>
+      <w:r>
+        <w:rPr>
+          <w:rStyle w:val="DamodificareEG"/>
+          <w:lang w:val="it-IT" w:eastAsia="zh-CN" w:bidi="ar-SA"/>
+        </w:rPr>
+        <w:t>s</w:t>
+      </w:r>
+      <w:r>
+        <w:rPr>
+          <w:rStyle w:val="DamodificareEG"/>
+        </w:rPr>
+        <w:t>oggetto interessato e firmata digitalmente dal delegato che effettua l’invio, comprensiva di copia del documento del delegato.</w:t>
+      </w:r>
+    </w:p>
+    <w:p>
+      <w:pPr>
+        <w:pStyle w:val="Corpodeltesto"/>
+        <w:rPr>
           <w:lang w:val="it-IT"/>
         </w:rPr>
-        <w:t xml:space="preserve"> </w:t>
-      </w:r>
-      <w:r>
-        <w:rPr>
-          <w:rStyle w:val="DamodificareEG"/>
+      </w:pPr>
+      <w:r>
+        <w:rPr>
           <w:lang w:val="it-IT"/>
         </w:rPr>
-        <w:t>o</w:t>
-      </w:r>
+      </w:r>
+    </w:p>
+    <w:p>
+      <w:pPr>
+        <w:pStyle w:val="Corpodeltesto"/>
+        <w:rPr>
+          <w:rFonts w:ascii="Times New Roman" w:hAnsi="Times New Roman" w:eastAsia="Times New Roman" w:cs="Times New Roman"/>
+          <w:color w:val="auto"/>
+          <w:sz w:val="24"/>
+          <w:szCs w:val="20"/>
+          <w:lang w:val="it-IT" w:eastAsia="zh-CN" w:bidi="ar-SA"/>
+        </w:rPr>
+      </w:pPr>
+      <w:r>
+        <w:rPr>
+          <w:rStyle w:val="DamodificareEG"/>
+          <w:lang w:eastAsia="zh-CN" w:bidi="ar-SA"/>
+        </w:rPr>
+        <w:t>[se rinnovo della conformità antincendio scaduta oltre i termini]</w:t>
+      </w:r>
+    </w:p>
+    <w:p>
+      <w:pPr>
+        <w:pStyle w:val="Corpodeltesto"/>
+        <w:rPr/>
+      </w:pPr>
+      <w:r>
+        <w:fldChar w:fldCharType="begin">
+          <w:ffData>
+            <w:name w:val=""/>
+            <w:enabled/>
+            <w:calcOnExit w:val="0"/>
+            <w:checkBox>
+              <w:sizeAuto/>
+            </w:checkBox>
+          </w:ffData>
+        </w:fldChar>
+      </w:r>
+      <w:r>
+        <w:rPr>
+          <w:rStyle w:val="DamodificareEG"/>
+        </w:rPr>
+        <w:instrText xml:space="preserve"> FORMCHECKBOX </w:instrText>
+      </w:r>
+      <w:r>
+        <w:rPr>
+          <w:rStyle w:val="DamodificareEG"/>
+        </w:rPr>
+        <w:fldChar w:fldCharType="separate"/>
+      </w:r>
+      <w:bookmarkStart w:id="474" w:name="__Fieldmark__1596_3403173715"/>
+      <w:bookmarkStart w:id="475" w:name="__Fieldmark__1596_3403173715"/>
+      <w:bookmarkEnd w:id="475"/>
+      <w:r>
+        <w:rPr>
+          <w:rStyle w:val="DamodificareEG"/>
+        </w:rPr>
+      </w:r>
+      <w:r>
+        <w:rPr>
+          <w:rStyle w:val="DamodificareEG"/>
+        </w:rPr>
+        <w:fldChar w:fldCharType="end"/>
+      </w:r>
+      <w:bookmarkStart w:id="476" w:name="Copia_di___Fieldmark__523_1161369189_1"/>
+      <w:bookmarkStart w:id="477" w:name="Copia_di___Fieldmark__2017_1585666245_1"/>
+      <w:bookmarkStart w:id="478" w:name="Copia_di___Fieldmark__4674_1964799693_1"/>
+      <w:bookmarkStart w:id="479" w:name="Copia_di___Fieldmark__1045_3357365726_1"/>
+      <w:bookmarkStart w:id="480" w:name="Copia_di___Fieldmark__2612_4204341107_1"/>
+      <w:bookmarkStart w:id="481" w:name="Copia_di___Fieldmark__2921_186702619_1"/>
+      <w:bookmarkStart w:id="482" w:name="__Fieldmark__5054_631712257"/>
+      <w:bookmarkStart w:id="483" w:name="Copia_di___Fieldmark__1711_4027006556_1"/>
+      <w:bookmarkStart w:id="484" w:name="Copia_di___Fieldmark__272_3430005620_1"/>
+      <w:bookmarkStart w:id="485" w:name="Copia_di___Fieldmark__448_4112382387_1"/>
+      <w:bookmarkStart w:id="486" w:name="Copia_di___Fieldmark__787_1118659035_1"/>
+      <w:bookmarkStart w:id="487" w:name="Copia_di___Fieldmark__3624_3825571921_1"/>
+      <w:bookmarkStart w:id="488" w:name="Copia_di___Fieldmark__2559_2828410077_1"/>
+      <w:bookmarkStart w:id="489" w:name="Copia_di___Fieldmark__1302_1046834985_1"/>
+      <w:bookmarkStart w:id="490" w:name="Copia_di___Fieldmark__530_2964632802_1"/>
+      <w:bookmarkEnd w:id="476"/>
+      <w:bookmarkEnd w:id="477"/>
+      <w:bookmarkEnd w:id="478"/>
+      <w:bookmarkEnd w:id="479"/>
+      <w:bookmarkEnd w:id="480"/>
+      <w:bookmarkEnd w:id="481"/>
+      <w:bookmarkEnd w:id="482"/>
+      <w:bookmarkEnd w:id="483"/>
+      <w:bookmarkEnd w:id="484"/>
+      <w:bookmarkEnd w:id="485"/>
+      <w:bookmarkEnd w:id="486"/>
+      <w:bookmarkEnd w:id="487"/>
+      <w:bookmarkEnd w:id="488"/>
+      <w:bookmarkEnd w:id="489"/>
+      <w:bookmarkEnd w:id="490"/>
       <w:r>
         <w:rPr>
           <w:rStyle w:val="DamodificareEG"/>
           <w:lang w:val="it-IT"/>
         </w:rPr>
-        <w:t>ltre il termine dei 5 o 10 anni, secondo la classe di attività, esaurita la possibilità di rinnovare la conformità antincendio scaduta, si suppo</w:t>
-      </w:r>
-      <w:r>
+        <w:t xml:space="preserve"> oltre il termine dei 5 o 10 anni, secondo la classe di attività, esaurita la possibilità di rinnovare la conformità antincendio scaduta, si suppone che il responsabile abbia chiuso definitivamente l’attività. Pertanto, qualora il responsabile intenda aprire nuova attività, anche della medesima tipologia di quella già chiusa e nello stesso edificio, è tenuto ad avviare le procedure di cui all’art. 3 e 4 del DPR 151/11, impiegando la regola dell’arte in vigore.</w:t>
+      </w:r>
+    </w:p>
+    <w:p>
+      <w:pPr>
+        <w:pStyle w:val="Corpodeltesto"/>
         <w:rPr>
           <w:rStyle w:val="DamodificareEG"/>
           <w:lang w:val="it-IT"/>
         </w:rPr>
-        <w:t>ne</w:t>
-      </w:r>
-      <w:r>
-        <w:rPr>
-          <w:rStyle w:val="DamodificareEG"/>
+      </w:pPr>
+      <w:r>
+        <w:rPr>
           <w:lang w:val="it-IT"/>
         </w:rPr>
-        <w:t xml:space="preserve"> che il responsabile abbia chiuso definitivamente l’attività. Pertanto, qualora il responsabile intenda aprire nuova attività, anche della medesima tipologia di quella già chiusa e nello stesso edificio, è tenuto ad avviare le procedure di cui all’art. 3 e 4 del DPR 151/11, impiegando la regola dell’arte in vigore.</w:t>
+      </w:r>
+    </w:p>
+    <w:p>
+      <w:pPr>
+        <w:pStyle w:val="Corpodeltesto"/>
+        <w:rPr>
+          <w:lang w:val="it-IT"/>
+        </w:rPr>
+      </w:pPr>
+      <w:r>
+        <w:rPr>
+          <w:rStyle w:val="DamodificareEG"/>
+          <w:lang w:val="it-IT"/>
+        </w:rPr>
+        <w:t>[se SCIA per attività di categoria B o C con progetto non più regola dell’arte]</w:t>
+      </w:r>
+    </w:p>
+    <w:p>
+      <w:pPr>
+        <w:pStyle w:val="Corpodeltesto"/>
+        <w:rPr>
+          <w:lang w:val="it-IT"/>
+        </w:rPr>
+      </w:pPr>
+      <w:r>
+        <w:fldChar w:fldCharType="begin">
+          <w:ffData>
+            <w:name w:val=""/>
+            <w:enabled/>
+            <w:calcOnExit w:val="0"/>
+            <w:checkBox>
+              <w:sizeAuto/>
+            </w:checkBox>
+          </w:ffData>
+        </w:fldChar>
+      </w:r>
+      <w:r>
+        <w:rPr>
+          <w:rStyle w:val="DamodificareEG"/>
+          <w:lang w:val="it-IT"/>
+        </w:rPr>
+        <w:instrText xml:space="preserve"> FORMCHECKBOX </w:instrText>
+      </w:r>
+      <w:r>
+        <w:rPr>
+          <w:rStyle w:val="DamodificareEG"/>
+          <w:lang w:val="it-IT"/>
+        </w:rPr>
+        <w:fldChar w:fldCharType="separate"/>
+      </w:r>
+      <w:bookmarkStart w:id="491" w:name="__Fieldmark__3607_3403173715"/>
+      <w:bookmarkStart w:id="492" w:name="__Fieldmark__3607_3403173715"/>
+      <w:bookmarkEnd w:id="492"/>
+      <w:r>
+        <w:rPr>
+          <w:rStyle w:val="DamodificareEG"/>
+          <w:lang w:val="it-IT"/>
+        </w:rPr>
+      </w:r>
+      <w:r>
+        <w:rPr>
+          <w:rStyle w:val="DamodificareEG"/>
+          <w:lang w:val="it-IT"/>
+        </w:rPr>
+        <w:fldChar w:fldCharType="end"/>
+      </w:r>
+      <w:bookmarkStart w:id="493" w:name="Copia_di_Copia_di___Fieldmark__1711_4027"/>
+      <w:bookmarkStart w:id="494" w:name="Copia_di___Fieldmark__5054_631712257_1"/>
+      <w:bookmarkStart w:id="495" w:name="Copia_di_Copia_di___Fieldmark__2921_1867"/>
+      <w:bookmarkStart w:id="496" w:name="Copia_di_Copia_di___Fieldmark__2612_4204"/>
+      <w:bookmarkStart w:id="497" w:name="Copia_di_Copia_di___Fieldmark__1045_3357"/>
+      <w:bookmarkStart w:id="498" w:name="Copia_di_Copia_di___Fieldmark__4674_1964"/>
+      <w:bookmarkStart w:id="499" w:name="Copia_di_Copia_di___Fieldmark__2017_1585"/>
+      <w:bookmarkStart w:id="500" w:name="Copia_di_Copia_di___Fieldmark__523_11613"/>
+      <w:bookmarkStart w:id="501" w:name="Copia_di_Copia_di___Fieldmark__530_29646"/>
+      <w:bookmarkStart w:id="502" w:name="Copia_di_Copia_di___Fieldmark__272_34300"/>
+      <w:bookmarkStart w:id="503" w:name="Copia_di_Copia_di___Fieldmark__448_41123"/>
+      <w:bookmarkStart w:id="504" w:name="Copia_di_Copia_di___Fieldmark__787_11186"/>
+      <w:bookmarkStart w:id="505" w:name="Copia_di_Copia_di___Fieldmark__3624_3825"/>
+      <w:bookmarkStart w:id="506" w:name="Copia_di_Copia_di___Fieldmark__2559_2828"/>
+      <w:bookmarkStart w:id="507" w:name="Copia_di_Copia_di___Fieldmark__1302_1046"/>
+      <w:bookmarkEnd w:id="493"/>
+      <w:bookmarkEnd w:id="494"/>
+      <w:bookmarkEnd w:id="495"/>
+      <w:bookmarkEnd w:id="496"/>
+      <w:bookmarkEnd w:id="497"/>
+      <w:bookmarkEnd w:id="498"/>
+      <w:bookmarkEnd w:id="499"/>
+      <w:bookmarkEnd w:id="500"/>
+      <w:bookmarkEnd w:id="501"/>
+      <w:bookmarkEnd w:id="502"/>
+      <w:bookmarkEnd w:id="503"/>
+      <w:bookmarkEnd w:id="504"/>
+      <w:bookmarkEnd w:id="505"/>
+      <w:bookmarkEnd w:id="506"/>
+      <w:bookmarkEnd w:id="507"/>
+      <w:r>
+        <w:rPr>
+          <w:rStyle w:val="DamodificareEG"/>
+          <w:lang w:val="it-IT"/>
+        </w:rPr>
+        <w:t xml:space="preserve"> il progetto di riferimento della SCIA appare superato dalla regola dell’arte e non può più essere impiegato per l’esecuzione delle opere. Infatti i progetti di prevenzione incendi, approvati da questo Comando ai sensi dell’art. 3 del DPR 151/11, ma non già realizzati o in corso di realizzazione, vengono archiviati alla data di entrata in vigore di nuove regole o norme tecniche pertinenti, che abrogano le precedenti senza prevedere transitorio. Ai fini antincendio, il progetto si intende realizzato se è stata presentata la relativa SCIA ed è stata regolarmente rinnovata la conformità antincendio. Si intende invece in corso di realizzazione, qualora siano stati formalmente pianificati o in corso i lavori previsti dal progetto alla data di entrata in vigore delle nuove regole o norme tecniche pertinenti.</w:t>
       </w:r>
     </w:p>
     <w:p>
@@ -4099,7 +4207,7 @@
     </w:r>
     <w:r>
       <w:rPr/>
-      <w:t>1</w:t>
+      <w:t>2</w:t>
     </w:r>
     <w:r>
       <w:rPr/>
@@ -4450,7 +4558,7 @@
     <w:pPr>
       <w:widowControl/>
       <w:suppressAutoHyphens w:val="true"/>
-      <w:overflowPunct w:val="true"/>
+      <w:overflowPunct w:val="false"/>
       <w:bidi w:val="0"/>
       <w:spacing w:before="0" w:after="0"/>
       <w:jc w:val="left"/>

</xml_diff>